<commit_message>
Added firmware bullet to groundsbot
</commit_message>
<xml_diff>
--- a/Resume.docx
+++ b/Resume.docx
@@ -587,7 +587,6 @@
           <w:szCs w:val="10"/>
         </w:rPr>
       </w:pPr>
-      <w:proofErr w:type="spellStart"/>
       <w:r>
         <w:rPr>
           <w:rFonts w:ascii="Calibri" w:eastAsia="Calibri" w:hAnsi="Calibri" w:cs="Calibri"/>
@@ -602,16 +601,7 @@
           <w:b/>
           <w:szCs w:val="10"/>
         </w:rPr>
-        <w:t>Bot</w:t>
-      </w:r>
-      <w:proofErr w:type="spellEnd"/>
-      <w:r>
-        <w:rPr>
-          <w:rFonts w:ascii="Calibri" w:eastAsia="Calibri" w:hAnsi="Calibri" w:cs="Calibri"/>
-          <w:b/>
-          <w:szCs w:val="10"/>
-        </w:rPr>
-        <w:t xml:space="preserve">, </w:t>
+        <w:t xml:space="preserve">Bot, </w:t>
       </w:r>
       <w:hyperlink r:id="rId5" w:history="1">
         <w:r>
@@ -836,198 +826,6 @@
     </w:p>
     <w:p>
       <w:pPr>
-        <w:spacing w:line="240" w:lineRule="auto"/>
-        <w:ind w:right="-720"/>
-        <w:rPr>
-          <w:rFonts w:ascii="Calibri" w:eastAsia="Calibri" w:hAnsi="Calibri" w:cs="Calibri"/>
-          <w:sz w:val="10"/>
-          <w:szCs w:val="10"/>
-        </w:rPr>
-      </w:pPr>
-    </w:p>
-    <w:p>
-      <w:pPr>
-        <w:spacing w:line="240" w:lineRule="auto"/>
-        <w:ind w:left="-720" w:right="-720"/>
-        <w:rPr>
-          <w:rFonts w:ascii="Calibri" w:eastAsia="Calibri" w:hAnsi="Calibri" w:cs="Calibri"/>
-        </w:rPr>
-      </w:pPr>
-      <w:r>
-        <w:rPr>
-          <w:rFonts w:ascii="Calibri" w:eastAsia="Calibri" w:hAnsi="Calibri" w:cs="Calibri"/>
-          <w:b/>
-        </w:rPr>
-        <w:t>Autonomous Mapping Robot</w:t>
-      </w:r>
-      <w:r>
-        <w:rPr>
-          <w:rFonts w:ascii="Calibri" w:eastAsia="Calibri" w:hAnsi="Calibri" w:cs="Calibri"/>
-          <w:b/>
-        </w:rPr>
-        <w:tab/>
-      </w:r>
-      <w:r>
-        <w:rPr>
-          <w:rFonts w:ascii="Calibri" w:eastAsia="Calibri" w:hAnsi="Calibri" w:cs="Calibri"/>
-          <w:b/>
-        </w:rPr>
-        <w:tab/>
-      </w:r>
-      <w:r>
-        <w:rPr>
-          <w:rFonts w:ascii="Calibri" w:eastAsia="Calibri" w:hAnsi="Calibri" w:cs="Calibri"/>
-          <w:b/>
-        </w:rPr>
-        <w:tab/>
-      </w:r>
-      <w:r>
-        <w:rPr>
-          <w:rFonts w:ascii="Calibri" w:eastAsia="Calibri" w:hAnsi="Calibri" w:cs="Calibri"/>
-          <w:b/>
-        </w:rPr>
-        <w:tab/>
-      </w:r>
-      <w:r>
-        <w:rPr>
-          <w:rFonts w:ascii="Calibri" w:eastAsia="Calibri" w:hAnsi="Calibri" w:cs="Calibri"/>
-          <w:b/>
-        </w:rPr>
-        <w:tab/>
-      </w:r>
-      <w:r>
-        <w:rPr>
-          <w:rFonts w:ascii="Calibri" w:eastAsia="Calibri" w:hAnsi="Calibri" w:cs="Calibri"/>
-          <w:b/>
-        </w:rPr>
-        <w:tab/>
-      </w:r>
-      <w:r>
-        <w:rPr>
-          <w:rFonts w:ascii="Calibri" w:eastAsia="Calibri" w:hAnsi="Calibri" w:cs="Calibri"/>
-          <w:b/>
-        </w:rPr>
-        <w:tab/>
-      </w:r>
-      <w:r>
-        <w:rPr>
-          <w:rFonts w:ascii="Calibri" w:eastAsia="Calibri" w:hAnsi="Calibri" w:cs="Calibri"/>
-          <w:b/>
-        </w:rPr>
-        <w:tab/>
-        <w:t xml:space="preserve"> </w:t>
-      </w:r>
-      <w:r>
-        <w:rPr>
-          <w:rFonts w:ascii="Calibri" w:eastAsia="Calibri" w:hAnsi="Calibri" w:cs="Calibri"/>
-        </w:rPr>
-        <w:t>Worcester Polytechnic Institute</w:t>
-      </w:r>
-    </w:p>
-    <w:p>
-      <w:pPr>
-        <w:spacing w:line="240" w:lineRule="auto"/>
-        <w:ind w:left="-720" w:right="-720"/>
-        <w:rPr>
-          <w:rFonts w:ascii="Calibri" w:eastAsia="Calibri" w:hAnsi="Calibri" w:cs="Calibri"/>
-        </w:rPr>
-      </w:pPr>
-      <w:r>
-        <w:rPr>
-          <w:rFonts w:ascii="Calibri" w:eastAsia="Calibri" w:hAnsi="Calibri" w:cs="Calibri"/>
-          <w:i/>
-          <w:u w:val="single"/>
-        </w:rPr>
-        <w:t xml:space="preserve">Software </w:t>
-      </w:r>
-      <w:r>
-        <w:rPr>
-          <w:rFonts w:ascii="Calibri" w:eastAsia="Calibri" w:hAnsi="Calibri" w:cs="Calibri"/>
-          <w:i/>
-          <w:u w:val="single"/>
-        </w:rPr>
-        <w:t>Developer</w:t>
-      </w:r>
-      <w:r>
-        <w:rPr>
-          <w:rFonts w:ascii="Calibri" w:eastAsia="Calibri" w:hAnsi="Calibri" w:cs="Calibri"/>
-          <w:i/>
-        </w:rPr>
-        <w:t>, Team of 3</w:t>
-      </w:r>
-      <w:r>
-        <w:rPr>
-          <w:rFonts w:ascii="Calibri" w:eastAsia="Calibri" w:hAnsi="Calibri" w:cs="Calibri"/>
-          <w:i/>
-        </w:rPr>
-        <w:tab/>
-      </w:r>
-      <w:r>
-        <w:rPr>
-          <w:rFonts w:ascii="Calibri" w:eastAsia="Calibri" w:hAnsi="Calibri" w:cs="Calibri"/>
-          <w:i/>
-        </w:rPr>
-        <w:tab/>
-      </w:r>
-      <w:r>
-        <w:rPr>
-          <w:rFonts w:ascii="Calibri" w:eastAsia="Calibri" w:hAnsi="Calibri" w:cs="Calibri"/>
-          <w:i/>
-        </w:rPr>
-        <w:tab/>
-      </w:r>
-      <w:r>
-        <w:rPr>
-          <w:rFonts w:ascii="Calibri" w:eastAsia="Calibri" w:hAnsi="Calibri" w:cs="Calibri"/>
-          <w:i/>
-        </w:rPr>
-        <w:tab/>
-      </w:r>
-      <w:r>
-        <w:rPr>
-          <w:rFonts w:ascii="Calibri" w:eastAsia="Calibri" w:hAnsi="Calibri" w:cs="Calibri"/>
-          <w:i/>
-        </w:rPr>
-        <w:tab/>
-      </w:r>
-      <w:r>
-        <w:rPr>
-          <w:rFonts w:ascii="Calibri" w:eastAsia="Calibri" w:hAnsi="Calibri" w:cs="Calibri"/>
-          <w:i/>
-        </w:rPr>
-        <w:tab/>
-      </w:r>
-      <w:r>
-        <w:rPr>
-          <w:rFonts w:ascii="Calibri" w:eastAsia="Calibri" w:hAnsi="Calibri" w:cs="Calibri"/>
-          <w:i/>
-        </w:rPr>
-        <w:tab/>
-      </w:r>
-      <w:r>
-        <w:rPr>
-          <w:rFonts w:ascii="Calibri" w:eastAsia="Calibri" w:hAnsi="Calibri" w:cs="Calibri"/>
-          <w:i/>
-        </w:rPr>
-        <w:tab/>
-      </w:r>
-      <w:r>
-        <w:rPr>
-          <w:rFonts w:ascii="Calibri" w:eastAsia="Calibri" w:hAnsi="Calibri" w:cs="Calibri"/>
-          <w:i/>
-        </w:rPr>
-        <w:tab/>
-        <w:t xml:space="preserve">            </w:t>
-      </w:r>
-      <w:r>
-        <w:rPr>
-          <w:rFonts w:ascii="Calibri" w:eastAsia="Calibri" w:hAnsi="Calibri" w:cs="Calibri"/>
-        </w:rPr>
-        <w:t>March-April 2011</w:t>
-      </w:r>
-    </w:p>
-    <w:p>
-      <w:pPr>
         <w:pStyle w:val="ListParagraph"/>
         <w:numPr>
           <w:ilvl w:val="0"/>
@@ -1038,21 +836,208 @@
         <w:rPr>
           <w:rFonts w:ascii="Calibri" w:eastAsia="Calibri" w:hAnsi="Calibri" w:cs="Calibri"/>
           <w:sz w:val="20"/>
-        </w:rPr>
-      </w:pPr>
-      <w:r>
-        <w:rPr>
-          <w:rFonts w:ascii="Calibri" w:eastAsia="Calibri" w:hAnsi="Calibri" w:cs="Calibri"/>
-          <w:sz w:val="20"/>
-        </w:rPr>
-        <w:t xml:space="preserve">Developed mobile robot to autonomously map and </w:t>
-      </w:r>
-      <w:r>
-        <w:rPr>
-          <w:rFonts w:ascii="Calibri" w:eastAsia="Calibri" w:hAnsi="Calibri" w:cs="Calibri"/>
-          <w:sz w:val="20"/>
-        </w:rPr>
-        <w:t>navigate a small hallway</w:t>
+          <w:szCs w:val="10"/>
+        </w:rPr>
+      </w:pPr>
+      <w:r>
+        <w:rPr>
+          <w:rFonts w:ascii="Calibri" w:eastAsia="Calibri" w:hAnsi="Calibri" w:cs="Calibri"/>
+          <w:sz w:val="20"/>
+          <w:szCs w:val="10"/>
+        </w:rPr>
+        <w:t>Wrote firmware drivers to facilitate communication between various subsystems and components</w:t>
+      </w:r>
+    </w:p>
+    <w:p>
+      <w:pPr>
+        <w:spacing w:line="240" w:lineRule="auto"/>
+        <w:ind w:right="-720"/>
+        <w:rPr>
+          <w:rFonts w:ascii="Calibri" w:eastAsia="Calibri" w:hAnsi="Calibri" w:cs="Calibri"/>
+          <w:sz w:val="10"/>
+          <w:szCs w:val="10"/>
+        </w:rPr>
+      </w:pPr>
+    </w:p>
+    <w:p>
+      <w:pPr>
+        <w:spacing w:line="240" w:lineRule="auto"/>
+        <w:ind w:left="-720" w:right="-720"/>
+        <w:rPr>
+          <w:rFonts w:ascii="Calibri" w:eastAsia="Calibri" w:hAnsi="Calibri" w:cs="Calibri"/>
+        </w:rPr>
+      </w:pPr>
+      <w:r>
+        <w:rPr>
+          <w:rFonts w:ascii="Calibri" w:eastAsia="Calibri" w:hAnsi="Calibri" w:cs="Calibri"/>
+          <w:b/>
+        </w:rPr>
+        <w:t>Autonomous Mapping Robot</w:t>
+      </w:r>
+      <w:r>
+        <w:rPr>
+          <w:rFonts w:ascii="Calibri" w:eastAsia="Calibri" w:hAnsi="Calibri" w:cs="Calibri"/>
+          <w:b/>
+        </w:rPr>
+        <w:tab/>
+      </w:r>
+      <w:r>
+        <w:rPr>
+          <w:rFonts w:ascii="Calibri" w:eastAsia="Calibri" w:hAnsi="Calibri" w:cs="Calibri"/>
+          <w:b/>
+        </w:rPr>
+        <w:tab/>
+      </w:r>
+      <w:r>
+        <w:rPr>
+          <w:rFonts w:ascii="Calibri" w:eastAsia="Calibri" w:hAnsi="Calibri" w:cs="Calibri"/>
+          <w:b/>
+        </w:rPr>
+        <w:tab/>
+      </w:r>
+      <w:r>
+        <w:rPr>
+          <w:rFonts w:ascii="Calibri" w:eastAsia="Calibri" w:hAnsi="Calibri" w:cs="Calibri"/>
+          <w:b/>
+        </w:rPr>
+        <w:tab/>
+      </w:r>
+      <w:r>
+        <w:rPr>
+          <w:rFonts w:ascii="Calibri" w:eastAsia="Calibri" w:hAnsi="Calibri" w:cs="Calibri"/>
+          <w:b/>
+        </w:rPr>
+        <w:tab/>
+      </w:r>
+      <w:r>
+        <w:rPr>
+          <w:rFonts w:ascii="Calibri" w:eastAsia="Calibri" w:hAnsi="Calibri" w:cs="Calibri"/>
+          <w:b/>
+        </w:rPr>
+        <w:tab/>
+      </w:r>
+      <w:r>
+        <w:rPr>
+          <w:rFonts w:ascii="Calibri" w:eastAsia="Calibri" w:hAnsi="Calibri" w:cs="Calibri"/>
+          <w:b/>
+        </w:rPr>
+        <w:tab/>
+      </w:r>
+      <w:r>
+        <w:rPr>
+          <w:rFonts w:ascii="Calibri" w:eastAsia="Calibri" w:hAnsi="Calibri" w:cs="Calibri"/>
+          <w:b/>
+        </w:rPr>
+        <w:tab/>
+        <w:t xml:space="preserve"> </w:t>
+      </w:r>
+      <w:r>
+        <w:rPr>
+          <w:rFonts w:ascii="Calibri" w:eastAsia="Calibri" w:hAnsi="Calibri" w:cs="Calibri"/>
+        </w:rPr>
+        <w:t>Worcester Polytechnic Institute</w:t>
+      </w:r>
+    </w:p>
+    <w:p>
+      <w:pPr>
+        <w:spacing w:line="240" w:lineRule="auto"/>
+        <w:ind w:left="-720" w:right="-720"/>
+        <w:rPr>
+          <w:rFonts w:ascii="Calibri" w:eastAsia="Calibri" w:hAnsi="Calibri" w:cs="Calibri"/>
+        </w:rPr>
+      </w:pPr>
+      <w:r>
+        <w:rPr>
+          <w:rFonts w:ascii="Calibri" w:eastAsia="Calibri" w:hAnsi="Calibri" w:cs="Calibri"/>
+          <w:i/>
+          <w:u w:val="single"/>
+        </w:rPr>
+        <w:t xml:space="preserve">Software </w:t>
+      </w:r>
+      <w:r>
+        <w:rPr>
+          <w:rFonts w:ascii="Calibri" w:eastAsia="Calibri" w:hAnsi="Calibri" w:cs="Calibri"/>
+          <w:i/>
+          <w:u w:val="single"/>
+        </w:rPr>
+        <w:t>Developer</w:t>
+      </w:r>
+      <w:r>
+        <w:rPr>
+          <w:rFonts w:ascii="Calibri" w:eastAsia="Calibri" w:hAnsi="Calibri" w:cs="Calibri"/>
+          <w:i/>
+        </w:rPr>
+        <w:t>, Team of 3</w:t>
+      </w:r>
+      <w:r>
+        <w:rPr>
+          <w:rFonts w:ascii="Calibri" w:eastAsia="Calibri" w:hAnsi="Calibri" w:cs="Calibri"/>
+          <w:i/>
+        </w:rPr>
+        <w:tab/>
+      </w:r>
+      <w:r>
+        <w:rPr>
+          <w:rFonts w:ascii="Calibri" w:eastAsia="Calibri" w:hAnsi="Calibri" w:cs="Calibri"/>
+          <w:i/>
+        </w:rPr>
+        <w:tab/>
+      </w:r>
+      <w:r>
+        <w:rPr>
+          <w:rFonts w:ascii="Calibri" w:eastAsia="Calibri" w:hAnsi="Calibri" w:cs="Calibri"/>
+          <w:i/>
+        </w:rPr>
+        <w:tab/>
+      </w:r>
+      <w:r>
+        <w:rPr>
+          <w:rFonts w:ascii="Calibri" w:eastAsia="Calibri" w:hAnsi="Calibri" w:cs="Calibri"/>
+          <w:i/>
+        </w:rPr>
+        <w:tab/>
+      </w:r>
+      <w:r>
+        <w:rPr>
+          <w:rFonts w:ascii="Calibri" w:eastAsia="Calibri" w:hAnsi="Calibri" w:cs="Calibri"/>
+          <w:i/>
+        </w:rPr>
+        <w:tab/>
+      </w:r>
+      <w:r>
+        <w:rPr>
+          <w:rFonts w:ascii="Calibri" w:eastAsia="Calibri" w:hAnsi="Calibri" w:cs="Calibri"/>
+          <w:i/>
+        </w:rPr>
+        <w:tab/>
+      </w:r>
+      <w:r>
+        <w:rPr>
+          <w:rFonts w:ascii="Calibri" w:eastAsia="Calibri" w:hAnsi="Calibri" w:cs="Calibri"/>
+          <w:i/>
+        </w:rPr>
+        <w:tab/>
+      </w:r>
+      <w:r>
+        <w:rPr>
+          <w:rFonts w:ascii="Calibri" w:eastAsia="Calibri" w:hAnsi="Calibri" w:cs="Calibri"/>
+          <w:i/>
+        </w:rPr>
+        <w:tab/>
+      </w:r>
+      <w:r>
+        <w:rPr>
+          <w:rFonts w:ascii="Calibri" w:eastAsia="Calibri" w:hAnsi="Calibri" w:cs="Calibri"/>
+          <w:i/>
+        </w:rPr>
+        <w:tab/>
+        <w:t xml:space="preserve">            </w:t>
+      </w:r>
+      <w:r>
+        <w:rPr>
+          <w:rFonts w:ascii="Calibri" w:eastAsia="Calibri" w:hAnsi="Calibri" w:cs="Calibri"/>
+        </w:rPr>
+        <w:t>March-April 2011</w:t>
       </w:r>
     </w:p>
     <w:p>
@@ -1074,7 +1059,45 @@
           <w:rFonts w:ascii="Calibri" w:eastAsia="Calibri" w:hAnsi="Calibri" w:cs="Calibri"/>
           <w:sz w:val="20"/>
         </w:rPr>
-        <w:t xml:space="preserve">Used a combination of ultrasonic </w:t>
+        <w:t xml:space="preserve">Developed mobile robot to autonomously map and </w:t>
+      </w:r>
+      <w:r>
+        <w:rPr>
+          <w:rFonts w:ascii="Calibri" w:eastAsia="Calibri" w:hAnsi="Calibri" w:cs="Calibri"/>
+          <w:sz w:val="20"/>
+        </w:rPr>
+        <w:t>navigate a small hallway</w:t>
+      </w:r>
+    </w:p>
+    <w:p>
+      <w:pPr>
+        <w:pStyle w:val="ListParagraph"/>
+        <w:numPr>
+          <w:ilvl w:val="0"/>
+          <w:numId w:val="7"/>
+        </w:numPr>
+        <w:spacing w:line="240" w:lineRule="auto"/>
+        <w:ind w:left="-180" w:right="-720"/>
+        <w:rPr>
+          <w:rFonts w:ascii="Calibri" w:eastAsia="Calibri" w:hAnsi="Calibri" w:cs="Calibri"/>
+          <w:sz w:val="20"/>
+        </w:rPr>
+      </w:pPr>
+      <w:r>
+        <w:rPr>
+          <w:rFonts w:ascii="Calibri" w:eastAsia="Calibri" w:hAnsi="Calibri" w:cs="Calibri"/>
+          <w:sz w:val="20"/>
+        </w:rPr>
+        <w:t>Utilized</w:t>
+      </w:r>
+      <w:bookmarkStart w:id="0" w:name="_GoBack"/>
+      <w:bookmarkEnd w:id="0"/>
+      <w:r>
+        <w:rPr>
+          <w:rFonts w:ascii="Calibri" w:eastAsia="Calibri" w:hAnsi="Calibri" w:cs="Calibri"/>
+          <w:sz w:val="20"/>
+        </w:rPr>
+        <w:t xml:space="preserve"> a combination of ultrasonic </w:t>
       </w:r>
       <w:r>
         <w:rPr>
@@ -1907,17 +1930,7 @@
           <w:sz w:val="20"/>
           <w:szCs w:val="20"/>
         </w:rPr>
-        <w:t>Troubleshot errors on all hardware components of the Amazon R</w:t>
-      </w:r>
-      <w:bookmarkStart w:id="0" w:name="_GoBack"/>
-      <w:bookmarkEnd w:id="0"/>
-      <w:r>
-        <w:rPr>
-          <w:rFonts w:ascii="Calibri" w:eastAsia="Calibri" w:hAnsi="Calibri" w:cs="Calibri"/>
-          <w:sz w:val="20"/>
-          <w:szCs w:val="20"/>
-        </w:rPr>
-        <w:t>obotics solution using a combination of MySQL queries and internally developed hardware testing tools</w:t>
+        <w:t>Troubleshot errors on all hardware components of the Amazon Robotics solution using a combination of MySQL queries and internally developed hardware testing tools</w:t>
       </w:r>
     </w:p>
     <w:p>
@@ -2079,18 +2092,6 @@
         </w:rPr>
         <w:t>Trained a replacement to use these tools and build upon the dashboard created prior to team transition</w:t>
       </w:r>
-    </w:p>
-    <w:p>
-      <w:pPr>
-        <w:spacing w:line="240" w:lineRule="auto"/>
-        <w:ind w:left="-720" w:right="-720"/>
-        <w:contextualSpacing/>
-        <w:rPr>
-          <w:rFonts w:asciiTheme="minorHAnsi" w:hAnsiTheme="minorHAnsi" w:cstheme="minorHAnsi"/>
-          <w:sz w:val="10"/>
-          <w:szCs w:val="10"/>
-        </w:rPr>
-      </w:pPr>
     </w:p>
     <w:p>
       <w:pPr>

</xml_diff>

<commit_message>
changed groundsbot. added wheelchair
</commit_message>
<xml_diff>
--- a/Resume.docx
+++ b/Resume.docx
@@ -587,7 +587,6 @@
           <w:szCs w:val="10"/>
         </w:rPr>
       </w:pPr>
-      <w:proofErr w:type="spellStart"/>
       <w:r>
         <w:rPr>
           <w:rFonts w:ascii="Calibri" w:eastAsia="Calibri" w:hAnsi="Calibri" w:cs="Calibri"/>
@@ -602,16 +601,7 @@
           <w:b/>
           <w:szCs w:val="10"/>
         </w:rPr>
-        <w:t>Bot</w:t>
-      </w:r>
-      <w:proofErr w:type="spellEnd"/>
-      <w:r>
-        <w:rPr>
-          <w:rFonts w:ascii="Calibri" w:eastAsia="Calibri" w:hAnsi="Calibri" w:cs="Calibri"/>
-          <w:b/>
-          <w:szCs w:val="10"/>
-        </w:rPr>
-        <w:t xml:space="preserve">, </w:t>
+        <w:t xml:space="preserve">Bot, </w:t>
       </w:r>
       <w:hyperlink r:id="rId5" w:history="1">
         <w:r>
@@ -719,7 +709,15 @@
           <w:i/>
           <w:szCs w:val="10"/>
         </w:rPr>
-        <w:t>, Team of 5</w:t>
+        <w:tab/>
+      </w:r>
+      <w:r>
+        <w:rPr>
+          <w:rFonts w:ascii="Calibri" w:eastAsia="Calibri" w:hAnsi="Calibri" w:cs="Calibri"/>
+          <w:i/>
+          <w:szCs w:val="10"/>
+        </w:rPr>
+        <w:tab/>
       </w:r>
       <w:r>
         <w:rPr>
@@ -855,201 +853,15 @@
           <w:sz w:val="20"/>
           <w:szCs w:val="10"/>
         </w:rPr>
-        <w:t>Implemented robust communications drivers, ensuring critical system performance and enhancing reliability</w:t>
-      </w:r>
-      <w:bookmarkStart w:id="0" w:name="_GoBack"/>
-      <w:bookmarkEnd w:id="0"/>
-    </w:p>
-    <w:p>
-      <w:pPr>
-        <w:spacing w:line="240" w:lineRule="auto"/>
-        <w:ind w:right="-720"/>
-        <w:rPr>
-          <w:rFonts w:ascii="Calibri" w:eastAsia="Calibri" w:hAnsi="Calibri" w:cs="Calibri"/>
-          <w:sz w:val="10"/>
-          <w:szCs w:val="10"/>
-        </w:rPr>
-      </w:pPr>
-    </w:p>
-    <w:p>
-      <w:pPr>
-        <w:spacing w:line="240" w:lineRule="auto"/>
-        <w:ind w:left="-720" w:right="-720"/>
-        <w:rPr>
-          <w:rFonts w:ascii="Calibri" w:eastAsia="Calibri" w:hAnsi="Calibri" w:cs="Calibri"/>
-        </w:rPr>
-      </w:pPr>
-      <w:r>
-        <w:rPr>
-          <w:rFonts w:ascii="Calibri" w:eastAsia="Calibri" w:hAnsi="Calibri" w:cs="Calibri"/>
-          <w:b/>
-        </w:rPr>
-        <w:t>Autonomous Mapping Robot</w:t>
-      </w:r>
-      <w:r>
-        <w:rPr>
-          <w:rFonts w:ascii="Calibri" w:eastAsia="Calibri" w:hAnsi="Calibri" w:cs="Calibri"/>
-          <w:b/>
-        </w:rPr>
-        <w:tab/>
-      </w:r>
-      <w:r>
-        <w:rPr>
-          <w:rFonts w:ascii="Calibri" w:eastAsia="Calibri" w:hAnsi="Calibri" w:cs="Calibri"/>
-          <w:b/>
-        </w:rPr>
-        <w:tab/>
-      </w:r>
-      <w:r>
-        <w:rPr>
-          <w:rFonts w:ascii="Calibri" w:eastAsia="Calibri" w:hAnsi="Calibri" w:cs="Calibri"/>
-          <w:b/>
-        </w:rPr>
-        <w:tab/>
-      </w:r>
-      <w:r>
-        <w:rPr>
-          <w:rFonts w:ascii="Calibri" w:eastAsia="Calibri" w:hAnsi="Calibri" w:cs="Calibri"/>
-          <w:b/>
-        </w:rPr>
-        <w:tab/>
-      </w:r>
-      <w:r>
-        <w:rPr>
-          <w:rFonts w:ascii="Calibri" w:eastAsia="Calibri" w:hAnsi="Calibri" w:cs="Calibri"/>
-          <w:b/>
-        </w:rPr>
-        <w:tab/>
-      </w:r>
-      <w:r>
-        <w:rPr>
-          <w:rFonts w:ascii="Calibri" w:eastAsia="Calibri" w:hAnsi="Calibri" w:cs="Calibri"/>
-          <w:b/>
-        </w:rPr>
-        <w:tab/>
-      </w:r>
-      <w:r>
-        <w:rPr>
-          <w:rFonts w:ascii="Calibri" w:eastAsia="Calibri" w:hAnsi="Calibri" w:cs="Calibri"/>
-          <w:b/>
-        </w:rPr>
-        <w:tab/>
-      </w:r>
-      <w:r>
-        <w:rPr>
-          <w:rFonts w:ascii="Calibri" w:eastAsia="Calibri" w:hAnsi="Calibri" w:cs="Calibri"/>
-          <w:b/>
-        </w:rPr>
-        <w:tab/>
-        <w:t xml:space="preserve"> </w:t>
-      </w:r>
-      <w:r>
-        <w:rPr>
-          <w:rFonts w:ascii="Calibri" w:eastAsia="Calibri" w:hAnsi="Calibri" w:cs="Calibri"/>
-        </w:rPr>
-        <w:t>Worcester Polytechnic Institute</w:t>
-      </w:r>
-    </w:p>
-    <w:p>
-      <w:pPr>
-        <w:spacing w:line="240" w:lineRule="auto"/>
-        <w:ind w:left="-720" w:right="-720"/>
-        <w:rPr>
-          <w:rFonts w:ascii="Calibri" w:eastAsia="Calibri" w:hAnsi="Calibri" w:cs="Calibri"/>
-        </w:rPr>
-      </w:pPr>
-      <w:r>
-        <w:rPr>
-          <w:rFonts w:ascii="Calibri" w:eastAsia="Calibri" w:hAnsi="Calibri" w:cs="Calibri"/>
-          <w:i/>
-          <w:u w:val="single"/>
-        </w:rPr>
-        <w:t xml:space="preserve">Software </w:t>
-      </w:r>
-      <w:r>
-        <w:rPr>
-          <w:rFonts w:ascii="Calibri" w:eastAsia="Calibri" w:hAnsi="Calibri" w:cs="Calibri"/>
-          <w:i/>
-          <w:u w:val="single"/>
-        </w:rPr>
-        <w:t>Developer</w:t>
-      </w:r>
-      <w:r>
-        <w:rPr>
-          <w:rFonts w:ascii="Calibri" w:eastAsia="Calibri" w:hAnsi="Calibri" w:cs="Calibri"/>
-          <w:i/>
-        </w:rPr>
-        <w:t>, Team of 3</w:t>
-      </w:r>
-      <w:r>
-        <w:rPr>
-          <w:rFonts w:ascii="Calibri" w:eastAsia="Calibri" w:hAnsi="Calibri" w:cs="Calibri"/>
-          <w:i/>
-        </w:rPr>
-        <w:tab/>
-      </w:r>
-      <w:r>
-        <w:rPr>
-          <w:rFonts w:ascii="Calibri" w:eastAsia="Calibri" w:hAnsi="Calibri" w:cs="Calibri"/>
-          <w:i/>
-        </w:rPr>
-        <w:tab/>
-      </w:r>
-      <w:r>
-        <w:rPr>
-          <w:rFonts w:ascii="Calibri" w:eastAsia="Calibri" w:hAnsi="Calibri" w:cs="Calibri"/>
-          <w:i/>
-        </w:rPr>
-        <w:tab/>
-      </w:r>
-      <w:r>
-        <w:rPr>
-          <w:rFonts w:ascii="Calibri" w:eastAsia="Calibri" w:hAnsi="Calibri" w:cs="Calibri"/>
-          <w:i/>
-        </w:rPr>
-        <w:tab/>
-      </w:r>
-      <w:r>
-        <w:rPr>
-          <w:rFonts w:ascii="Calibri" w:eastAsia="Calibri" w:hAnsi="Calibri" w:cs="Calibri"/>
-          <w:i/>
-        </w:rPr>
-        <w:tab/>
-      </w:r>
-      <w:r>
-        <w:rPr>
-          <w:rFonts w:ascii="Calibri" w:eastAsia="Calibri" w:hAnsi="Calibri" w:cs="Calibri"/>
-          <w:i/>
-        </w:rPr>
-        <w:tab/>
-      </w:r>
-      <w:r>
-        <w:rPr>
-          <w:rFonts w:ascii="Calibri" w:eastAsia="Calibri" w:hAnsi="Calibri" w:cs="Calibri"/>
-          <w:i/>
-        </w:rPr>
-        <w:tab/>
-      </w:r>
-      <w:r>
-        <w:rPr>
-          <w:rFonts w:ascii="Calibri" w:eastAsia="Calibri" w:hAnsi="Calibri" w:cs="Calibri"/>
-          <w:i/>
-        </w:rPr>
-        <w:tab/>
-      </w:r>
-      <w:r>
-        <w:rPr>
-          <w:rFonts w:ascii="Calibri" w:eastAsia="Calibri" w:hAnsi="Calibri" w:cs="Calibri"/>
-          <w:i/>
-        </w:rPr>
-        <w:tab/>
-        <w:t xml:space="preserve">            </w:t>
-      </w:r>
-      <w:r>
-        <w:rPr>
-          <w:rFonts w:ascii="Calibri" w:eastAsia="Calibri" w:hAnsi="Calibri" w:cs="Calibri"/>
-        </w:rPr>
-        <w:t>March-April 2011</w:t>
+        <w:t xml:space="preserve">Fusing data from </w:t>
+      </w:r>
+      <w:r>
+        <w:rPr>
+          <w:rFonts w:ascii="Calibri" w:eastAsia="Calibri" w:hAnsi="Calibri" w:cs="Calibri"/>
+          <w:sz w:val="20"/>
+          <w:szCs w:val="10"/>
+        </w:rPr>
+        <w:t>a stereo camera, RTK GPS, IMU, and encoders to create a robust perception and localization subsystems</w:t>
       </w:r>
     </w:p>
     <w:p>
@@ -1064,21 +876,546 @@
         <w:rPr>
           <w:rFonts w:ascii="Calibri" w:eastAsia="Calibri" w:hAnsi="Calibri" w:cs="Calibri"/>
           <w:sz w:val="20"/>
-        </w:rPr>
-      </w:pPr>
-      <w:r>
-        <w:rPr>
-          <w:rFonts w:ascii="Calibri" w:eastAsia="Calibri" w:hAnsi="Calibri" w:cs="Calibri"/>
-          <w:sz w:val="20"/>
-        </w:rPr>
-        <w:t xml:space="preserve">Developed mobile robot to autonomously map and </w:t>
-      </w:r>
-      <w:r>
-        <w:rPr>
-          <w:rFonts w:ascii="Calibri" w:eastAsia="Calibri" w:hAnsi="Calibri" w:cs="Calibri"/>
-          <w:sz w:val="20"/>
-        </w:rPr>
-        <w:t>navigate a small hallway</w:t>
+          <w:szCs w:val="10"/>
+        </w:rPr>
+      </w:pPr>
+      <w:r>
+        <w:rPr>
+          <w:rFonts w:ascii="Calibri" w:eastAsia="Calibri" w:hAnsi="Calibri" w:cs="Calibri"/>
+          <w:sz w:val="20"/>
+          <w:szCs w:val="10"/>
+        </w:rPr>
+        <w:t>Implementing online machine learning algorithms to classify the different types of grass on a golf course</w:t>
+      </w:r>
+    </w:p>
+    <w:p>
+      <w:pPr>
+        <w:spacing w:line="240" w:lineRule="auto"/>
+        <w:ind w:left="-720" w:right="-720"/>
+        <w:rPr>
+          <w:rFonts w:ascii="Calibri" w:eastAsia="Calibri" w:hAnsi="Calibri" w:cs="Calibri"/>
+          <w:sz w:val="10"/>
+          <w:szCs w:val="10"/>
+        </w:rPr>
+      </w:pPr>
+    </w:p>
+    <w:p>
+      <w:pPr>
+        <w:spacing w:line="240" w:lineRule="auto"/>
+        <w:ind w:left="-720" w:right="-720"/>
+        <w:rPr>
+          <w:rFonts w:ascii="Calibri" w:eastAsia="Calibri" w:hAnsi="Calibri" w:cs="Calibri"/>
+          <w:szCs w:val="10"/>
+        </w:rPr>
+      </w:pPr>
+      <w:r>
+        <w:rPr>
+          <w:rFonts w:ascii="Calibri" w:eastAsia="Calibri" w:hAnsi="Calibri" w:cs="Calibri"/>
+          <w:b/>
+          <w:szCs w:val="10"/>
+        </w:rPr>
+        <w:t>Autonomous Wheelchair</w:t>
+      </w:r>
+      <w:r>
+        <w:rPr>
+          <w:rFonts w:ascii="Calibri" w:eastAsia="Calibri" w:hAnsi="Calibri" w:cs="Calibri"/>
+          <w:b/>
+          <w:szCs w:val="10"/>
+        </w:rPr>
+        <w:tab/>
+      </w:r>
+      <w:r>
+        <w:rPr>
+          <w:rFonts w:ascii="Calibri" w:eastAsia="Calibri" w:hAnsi="Calibri" w:cs="Calibri"/>
+          <w:b/>
+          <w:szCs w:val="10"/>
+        </w:rPr>
+        <w:tab/>
+      </w:r>
+      <w:r>
+        <w:rPr>
+          <w:rFonts w:ascii="Calibri" w:eastAsia="Calibri" w:hAnsi="Calibri" w:cs="Calibri"/>
+          <w:b/>
+          <w:szCs w:val="10"/>
+        </w:rPr>
+        <w:tab/>
+      </w:r>
+      <w:r>
+        <w:rPr>
+          <w:rFonts w:ascii="Calibri" w:eastAsia="Calibri" w:hAnsi="Calibri" w:cs="Calibri"/>
+          <w:b/>
+          <w:szCs w:val="10"/>
+        </w:rPr>
+        <w:tab/>
+      </w:r>
+      <w:r>
+        <w:rPr>
+          <w:rFonts w:ascii="Calibri" w:eastAsia="Calibri" w:hAnsi="Calibri" w:cs="Calibri"/>
+          <w:b/>
+          <w:szCs w:val="10"/>
+        </w:rPr>
+        <w:tab/>
+      </w:r>
+      <w:r>
+        <w:rPr>
+          <w:rFonts w:ascii="Calibri" w:eastAsia="Calibri" w:hAnsi="Calibri" w:cs="Calibri"/>
+          <w:b/>
+          <w:szCs w:val="10"/>
+        </w:rPr>
+        <w:tab/>
+      </w:r>
+      <w:r>
+        <w:rPr>
+          <w:rFonts w:ascii="Calibri" w:eastAsia="Calibri" w:hAnsi="Calibri" w:cs="Calibri"/>
+          <w:b/>
+          <w:szCs w:val="10"/>
+        </w:rPr>
+        <w:tab/>
+      </w:r>
+      <w:r>
+        <w:rPr>
+          <w:rFonts w:ascii="Calibri" w:eastAsia="Calibri" w:hAnsi="Calibri" w:cs="Calibri"/>
+          <w:b/>
+          <w:szCs w:val="10"/>
+        </w:rPr>
+        <w:tab/>
+      </w:r>
+      <w:r>
+        <w:rPr>
+          <w:rFonts w:ascii="Calibri" w:eastAsia="Calibri" w:hAnsi="Calibri" w:cs="Calibri"/>
+          <w:b/>
+          <w:szCs w:val="10"/>
+        </w:rPr>
+        <w:tab/>
+      </w:r>
+      <w:r>
+        <w:rPr>
+          <w:rFonts w:ascii="Calibri" w:eastAsia="Calibri" w:hAnsi="Calibri" w:cs="Calibri"/>
+          <w:szCs w:val="10"/>
+        </w:rPr>
+        <w:t>Northeastern University</w:t>
+      </w:r>
+    </w:p>
+    <w:p>
+      <w:pPr>
+        <w:spacing w:line="240" w:lineRule="auto"/>
+        <w:ind w:left="-720" w:right="-720"/>
+        <w:rPr>
+          <w:rFonts w:ascii="Calibri" w:eastAsia="Calibri" w:hAnsi="Calibri" w:cs="Calibri"/>
+          <w:szCs w:val="10"/>
+        </w:rPr>
+      </w:pPr>
+      <w:r>
+        <w:rPr>
+          <w:rFonts w:ascii="Calibri" w:eastAsia="Calibri" w:hAnsi="Calibri" w:cs="Calibri"/>
+          <w:i/>
+          <w:szCs w:val="10"/>
+          <w:u w:val="single"/>
+        </w:rPr>
+        <w:t xml:space="preserve">Volunteer </w:t>
+      </w:r>
+      <w:r>
+        <w:rPr>
+          <w:rFonts w:ascii="Calibri" w:eastAsia="Calibri" w:hAnsi="Calibri" w:cs="Calibri"/>
+          <w:i/>
+          <w:szCs w:val="10"/>
+          <w:u w:val="single"/>
+        </w:rPr>
+        <w:t>Research Assistant</w:t>
+      </w:r>
+      <w:r>
+        <w:rPr>
+          <w:rFonts w:ascii="Calibri" w:eastAsia="Calibri" w:hAnsi="Calibri" w:cs="Calibri"/>
+          <w:i/>
+          <w:szCs w:val="10"/>
+        </w:rPr>
+        <w:tab/>
+      </w:r>
+      <w:r>
+        <w:rPr>
+          <w:rFonts w:ascii="Calibri" w:eastAsia="Calibri" w:hAnsi="Calibri" w:cs="Calibri"/>
+          <w:i/>
+          <w:szCs w:val="10"/>
+        </w:rPr>
+        <w:tab/>
+      </w:r>
+      <w:r>
+        <w:rPr>
+          <w:rFonts w:ascii="Calibri" w:eastAsia="Calibri" w:hAnsi="Calibri" w:cs="Calibri"/>
+          <w:i/>
+          <w:szCs w:val="10"/>
+        </w:rPr>
+        <w:tab/>
+      </w:r>
+      <w:r>
+        <w:rPr>
+          <w:rFonts w:ascii="Calibri" w:eastAsia="Calibri" w:hAnsi="Calibri" w:cs="Calibri"/>
+          <w:i/>
+          <w:szCs w:val="10"/>
+        </w:rPr>
+        <w:tab/>
+      </w:r>
+      <w:r>
+        <w:rPr>
+          <w:rFonts w:ascii="Calibri" w:eastAsia="Calibri" w:hAnsi="Calibri" w:cs="Calibri"/>
+          <w:i/>
+          <w:szCs w:val="10"/>
+        </w:rPr>
+        <w:tab/>
+      </w:r>
+      <w:r>
+        <w:rPr>
+          <w:rFonts w:ascii="Calibri" w:eastAsia="Calibri" w:hAnsi="Calibri" w:cs="Calibri"/>
+          <w:i/>
+          <w:szCs w:val="10"/>
+        </w:rPr>
+        <w:tab/>
+      </w:r>
+      <w:r>
+        <w:rPr>
+          <w:rFonts w:ascii="Calibri" w:eastAsia="Calibri" w:hAnsi="Calibri" w:cs="Calibri"/>
+          <w:i/>
+          <w:szCs w:val="10"/>
+        </w:rPr>
+        <w:tab/>
+      </w:r>
+      <w:r>
+        <w:rPr>
+          <w:rFonts w:ascii="Calibri" w:eastAsia="Calibri" w:hAnsi="Calibri" w:cs="Calibri"/>
+          <w:i/>
+          <w:szCs w:val="10"/>
+        </w:rPr>
+        <w:tab/>
+      </w:r>
+      <w:r>
+        <w:rPr>
+          <w:rFonts w:ascii="Calibri" w:eastAsia="Calibri" w:hAnsi="Calibri" w:cs="Calibri"/>
+          <w:i/>
+          <w:szCs w:val="10"/>
+        </w:rPr>
+        <w:tab/>
+        <w:t xml:space="preserve">     </w:t>
+      </w:r>
+      <w:r>
+        <w:rPr>
+          <w:rFonts w:ascii="Calibri" w:eastAsia="Calibri" w:hAnsi="Calibri" w:cs="Calibri"/>
+          <w:szCs w:val="10"/>
+        </w:rPr>
+        <w:t>February – May 2017</w:t>
+      </w:r>
+    </w:p>
+    <w:p>
+      <w:pPr>
+        <w:pStyle w:val="ListParagraph"/>
+        <w:numPr>
+          <w:ilvl w:val="0"/>
+          <w:numId w:val="8"/>
+        </w:numPr>
+        <w:spacing w:line="240" w:lineRule="auto"/>
+        <w:ind w:left="-180" w:right="-720"/>
+        <w:rPr>
+          <w:rFonts w:ascii="Calibri" w:eastAsia="Calibri" w:hAnsi="Calibri" w:cs="Calibri"/>
+          <w:sz w:val="20"/>
+          <w:szCs w:val="10"/>
+        </w:rPr>
+      </w:pPr>
+      <w:r>
+        <w:rPr>
+          <w:rFonts w:ascii="Calibri" w:eastAsia="Calibri" w:hAnsi="Calibri" w:cs="Calibri"/>
+          <w:sz w:val="20"/>
+          <w:szCs w:val="10"/>
+        </w:rPr>
+        <w:t>Assisted in developing an autonomous wheelchair with the goal of transporting an elderly person from their nursing home to the No</w:t>
+      </w:r>
+      <w:r>
+        <w:rPr>
+          <w:rFonts w:ascii="Calibri" w:eastAsia="Calibri" w:hAnsi="Calibri" w:cs="Calibri"/>
+          <w:sz w:val="20"/>
+          <w:szCs w:val="10"/>
+        </w:rPr>
+        <w:t>rth</w:t>
+      </w:r>
+      <w:bookmarkStart w:id="0" w:name="_GoBack"/>
+      <w:bookmarkEnd w:id="0"/>
+      <w:r>
+        <w:rPr>
+          <w:rFonts w:ascii="Calibri" w:eastAsia="Calibri" w:hAnsi="Calibri" w:cs="Calibri"/>
+          <w:sz w:val="20"/>
+          <w:szCs w:val="10"/>
+        </w:rPr>
+        <w:t>eastern campus</w:t>
+      </w:r>
+    </w:p>
+    <w:p>
+      <w:pPr>
+        <w:pStyle w:val="ListParagraph"/>
+        <w:numPr>
+          <w:ilvl w:val="0"/>
+          <w:numId w:val="8"/>
+        </w:numPr>
+        <w:spacing w:line="240" w:lineRule="auto"/>
+        <w:ind w:left="-180" w:right="-720"/>
+        <w:rPr>
+          <w:rFonts w:ascii="Calibri" w:eastAsia="Calibri" w:hAnsi="Calibri" w:cs="Calibri"/>
+          <w:sz w:val="20"/>
+          <w:szCs w:val="10"/>
+        </w:rPr>
+      </w:pPr>
+      <w:r>
+        <w:rPr>
+          <w:rFonts w:ascii="Calibri" w:eastAsia="Calibri" w:hAnsi="Calibri" w:cs="Calibri"/>
+          <w:sz w:val="20"/>
+          <w:szCs w:val="10"/>
+        </w:rPr>
+        <w:t xml:space="preserve">Researched existing SLAM algorithms to determine best algorithm for application, ultimately </w:t>
+      </w:r>
+      <w:r>
+        <w:rPr>
+          <w:rFonts w:ascii="Calibri" w:eastAsia="Calibri" w:hAnsi="Calibri" w:cs="Calibri"/>
+          <w:sz w:val="20"/>
+          <w:szCs w:val="10"/>
+        </w:rPr>
+        <w:t>implementing</w:t>
+      </w:r>
+      <w:r>
+        <w:rPr>
+          <w:rFonts w:ascii="Calibri" w:eastAsia="Calibri" w:hAnsi="Calibri" w:cs="Calibri"/>
+          <w:sz w:val="20"/>
+          <w:szCs w:val="10"/>
+        </w:rPr>
+        <w:t xml:space="preserve"> the Cartographer system using ROS</w:t>
+      </w:r>
+    </w:p>
+    <w:p>
+      <w:pPr>
+        <w:pStyle w:val="ListParagraph"/>
+        <w:numPr>
+          <w:ilvl w:val="0"/>
+          <w:numId w:val="8"/>
+        </w:numPr>
+        <w:spacing w:line="240" w:lineRule="auto"/>
+        <w:ind w:left="-180" w:right="-720"/>
+        <w:rPr>
+          <w:rFonts w:ascii="Calibri" w:eastAsia="Calibri" w:hAnsi="Calibri" w:cs="Calibri"/>
+          <w:sz w:val="20"/>
+          <w:szCs w:val="10"/>
+        </w:rPr>
+      </w:pPr>
+      <w:r>
+        <w:rPr>
+          <w:rFonts w:ascii="Calibri" w:eastAsia="Calibri" w:hAnsi="Calibri" w:cs="Calibri"/>
+          <w:sz w:val="20"/>
+          <w:szCs w:val="10"/>
+        </w:rPr>
+        <w:t>Integrated</w:t>
+      </w:r>
+      <w:r>
+        <w:rPr>
+          <w:rFonts w:ascii="Calibri" w:eastAsia="Calibri" w:hAnsi="Calibri" w:cs="Calibri"/>
+          <w:sz w:val="20"/>
+          <w:szCs w:val="10"/>
+        </w:rPr>
+        <w:t xml:space="preserve"> an IMU filter </w:t>
+      </w:r>
+      <w:r>
+        <w:rPr>
+          <w:rFonts w:ascii="Calibri" w:eastAsia="Calibri" w:hAnsi="Calibri" w:cs="Calibri"/>
+          <w:sz w:val="20"/>
+          <w:szCs w:val="10"/>
+        </w:rPr>
+        <w:t>to stabilize and remove noise from IMU</w:t>
+      </w:r>
+    </w:p>
+    <w:p>
+      <w:pPr>
+        <w:spacing w:line="240" w:lineRule="auto"/>
+        <w:ind w:right="-720"/>
+        <w:rPr>
+          <w:rFonts w:ascii="Calibri" w:eastAsia="Calibri" w:hAnsi="Calibri" w:cs="Calibri"/>
+          <w:sz w:val="10"/>
+          <w:szCs w:val="10"/>
+        </w:rPr>
+      </w:pPr>
+    </w:p>
+    <w:p>
+      <w:pPr>
+        <w:spacing w:line="240" w:lineRule="auto"/>
+        <w:ind w:left="-720" w:right="-720"/>
+        <w:rPr>
+          <w:rFonts w:ascii="Calibri" w:eastAsia="Calibri" w:hAnsi="Calibri" w:cs="Calibri"/>
+        </w:rPr>
+      </w:pPr>
+      <w:r>
+        <w:rPr>
+          <w:rFonts w:ascii="Calibri" w:eastAsia="Calibri" w:hAnsi="Calibri" w:cs="Calibri"/>
+          <w:b/>
+        </w:rPr>
+        <w:t>Autonomous Mapping Robot</w:t>
+      </w:r>
+      <w:r>
+        <w:rPr>
+          <w:rFonts w:ascii="Calibri" w:eastAsia="Calibri" w:hAnsi="Calibri" w:cs="Calibri"/>
+          <w:b/>
+        </w:rPr>
+        <w:tab/>
+      </w:r>
+      <w:r>
+        <w:rPr>
+          <w:rFonts w:ascii="Calibri" w:eastAsia="Calibri" w:hAnsi="Calibri" w:cs="Calibri"/>
+          <w:b/>
+        </w:rPr>
+        <w:tab/>
+      </w:r>
+      <w:r>
+        <w:rPr>
+          <w:rFonts w:ascii="Calibri" w:eastAsia="Calibri" w:hAnsi="Calibri" w:cs="Calibri"/>
+          <w:b/>
+        </w:rPr>
+        <w:tab/>
+      </w:r>
+      <w:r>
+        <w:rPr>
+          <w:rFonts w:ascii="Calibri" w:eastAsia="Calibri" w:hAnsi="Calibri" w:cs="Calibri"/>
+          <w:b/>
+        </w:rPr>
+        <w:tab/>
+      </w:r>
+      <w:r>
+        <w:rPr>
+          <w:rFonts w:ascii="Calibri" w:eastAsia="Calibri" w:hAnsi="Calibri" w:cs="Calibri"/>
+          <w:b/>
+        </w:rPr>
+        <w:tab/>
+      </w:r>
+      <w:r>
+        <w:rPr>
+          <w:rFonts w:ascii="Calibri" w:eastAsia="Calibri" w:hAnsi="Calibri" w:cs="Calibri"/>
+          <w:b/>
+        </w:rPr>
+        <w:tab/>
+      </w:r>
+      <w:r>
+        <w:rPr>
+          <w:rFonts w:ascii="Calibri" w:eastAsia="Calibri" w:hAnsi="Calibri" w:cs="Calibri"/>
+          <w:b/>
+        </w:rPr>
+        <w:tab/>
+      </w:r>
+      <w:r>
+        <w:rPr>
+          <w:rFonts w:ascii="Calibri" w:eastAsia="Calibri" w:hAnsi="Calibri" w:cs="Calibri"/>
+          <w:b/>
+        </w:rPr>
+        <w:tab/>
+        <w:t xml:space="preserve"> </w:t>
+      </w:r>
+      <w:r>
+        <w:rPr>
+          <w:rFonts w:ascii="Calibri" w:eastAsia="Calibri" w:hAnsi="Calibri" w:cs="Calibri"/>
+        </w:rPr>
+        <w:t>Worcester Polytechnic Institute</w:t>
+      </w:r>
+    </w:p>
+    <w:p>
+      <w:pPr>
+        <w:spacing w:line="240" w:lineRule="auto"/>
+        <w:ind w:left="-720" w:right="-720"/>
+        <w:rPr>
+          <w:rFonts w:ascii="Calibri" w:eastAsia="Calibri" w:hAnsi="Calibri" w:cs="Calibri"/>
+        </w:rPr>
+      </w:pPr>
+      <w:r>
+        <w:rPr>
+          <w:rFonts w:ascii="Calibri" w:eastAsia="Calibri" w:hAnsi="Calibri" w:cs="Calibri"/>
+          <w:i/>
+          <w:u w:val="single"/>
+        </w:rPr>
+        <w:t xml:space="preserve">Software </w:t>
+      </w:r>
+      <w:r>
+        <w:rPr>
+          <w:rFonts w:ascii="Calibri" w:eastAsia="Calibri" w:hAnsi="Calibri" w:cs="Calibri"/>
+          <w:i/>
+          <w:u w:val="single"/>
+        </w:rPr>
+        <w:t>Developer</w:t>
+      </w:r>
+      <w:r>
+        <w:rPr>
+          <w:rFonts w:ascii="Calibri" w:eastAsia="Calibri" w:hAnsi="Calibri" w:cs="Calibri"/>
+          <w:i/>
+        </w:rPr>
+        <w:tab/>
+      </w:r>
+      <w:r>
+        <w:rPr>
+          <w:rFonts w:ascii="Calibri" w:eastAsia="Calibri" w:hAnsi="Calibri" w:cs="Calibri"/>
+          <w:i/>
+        </w:rPr>
+        <w:tab/>
+      </w:r>
+      <w:r>
+        <w:rPr>
+          <w:rFonts w:ascii="Calibri" w:eastAsia="Calibri" w:hAnsi="Calibri" w:cs="Calibri"/>
+          <w:i/>
+        </w:rPr>
+        <w:tab/>
+      </w:r>
+      <w:r>
+        <w:rPr>
+          <w:rFonts w:ascii="Calibri" w:eastAsia="Calibri" w:hAnsi="Calibri" w:cs="Calibri"/>
+          <w:i/>
+        </w:rPr>
+        <w:tab/>
+      </w:r>
+      <w:r>
+        <w:rPr>
+          <w:rFonts w:ascii="Calibri" w:eastAsia="Calibri" w:hAnsi="Calibri" w:cs="Calibri"/>
+          <w:i/>
+        </w:rPr>
+        <w:tab/>
+      </w:r>
+      <w:r>
+        <w:rPr>
+          <w:rFonts w:ascii="Calibri" w:eastAsia="Calibri" w:hAnsi="Calibri" w:cs="Calibri"/>
+          <w:i/>
+        </w:rPr>
+        <w:tab/>
+      </w:r>
+      <w:r>
+        <w:rPr>
+          <w:rFonts w:ascii="Calibri" w:eastAsia="Calibri" w:hAnsi="Calibri" w:cs="Calibri"/>
+          <w:i/>
+        </w:rPr>
+        <w:tab/>
+      </w:r>
+      <w:r>
+        <w:rPr>
+          <w:rFonts w:ascii="Calibri" w:eastAsia="Calibri" w:hAnsi="Calibri" w:cs="Calibri"/>
+          <w:i/>
+        </w:rPr>
+        <w:tab/>
+      </w:r>
+      <w:r>
+        <w:rPr>
+          <w:rFonts w:ascii="Calibri" w:eastAsia="Calibri" w:hAnsi="Calibri" w:cs="Calibri"/>
+          <w:i/>
+        </w:rPr>
+        <w:tab/>
+      </w:r>
+      <w:r>
+        <w:rPr>
+          <w:rFonts w:ascii="Calibri" w:eastAsia="Calibri" w:hAnsi="Calibri" w:cs="Calibri"/>
+          <w:i/>
+        </w:rPr>
+        <w:tab/>
+        <w:t xml:space="preserve">         </w:t>
+      </w:r>
+      <w:r>
+        <w:rPr>
+          <w:rFonts w:ascii="Calibri" w:eastAsia="Calibri" w:hAnsi="Calibri" w:cs="Calibri"/>
+        </w:rPr>
+        <w:t>March – April 2011</w:t>
       </w:r>
     </w:p>
     <w:p>
@@ -1100,6 +1437,35 @@
           <w:rFonts w:ascii="Calibri" w:eastAsia="Calibri" w:hAnsi="Calibri" w:cs="Calibri"/>
           <w:sz w:val="20"/>
         </w:rPr>
+        <w:t xml:space="preserve">Developed mobile robot to autonomously map and </w:t>
+      </w:r>
+      <w:r>
+        <w:rPr>
+          <w:rFonts w:ascii="Calibri" w:eastAsia="Calibri" w:hAnsi="Calibri" w:cs="Calibri"/>
+          <w:sz w:val="20"/>
+        </w:rPr>
+        <w:t>navigate a small hallway</w:t>
+      </w:r>
+    </w:p>
+    <w:p>
+      <w:pPr>
+        <w:pStyle w:val="ListParagraph"/>
+        <w:numPr>
+          <w:ilvl w:val="0"/>
+          <w:numId w:val="7"/>
+        </w:numPr>
+        <w:spacing w:line="240" w:lineRule="auto"/>
+        <w:ind w:left="-180" w:right="-720"/>
+        <w:rPr>
+          <w:rFonts w:ascii="Calibri" w:eastAsia="Calibri" w:hAnsi="Calibri" w:cs="Calibri"/>
+          <w:sz w:val="20"/>
+        </w:rPr>
+      </w:pPr>
+      <w:r>
+        <w:rPr>
+          <w:rFonts w:ascii="Calibri" w:eastAsia="Calibri" w:hAnsi="Calibri" w:cs="Calibri"/>
+          <w:sz w:val="20"/>
+        </w:rPr>
         <w:t>Utilized</w:t>
       </w:r>
       <w:r>
@@ -2054,6 +2420,7 @@
           <w:sz w:val="20"/>
           <w:szCs w:val="20"/>
         </w:rPr>
+        <w:lastRenderedPageBreak/>
         <w:t xml:space="preserve">Created a set of MySQL queries to collect data from 29 commercial client facilities </w:t>
       </w:r>
     </w:p>
@@ -2432,6 +2799,119 @@
     </w:lvl>
   </w:abstractNum>
   <w:abstractNum w:abstractNumId="1" w15:restartNumberingAfterBreak="0">
+    <w:nsid w:val="1235409C"/>
+    <w:multiLevelType w:val="hybridMultilevel"/>
+    <w:tmpl w:val="9EA0CC16"/>
+    <w:lvl w:ilvl="0" w:tplc="04090001">
+      <w:start w:val="1"/>
+      <w:numFmt w:val="bullet"/>
+      <w:lvlText w:val=""/>
+      <w:lvlJc w:val="left"/>
+      <w:pPr>
+        <w:ind w:left="0" w:hanging="360"/>
+      </w:pPr>
+      <w:rPr>
+        <w:rFonts w:ascii="Symbol" w:hAnsi="Symbol" w:hint="default"/>
+      </w:rPr>
+    </w:lvl>
+    <w:lvl w:ilvl="1" w:tplc="04090003" w:tentative="1">
+      <w:start w:val="1"/>
+      <w:numFmt w:val="bullet"/>
+      <w:lvlText w:val="o"/>
+      <w:lvlJc w:val="left"/>
+      <w:pPr>
+        <w:ind w:left="720" w:hanging="360"/>
+      </w:pPr>
+      <w:rPr>
+        <w:rFonts w:ascii="Courier New" w:hAnsi="Courier New" w:cs="Courier New" w:hint="default"/>
+      </w:rPr>
+    </w:lvl>
+    <w:lvl w:ilvl="2" w:tplc="04090005" w:tentative="1">
+      <w:start w:val="1"/>
+      <w:numFmt w:val="bullet"/>
+      <w:lvlText w:val=""/>
+      <w:lvlJc w:val="left"/>
+      <w:pPr>
+        <w:ind w:left="1440" w:hanging="360"/>
+      </w:pPr>
+      <w:rPr>
+        <w:rFonts w:ascii="Wingdings" w:hAnsi="Wingdings" w:hint="default"/>
+      </w:rPr>
+    </w:lvl>
+    <w:lvl w:ilvl="3" w:tplc="04090001" w:tentative="1">
+      <w:start w:val="1"/>
+      <w:numFmt w:val="bullet"/>
+      <w:lvlText w:val=""/>
+      <w:lvlJc w:val="left"/>
+      <w:pPr>
+        <w:ind w:left="2160" w:hanging="360"/>
+      </w:pPr>
+      <w:rPr>
+        <w:rFonts w:ascii="Symbol" w:hAnsi="Symbol" w:hint="default"/>
+      </w:rPr>
+    </w:lvl>
+    <w:lvl w:ilvl="4" w:tplc="04090003" w:tentative="1">
+      <w:start w:val="1"/>
+      <w:numFmt w:val="bullet"/>
+      <w:lvlText w:val="o"/>
+      <w:lvlJc w:val="left"/>
+      <w:pPr>
+        <w:ind w:left="2880" w:hanging="360"/>
+      </w:pPr>
+      <w:rPr>
+        <w:rFonts w:ascii="Courier New" w:hAnsi="Courier New" w:cs="Courier New" w:hint="default"/>
+      </w:rPr>
+    </w:lvl>
+    <w:lvl w:ilvl="5" w:tplc="04090005" w:tentative="1">
+      <w:start w:val="1"/>
+      <w:numFmt w:val="bullet"/>
+      <w:lvlText w:val=""/>
+      <w:lvlJc w:val="left"/>
+      <w:pPr>
+        <w:ind w:left="3600" w:hanging="360"/>
+      </w:pPr>
+      <w:rPr>
+        <w:rFonts w:ascii="Wingdings" w:hAnsi="Wingdings" w:hint="default"/>
+      </w:rPr>
+    </w:lvl>
+    <w:lvl w:ilvl="6" w:tplc="04090001" w:tentative="1">
+      <w:start w:val="1"/>
+      <w:numFmt w:val="bullet"/>
+      <w:lvlText w:val=""/>
+      <w:lvlJc w:val="left"/>
+      <w:pPr>
+        <w:ind w:left="4320" w:hanging="360"/>
+      </w:pPr>
+      <w:rPr>
+        <w:rFonts w:ascii="Symbol" w:hAnsi="Symbol" w:hint="default"/>
+      </w:rPr>
+    </w:lvl>
+    <w:lvl w:ilvl="7" w:tplc="04090003" w:tentative="1">
+      <w:start w:val="1"/>
+      <w:numFmt w:val="bullet"/>
+      <w:lvlText w:val="o"/>
+      <w:lvlJc w:val="left"/>
+      <w:pPr>
+        <w:ind w:left="5040" w:hanging="360"/>
+      </w:pPr>
+      <w:rPr>
+        <w:rFonts w:ascii="Courier New" w:hAnsi="Courier New" w:cs="Courier New" w:hint="default"/>
+      </w:rPr>
+    </w:lvl>
+    <w:lvl w:ilvl="8" w:tplc="04090005" w:tentative="1">
+      <w:start w:val="1"/>
+      <w:numFmt w:val="bullet"/>
+      <w:lvlText w:val=""/>
+      <w:lvlJc w:val="left"/>
+      <w:pPr>
+        <w:ind w:left="5760" w:hanging="360"/>
+      </w:pPr>
+      <w:rPr>
+        <w:rFonts w:ascii="Wingdings" w:hAnsi="Wingdings" w:hint="default"/>
+      </w:rPr>
+    </w:lvl>
+  </w:abstractNum>
+  <w:abstractNum w:abstractNumId="2" w15:restartNumberingAfterBreak="0">
     <w:nsid w:val="15DB2624"/>
     <w:multiLevelType w:val="multilevel"/>
     <w:tmpl w:val="BBD09F7A"/>
@@ -2544,7 +3024,7 @@
       </w:rPr>
     </w:lvl>
   </w:abstractNum>
-  <w:abstractNum w:abstractNumId="2" w15:restartNumberingAfterBreak="0">
+  <w:abstractNum w:abstractNumId="3" w15:restartNumberingAfterBreak="0">
     <w:nsid w:val="237A41B5"/>
     <w:multiLevelType w:val="multilevel"/>
     <w:tmpl w:val="1DEA1B92"/>
@@ -2666,7 +3146,7 @@
       </w:rPr>
     </w:lvl>
   </w:abstractNum>
-  <w:abstractNum w:abstractNumId="3" w15:restartNumberingAfterBreak="0">
+  <w:abstractNum w:abstractNumId="4" w15:restartNumberingAfterBreak="0">
     <w:nsid w:val="3EB7415A"/>
     <w:multiLevelType w:val="hybridMultilevel"/>
     <w:tmpl w:val="C9041E00"/>
@@ -2779,7 +3259,7 @@
       </w:rPr>
     </w:lvl>
   </w:abstractNum>
-  <w:abstractNum w:abstractNumId="4" w15:restartNumberingAfterBreak="0">
+  <w:abstractNum w:abstractNumId="5" w15:restartNumberingAfterBreak="0">
     <w:nsid w:val="53AF2B39"/>
     <w:multiLevelType w:val="multilevel"/>
     <w:tmpl w:val="D6CAA2B4"/>
@@ -2892,7 +3372,7 @@
       </w:rPr>
     </w:lvl>
   </w:abstractNum>
-  <w:abstractNum w:abstractNumId="5" w15:restartNumberingAfterBreak="0">
+  <w:abstractNum w:abstractNumId="6" w15:restartNumberingAfterBreak="0">
     <w:nsid w:val="59B94EC6"/>
     <w:multiLevelType w:val="multilevel"/>
     <w:tmpl w:val="2A3CB7BC"/>
@@ -3006,7 +3486,7 @@
       </w:rPr>
     </w:lvl>
   </w:abstractNum>
-  <w:abstractNum w:abstractNumId="6" w15:restartNumberingAfterBreak="0">
+  <w:abstractNum w:abstractNumId="7" w15:restartNumberingAfterBreak="0">
     <w:nsid w:val="6F850540"/>
     <w:multiLevelType w:val="multilevel"/>
     <w:tmpl w:val="275ECC54"/>
@@ -3120,25 +3600,28 @@
     </w:lvl>
   </w:abstractNum>
   <w:num w:numId="1">
+    <w:abstractNumId w:val="6"/>
+  </w:num>
+  <w:num w:numId="2">
     <w:abstractNumId w:val="5"/>
   </w:num>
-  <w:num w:numId="2">
-    <w:abstractNumId w:val="4"/>
-  </w:num>
   <w:num w:numId="3">
-    <w:abstractNumId w:val="2"/>
+    <w:abstractNumId w:val="3"/>
   </w:num>
   <w:num w:numId="4">
     <w:abstractNumId w:val="0"/>
   </w:num>
   <w:num w:numId="5">
-    <w:abstractNumId w:val="6"/>
+    <w:abstractNumId w:val="7"/>
   </w:num>
   <w:num w:numId="6">
-    <w:abstractNumId w:val="1"/>
+    <w:abstractNumId w:val="2"/>
   </w:num>
   <w:num w:numId="7">
-    <w:abstractNumId w:val="3"/>
+    <w:abstractNumId w:val="4"/>
+  </w:num>
+  <w:num w:numId="8">
+    <w:abstractNumId w:val="1"/>
   </w:num>
 </w:numbering>
 </file>

</xml_diff>

<commit_message>
shortened to one page
</commit_message>
<xml_diff>
--- a/Resume.docx
+++ b/Resume.docx
@@ -913,8 +913,6 @@
         </w:rPr>
         <w:t>Implementing online machine learning algorithms to classify the different types of grass on a golf course</w:t>
       </w:r>
-      <w:bookmarkStart w:id="0" w:name="_GoBack"/>
-      <w:bookmarkEnd w:id="0"/>
     </w:p>
     <w:p>
       <w:pPr>
@@ -1221,46 +1219,6 @@
     </w:p>
     <w:p>
       <w:pPr>
-        <w:pStyle w:val="ListParagraph"/>
-        <w:numPr>
-          <w:ilvl w:val="0"/>
-          <w:numId w:val="8"/>
-        </w:numPr>
-        <w:spacing w:line="240" w:lineRule="auto"/>
-        <w:ind w:left="-180" w:right="-720"/>
-        <w:rPr>
-          <w:rFonts w:ascii="Calibri" w:eastAsia="Calibri" w:hAnsi="Calibri" w:cs="Calibri"/>
-          <w:sz w:val="20"/>
-          <w:szCs w:val="10"/>
-        </w:rPr>
-      </w:pPr>
-      <w:r>
-        <w:rPr>
-          <w:rFonts w:ascii="Calibri" w:eastAsia="Calibri" w:hAnsi="Calibri" w:cs="Calibri"/>
-          <w:sz w:val="20"/>
-          <w:szCs w:val="10"/>
-        </w:rPr>
-        <w:t>Integrated</w:t>
-      </w:r>
-      <w:r>
-        <w:rPr>
-          <w:rFonts w:ascii="Calibri" w:eastAsia="Calibri" w:hAnsi="Calibri" w:cs="Calibri"/>
-          <w:sz w:val="20"/>
-          <w:szCs w:val="10"/>
-        </w:rPr>
-        <w:t xml:space="preserve"> an IMU filter </w:t>
-      </w:r>
-      <w:r>
-        <w:rPr>
-          <w:rFonts w:ascii="Calibri" w:eastAsia="Calibri" w:hAnsi="Calibri" w:cs="Calibri"/>
-          <w:sz w:val="20"/>
-          <w:szCs w:val="10"/>
-        </w:rPr>
-        <w:t>to stabilize and remove noise from IMU</w:t>
-      </w:r>
-    </w:p>
-    <w:p>
-      <w:pPr>
         <w:spacing w:line="240" w:lineRule="auto"/>
         <w:ind w:right="-720"/>
         <w:rPr>
@@ -2022,167 +1980,6 @@
         <w:contextualSpacing/>
         <w:rPr>
           <w:rFonts w:asciiTheme="minorHAnsi" w:hAnsiTheme="minorHAnsi" w:cstheme="minorHAnsi"/>
-          <w:sz w:val="20"/>
-          <w:szCs w:val="20"/>
-        </w:rPr>
-      </w:pPr>
-      <w:r>
-        <w:rPr>
-          <w:rFonts w:asciiTheme="minorHAnsi" w:hAnsiTheme="minorHAnsi" w:cstheme="minorHAnsi"/>
-          <w:i/>
-          <w:sz w:val="20"/>
-          <w:szCs w:val="20"/>
-        </w:rPr>
-        <w:t>Project: Pod Crash Investigation</w:t>
-      </w:r>
-      <w:r>
-        <w:rPr>
-          <w:rFonts w:ascii="Calibri" w:eastAsia="Calibri" w:hAnsi="Calibri" w:cs="Calibri"/>
-          <w:sz w:val="20"/>
-        </w:rPr>
-        <w:t xml:space="preserve"> </w:t>
-      </w:r>
-      <w:r>
-        <w:rPr>
-          <w:rFonts w:ascii="Calibri" w:eastAsia="Calibri" w:hAnsi="Calibri" w:cs="Calibri"/>
-          <w:sz w:val="20"/>
-        </w:rPr>
-        <w:tab/>
-      </w:r>
-      <w:r>
-        <w:rPr>
-          <w:rFonts w:ascii="Calibri" w:eastAsia="Calibri" w:hAnsi="Calibri" w:cs="Calibri"/>
-          <w:sz w:val="20"/>
-        </w:rPr>
-        <w:tab/>
-      </w:r>
-      <w:r>
-        <w:rPr>
-          <w:rFonts w:ascii="Calibri" w:eastAsia="Calibri" w:hAnsi="Calibri" w:cs="Calibri"/>
-          <w:sz w:val="20"/>
-        </w:rPr>
-        <w:tab/>
-      </w:r>
-      <w:r>
-        <w:rPr>
-          <w:rFonts w:ascii="Calibri" w:eastAsia="Calibri" w:hAnsi="Calibri" w:cs="Calibri"/>
-          <w:sz w:val="20"/>
-        </w:rPr>
-        <w:tab/>
-      </w:r>
-      <w:r>
-        <w:rPr>
-          <w:rFonts w:ascii="Calibri" w:eastAsia="Calibri" w:hAnsi="Calibri" w:cs="Calibri"/>
-          <w:sz w:val="20"/>
-        </w:rPr>
-        <w:tab/>
-      </w:r>
-      <w:r>
-        <w:rPr>
-          <w:rFonts w:ascii="Calibri" w:eastAsia="Calibri" w:hAnsi="Calibri" w:cs="Calibri"/>
-          <w:sz w:val="20"/>
-        </w:rPr>
-        <w:tab/>
-      </w:r>
-      <w:r>
-        <w:rPr>
-          <w:rFonts w:ascii="Calibri" w:eastAsia="Calibri" w:hAnsi="Calibri" w:cs="Calibri"/>
-          <w:sz w:val="20"/>
-        </w:rPr>
-        <w:tab/>
-      </w:r>
-      <w:r>
-        <w:rPr>
-          <w:rFonts w:ascii="Calibri" w:eastAsia="Calibri" w:hAnsi="Calibri" w:cs="Calibri"/>
-          <w:sz w:val="20"/>
-        </w:rPr>
-        <w:tab/>
-      </w:r>
-      <w:r>
-        <w:rPr>
-          <w:rFonts w:ascii="Calibri" w:eastAsia="Calibri" w:hAnsi="Calibri" w:cs="Calibri"/>
-          <w:sz w:val="20"/>
-        </w:rPr>
-        <w:tab/>
-        <w:t xml:space="preserve">   </w:t>
-      </w:r>
-    </w:p>
-    <w:p>
-      <w:pPr>
-        <w:numPr>
-          <w:ilvl w:val="0"/>
-          <w:numId w:val="3"/>
-        </w:numPr>
-        <w:spacing w:line="240" w:lineRule="auto"/>
-        <w:ind w:left="-180" w:right="-720" w:hanging="360"/>
-        <w:contextualSpacing/>
-        <w:rPr>
-          <w:sz w:val="20"/>
-          <w:szCs w:val="20"/>
-        </w:rPr>
-      </w:pPr>
-      <w:r>
-        <w:rPr>
-          <w:rFonts w:ascii="Calibri" w:eastAsia="Calibri" w:hAnsi="Calibri" w:cs="Calibri"/>
-          <w:sz w:val="20"/>
-          <w:szCs w:val="20"/>
-        </w:rPr>
-        <w:t>Investigated and troubleshot numerous reports of drive units (robots) crashing into each other to determine root cause using MySQL and various internally developed tools</w:t>
-      </w:r>
-    </w:p>
-    <w:p>
-      <w:pPr>
-        <w:numPr>
-          <w:ilvl w:val="0"/>
-          <w:numId w:val="3"/>
-        </w:numPr>
-        <w:spacing w:line="240" w:lineRule="auto"/>
-        <w:ind w:left="-180" w:right="-720" w:hanging="360"/>
-        <w:contextualSpacing/>
-        <w:rPr>
-          <w:sz w:val="20"/>
-          <w:szCs w:val="20"/>
-        </w:rPr>
-      </w:pPr>
-      <w:r>
-        <w:rPr>
-          <w:rFonts w:ascii="Calibri" w:eastAsia="Calibri" w:hAnsi="Calibri" w:cs="Calibri"/>
-          <w:sz w:val="20"/>
-          <w:szCs w:val="20"/>
-        </w:rPr>
-        <w:t>Communicated with operational teams to reinforce proper training to prevent further crashes</w:t>
-      </w:r>
-    </w:p>
-    <w:p>
-      <w:pPr>
-        <w:numPr>
-          <w:ilvl w:val="0"/>
-          <w:numId w:val="3"/>
-        </w:numPr>
-        <w:spacing w:line="240" w:lineRule="auto"/>
-        <w:ind w:left="-180" w:right="-720" w:hanging="360"/>
-        <w:contextualSpacing/>
-        <w:rPr>
-          <w:sz w:val="20"/>
-          <w:szCs w:val="20"/>
-        </w:rPr>
-      </w:pPr>
-      <w:r>
-        <w:rPr>
-          <w:rFonts w:ascii="Calibri" w:eastAsia="Calibri" w:hAnsi="Calibri" w:cs="Calibri"/>
-          <w:sz w:val="20"/>
-          <w:szCs w:val="20"/>
-        </w:rPr>
-        <w:t>Identified major bug in the robot movement software and collaborated with development team to resolve it</w:t>
-      </w:r>
-    </w:p>
-    <w:p>
-      <w:pPr>
-        <w:spacing w:line="240" w:lineRule="auto"/>
-        <w:ind w:left="-720" w:right="-720"/>
-        <w:contextualSpacing/>
-        <w:rPr>
-          <w:rFonts w:asciiTheme="minorHAnsi" w:hAnsiTheme="minorHAnsi" w:cstheme="minorHAnsi"/>
           <w:sz w:val="10"/>
           <w:szCs w:val="20"/>
         </w:rPr>
@@ -2351,25 +2148,6 @@
     </w:p>
     <w:p>
       <w:pPr>
-        <w:numPr>
-          <w:ilvl w:val="0"/>
-          <w:numId w:val="1"/>
-        </w:numPr>
-        <w:spacing w:line="240" w:lineRule="auto"/>
-        <w:ind w:left="-180" w:right="-720"/>
-        <w:contextualSpacing/>
-      </w:pPr>
-      <w:r>
-        <w:rPr>
-          <w:rFonts w:ascii="Calibri" w:eastAsia="Calibri" w:hAnsi="Calibri" w:cs="Calibri"/>
-          <w:sz w:val="20"/>
-          <w:szCs w:val="20"/>
-        </w:rPr>
-        <w:t>Analyzed common hardware errors across all clients and developed new procedures to correct and minimize these errors</w:t>
-      </w:r>
-    </w:p>
-    <w:p>
-      <w:pPr>
         <w:spacing w:line="240" w:lineRule="auto"/>
         <w:ind w:left="-720" w:right="-720"/>
         <w:contextualSpacing/>
@@ -2460,7 +2238,6 @@
           <w:sz w:val="20"/>
           <w:szCs w:val="20"/>
         </w:rPr>
-        <w:lastRenderedPageBreak/>
         <w:t xml:space="preserve">Created a set of MySQL queries to collect data from 29 commercial client facilities </w:t>
       </w:r>
     </w:p>
@@ -2489,29 +2266,6 @@
     </w:p>
     <w:p>
       <w:pPr>
-        <w:numPr>
-          <w:ilvl w:val="0"/>
-          <w:numId w:val="2"/>
-        </w:numPr>
-        <w:spacing w:line="240" w:lineRule="auto"/>
-        <w:ind w:left="-180" w:right="-720"/>
-        <w:contextualSpacing/>
-        <w:rPr>
-          <w:sz w:val="20"/>
-          <w:szCs w:val="20"/>
-        </w:rPr>
-      </w:pPr>
-      <w:r>
-        <w:rPr>
-          <w:rFonts w:ascii="Calibri" w:eastAsia="Calibri" w:hAnsi="Calibri" w:cs="Calibri"/>
-          <w:sz w:val="20"/>
-          <w:szCs w:val="20"/>
-        </w:rPr>
-        <w:t>Trained a replacement to use these tools and build upon the dashboard created prior to team transition</w:t>
-      </w:r>
-    </w:p>
-    <w:p>
-      <w:pPr>
         <w:spacing w:line="240" w:lineRule="auto"/>
         <w:ind w:left="-360" w:right="-720"/>
         <w:rPr>
@@ -2532,8 +2286,8 @@
           <w:szCs w:val="24"/>
         </w:rPr>
       </w:pPr>
-      <w:bookmarkStart w:id="1" w:name="_gjdgxs" w:colFirst="0" w:colLast="0"/>
-      <w:bookmarkEnd w:id="1"/>
+      <w:bookmarkStart w:id="0" w:name="_gjdgxs" w:colFirst="0" w:colLast="0"/>
+      <w:bookmarkEnd w:id="0"/>
       <w:r>
         <w:rPr>
           <w:rFonts w:ascii="Calibri" w:eastAsia="Calibri" w:hAnsi="Calibri" w:cs="Calibri"/>
@@ -2712,6 +2466,8 @@
         </w:rPr>
         <w:t>, Git</w:t>
       </w:r>
+      <w:bookmarkStart w:id="1" w:name="_GoBack"/>
+      <w:bookmarkEnd w:id="1"/>
     </w:p>
     <w:sectPr>
       <w:pgSz w:w="12240" w:h="15840"/>

</xml_diff>

<commit_message>
Mentioned C++ and Java...kinda wonky
</commit_message>
<xml_diff>
--- a/Resume.docx
+++ b/Resume.docx
@@ -887,7 +887,23 @@
           <w:sz w:val="20"/>
           <w:szCs w:val="10"/>
         </w:rPr>
-        <w:t>a stereo camera, RTK GPS, IMU, and encoders to create a robust perception and localization subsystems</w:t>
+        <w:t xml:space="preserve">a stereo camera, RTK GPS, IMU, and encoders </w:t>
+      </w:r>
+      <w:r>
+        <w:rPr>
+          <w:rFonts w:ascii="Calibri" w:eastAsia="Calibri" w:hAnsi="Calibri" w:cs="Calibri"/>
+          <w:sz w:val="20"/>
+          <w:szCs w:val="10"/>
+        </w:rPr>
+        <w:t xml:space="preserve">using C++ </w:t>
+      </w:r>
+      <w:r>
+        <w:rPr>
+          <w:rFonts w:ascii="Calibri" w:eastAsia="Calibri" w:hAnsi="Calibri" w:cs="Calibri"/>
+          <w:sz w:val="20"/>
+          <w:szCs w:val="10"/>
+        </w:rPr>
+        <w:t>to create a robust perception and localization subsystems</w:t>
       </w:r>
     </w:p>
     <w:p>
@@ -916,11 +932,12 @@
     </w:p>
     <w:p>
       <w:pPr>
-        <w:spacing w:line="240" w:lineRule="auto"/>
-        <w:ind w:left="-720" w:right="-720"/>
-        <w:rPr>
-          <w:rFonts w:ascii="Calibri" w:eastAsia="Calibri" w:hAnsi="Calibri" w:cs="Calibri"/>
-          <w:sz w:val="10"/>
+        <w:pStyle w:val="ListParagraph"/>
+        <w:spacing w:line="240" w:lineRule="auto"/>
+        <w:ind w:left="-180" w:right="-720"/>
+        <w:rPr>
+          <w:rFonts w:ascii="Calibri" w:eastAsia="Calibri" w:hAnsi="Calibri" w:cs="Calibri"/>
+          <w:sz w:val="6"/>
           <w:szCs w:val="10"/>
         </w:rPr>
       </w:pPr>
@@ -1219,11 +1236,12 @@
     </w:p>
     <w:p>
       <w:pPr>
-        <w:spacing w:line="240" w:lineRule="auto"/>
-        <w:ind w:right="-720"/>
-        <w:rPr>
-          <w:rFonts w:ascii="Calibri" w:eastAsia="Calibri" w:hAnsi="Calibri" w:cs="Calibri"/>
-          <w:sz w:val="10"/>
+        <w:pStyle w:val="ListParagraph"/>
+        <w:spacing w:line="240" w:lineRule="auto"/>
+        <w:ind w:left="-180" w:right="-720"/>
+        <w:rPr>
+          <w:rFonts w:ascii="Calibri" w:eastAsia="Calibri" w:hAnsi="Calibri" w:cs="Calibri"/>
+          <w:sz w:val="6"/>
           <w:szCs w:val="10"/>
         </w:rPr>
       </w:pPr>
@@ -1428,7 +1446,21 @@
           <w:rFonts w:ascii="Calibri" w:eastAsia="Calibri" w:hAnsi="Calibri" w:cs="Calibri"/>
           <w:sz w:val="20"/>
         </w:rPr>
-        <w:t xml:space="preserve">Developed mobile robot to autonomously map and </w:t>
+        <w:t>Developed mobile robot</w:t>
+      </w:r>
+      <w:r>
+        <w:rPr>
+          <w:rFonts w:ascii="Calibri" w:eastAsia="Calibri" w:hAnsi="Calibri" w:cs="Calibri"/>
+          <w:sz w:val="20"/>
+        </w:rPr>
+        <w:t xml:space="preserve"> using Java</w:t>
+      </w:r>
+      <w:r>
+        <w:rPr>
+          <w:rFonts w:ascii="Calibri" w:eastAsia="Calibri" w:hAnsi="Calibri" w:cs="Calibri"/>
+          <w:sz w:val="20"/>
+        </w:rPr>
+        <w:t xml:space="preserve"> to autonomously map and </w:t>
       </w:r>
       <w:r>
         <w:rPr>

</xml_diff>

<commit_message>
removing slam because I'm waitlisted :(
</commit_message>
<xml_diff>
--- a/Resume.docx
+++ b/Resume.docx
@@ -190,64 +190,211 @@
         </w:rPr>
         <w:t>, School of Computer Science</w:t>
       </w:r>
+      <w:r>
+        <w:rPr>
+          <w:rFonts w:ascii="Calibri" w:eastAsia="Calibri" w:hAnsi="Calibri" w:cs="Calibri"/>
+          <w:b/>
+        </w:rPr>
+        <w:tab/>
+      </w:r>
+      <w:r>
+        <w:rPr>
+          <w:rFonts w:ascii="Calibri" w:eastAsia="Calibri" w:hAnsi="Calibri" w:cs="Calibri"/>
+          <w:b/>
+        </w:rPr>
+        <w:tab/>
+      </w:r>
+      <w:r>
+        <w:rPr>
+          <w:rFonts w:ascii="Calibri" w:eastAsia="Calibri" w:hAnsi="Calibri" w:cs="Calibri"/>
+          <w:b/>
+        </w:rPr>
+        <w:tab/>
+      </w:r>
+      <w:r>
+        <w:rPr>
+          <w:rFonts w:ascii="Calibri" w:eastAsia="Calibri" w:hAnsi="Calibri" w:cs="Calibri"/>
+          <w:b/>
+        </w:rPr>
+        <w:tab/>
+      </w:r>
+      <w:r>
+        <w:rPr>
+          <w:rFonts w:ascii="Calibri" w:eastAsia="Calibri" w:hAnsi="Calibri" w:cs="Calibri"/>
+          <w:b/>
+        </w:rPr>
+        <w:tab/>
+      </w:r>
+      <w:r>
+        <w:rPr>
+          <w:rFonts w:ascii="Calibri" w:eastAsia="Calibri" w:hAnsi="Calibri" w:cs="Calibri"/>
+          <w:b/>
+        </w:rPr>
+        <w:tab/>
+        <w:t xml:space="preserve">   </w:t>
+      </w:r>
+      <w:r>
+        <w:rPr>
+          <w:rFonts w:ascii="Calibri" w:eastAsia="Calibri" w:hAnsi="Calibri" w:cs="Calibri"/>
+        </w:rPr>
+        <w:t>Pittsburgh, PA</w:t>
+      </w:r>
+      <w:r>
+        <w:rPr>
+          <w:rFonts w:ascii="Calibri" w:eastAsia="Calibri" w:hAnsi="Calibri" w:cs="Calibri"/>
+          <w:b/>
+        </w:rPr>
+        <w:tab/>
+      </w:r>
+    </w:p>
+    <w:p>
+      <w:pPr>
+        <w:spacing w:line="240" w:lineRule="auto"/>
+        <w:ind w:left="-720" w:right="-720"/>
+        <w:jc w:val="both"/>
+        <w:rPr>
+          <w:rFonts w:ascii="Calibri" w:eastAsia="Calibri" w:hAnsi="Calibri" w:cs="Calibri"/>
+        </w:rPr>
+      </w:pPr>
+      <w:r>
+        <w:rPr>
+          <w:rFonts w:ascii="Calibri" w:eastAsia="Calibri" w:hAnsi="Calibri" w:cs="Calibri"/>
+        </w:rPr>
+        <w:t>Master of Science in Robotic Systems Development</w:t>
+      </w:r>
+      <w:r>
+        <w:rPr>
+          <w:rFonts w:ascii="Calibri" w:eastAsia="Calibri" w:hAnsi="Calibri" w:cs="Calibri"/>
+        </w:rPr>
+        <w:tab/>
+      </w:r>
+      <w:r>
+        <w:rPr>
+          <w:rFonts w:ascii="Calibri" w:eastAsia="Calibri" w:hAnsi="Calibri" w:cs="Calibri"/>
+        </w:rPr>
+        <w:tab/>
+      </w:r>
+      <w:r>
+        <w:rPr>
+          <w:rFonts w:ascii="Calibri" w:eastAsia="Calibri" w:hAnsi="Calibri" w:cs="Calibri"/>
+        </w:rPr>
+        <w:tab/>
+      </w:r>
+      <w:r>
+        <w:rPr>
+          <w:rFonts w:ascii="Calibri" w:eastAsia="Calibri" w:hAnsi="Calibri" w:cs="Calibri"/>
+        </w:rPr>
+        <w:tab/>
+      </w:r>
+      <w:r>
+        <w:rPr>
+          <w:rFonts w:ascii="Calibri" w:eastAsia="Calibri" w:hAnsi="Calibri" w:cs="Calibri"/>
+        </w:rPr>
+        <w:tab/>
+      </w:r>
+      <w:r>
+        <w:rPr>
+          <w:rFonts w:ascii="Calibri" w:eastAsia="Calibri" w:hAnsi="Calibri" w:cs="Calibri"/>
+        </w:rPr>
+        <w:tab/>
+      </w:r>
+      <w:r>
+        <w:rPr>
+          <w:rFonts w:ascii="Calibri" w:eastAsia="Calibri" w:hAnsi="Calibri" w:cs="Calibri"/>
+        </w:rPr>
+        <w:tab/>
+        <w:t>December 2018</w:t>
+      </w:r>
+    </w:p>
+    <w:p>
+      <w:pPr>
+        <w:spacing w:line="240" w:lineRule="auto"/>
+        <w:ind w:left="-720" w:right="-720"/>
+        <w:jc w:val="both"/>
+        <w:rPr>
+          <w:rFonts w:ascii="Calibri" w:eastAsia="Calibri" w:hAnsi="Calibri" w:cs="Calibri"/>
+          <w:sz w:val="20"/>
+          <w:szCs w:val="20"/>
+        </w:rPr>
+      </w:pPr>
+      <w:r>
+        <w:rPr>
+          <w:rFonts w:ascii="Calibri" w:eastAsia="Calibri" w:hAnsi="Calibri" w:cs="Calibri"/>
+          <w:sz w:val="20"/>
+          <w:szCs w:val="20"/>
+        </w:rPr>
+        <w:t xml:space="preserve">Fall 2017 Selected </w:t>
+      </w:r>
+      <w:r>
+        <w:rPr>
+          <w:rFonts w:ascii="Calibri" w:eastAsia="Calibri" w:hAnsi="Calibri" w:cs="Calibri"/>
+          <w:sz w:val="20"/>
+          <w:szCs w:val="20"/>
+        </w:rPr>
+        <w:t>Coursework: Machine Learning |</w:t>
+      </w:r>
+      <w:r>
+        <w:rPr>
+          <w:rFonts w:ascii="Calibri" w:eastAsia="Calibri" w:hAnsi="Calibri" w:cs="Calibri"/>
+          <w:sz w:val="20"/>
+          <w:szCs w:val="20"/>
+        </w:rPr>
+        <w:t xml:space="preserve"> Manipu</w:t>
+      </w:r>
+      <w:r>
+        <w:rPr>
+          <w:rFonts w:ascii="Calibri" w:eastAsia="Calibri" w:hAnsi="Calibri" w:cs="Calibri"/>
+          <w:sz w:val="20"/>
+          <w:szCs w:val="20"/>
+        </w:rPr>
+        <w:t>l</w:t>
+      </w:r>
+      <w:r>
+        <w:rPr>
+          <w:rFonts w:ascii="Calibri" w:eastAsia="Calibri" w:hAnsi="Calibri" w:cs="Calibri"/>
+          <w:sz w:val="20"/>
+          <w:szCs w:val="20"/>
+        </w:rPr>
+        <w:t>ation, Estimation, and Control</w:t>
+      </w:r>
+    </w:p>
+    <w:p>
+      <w:pPr>
+        <w:spacing w:line="240" w:lineRule="auto"/>
+        <w:ind w:left="-720" w:right="-720"/>
+        <w:jc w:val="both"/>
+        <w:rPr>
+          <w:rFonts w:ascii="Calibri" w:eastAsia="Calibri" w:hAnsi="Calibri" w:cs="Calibri"/>
+          <w:sz w:val="20"/>
+          <w:szCs w:val="20"/>
+        </w:rPr>
+      </w:pPr>
+      <w:r>
+        <w:rPr>
+          <w:rFonts w:ascii="Calibri" w:eastAsia="Calibri" w:hAnsi="Calibri" w:cs="Calibri"/>
+          <w:sz w:val="20"/>
+          <w:szCs w:val="20"/>
+        </w:rPr>
+        <w:t xml:space="preserve">Spring 2018 Selected Coursework: </w:t>
+      </w:r>
+      <w:r>
+        <w:rPr>
+          <w:rFonts w:ascii="Calibri" w:eastAsia="Calibri" w:hAnsi="Calibri" w:cs="Calibri"/>
+          <w:sz w:val="20"/>
+          <w:szCs w:val="20"/>
+        </w:rPr>
+        <w:t>R</w:t>
+      </w:r>
+      <w:r>
+        <w:rPr>
+          <w:rFonts w:ascii="Calibri" w:eastAsia="Calibri" w:hAnsi="Calibri" w:cs="Calibri"/>
+          <w:sz w:val="20"/>
+          <w:szCs w:val="20"/>
+        </w:rPr>
+        <w:t>obot Autonomy | Computer Vision</w:t>
+      </w:r>
       <w:bookmarkStart w:id="0" w:name="_GoBack"/>
       <w:bookmarkEnd w:id="0"/>
-      <w:r>
-        <w:rPr>
-          <w:rFonts w:ascii="Calibri" w:eastAsia="Calibri" w:hAnsi="Calibri" w:cs="Calibri"/>
-          <w:b/>
-        </w:rPr>
-        <w:tab/>
-      </w:r>
-      <w:r>
-        <w:rPr>
-          <w:rFonts w:ascii="Calibri" w:eastAsia="Calibri" w:hAnsi="Calibri" w:cs="Calibri"/>
-          <w:b/>
-        </w:rPr>
-        <w:tab/>
-      </w:r>
-      <w:r>
-        <w:rPr>
-          <w:rFonts w:ascii="Calibri" w:eastAsia="Calibri" w:hAnsi="Calibri" w:cs="Calibri"/>
-          <w:b/>
-        </w:rPr>
-        <w:tab/>
-      </w:r>
-      <w:r>
-        <w:rPr>
-          <w:rFonts w:ascii="Calibri" w:eastAsia="Calibri" w:hAnsi="Calibri" w:cs="Calibri"/>
-          <w:b/>
-        </w:rPr>
-        <w:tab/>
-      </w:r>
-      <w:r>
-        <w:rPr>
-          <w:rFonts w:ascii="Calibri" w:eastAsia="Calibri" w:hAnsi="Calibri" w:cs="Calibri"/>
-          <w:b/>
-        </w:rPr>
-        <w:tab/>
-      </w:r>
-      <w:r>
-        <w:rPr>
-          <w:rFonts w:ascii="Calibri" w:eastAsia="Calibri" w:hAnsi="Calibri" w:cs="Calibri"/>
-          <w:b/>
-        </w:rPr>
-        <w:tab/>
-        <w:t xml:space="preserve">   </w:t>
-      </w:r>
-      <w:r>
-        <w:rPr>
-          <w:rFonts w:ascii="Calibri" w:eastAsia="Calibri" w:hAnsi="Calibri" w:cs="Calibri"/>
-        </w:rPr>
-        <w:t>Pittsburgh, PA</w:t>
-      </w:r>
-      <w:r>
-        <w:rPr>
-          <w:rFonts w:ascii="Calibri" w:eastAsia="Calibri" w:hAnsi="Calibri" w:cs="Calibri"/>
-          <w:b/>
-        </w:rPr>
-        <w:tab/>
-      </w:r>
     </w:p>
     <w:p>
       <w:pPr>
@@ -256,57 +403,10 @@
         <w:jc w:val="both"/>
         <w:rPr>
           <w:rFonts w:ascii="Calibri" w:eastAsia="Calibri" w:hAnsi="Calibri" w:cs="Calibri"/>
-        </w:rPr>
-      </w:pPr>
-      <w:r>
-        <w:rPr>
-          <w:rFonts w:ascii="Calibri" w:eastAsia="Calibri" w:hAnsi="Calibri" w:cs="Calibri"/>
-        </w:rPr>
-        <w:t>Master of Science in Robotic Systems Development</w:t>
-      </w:r>
-      <w:r>
-        <w:rPr>
-          <w:rFonts w:ascii="Calibri" w:eastAsia="Calibri" w:hAnsi="Calibri" w:cs="Calibri"/>
-        </w:rPr>
-        <w:tab/>
-      </w:r>
-      <w:r>
-        <w:rPr>
-          <w:rFonts w:ascii="Calibri" w:eastAsia="Calibri" w:hAnsi="Calibri" w:cs="Calibri"/>
-        </w:rPr>
-        <w:tab/>
-      </w:r>
-      <w:r>
-        <w:rPr>
-          <w:rFonts w:ascii="Calibri" w:eastAsia="Calibri" w:hAnsi="Calibri" w:cs="Calibri"/>
-        </w:rPr>
-        <w:tab/>
-      </w:r>
-      <w:r>
-        <w:rPr>
-          <w:rFonts w:ascii="Calibri" w:eastAsia="Calibri" w:hAnsi="Calibri" w:cs="Calibri"/>
-        </w:rPr>
-        <w:tab/>
-      </w:r>
-      <w:r>
-        <w:rPr>
-          <w:rFonts w:ascii="Calibri" w:eastAsia="Calibri" w:hAnsi="Calibri" w:cs="Calibri"/>
-        </w:rPr>
-        <w:tab/>
-      </w:r>
-      <w:r>
-        <w:rPr>
-          <w:rFonts w:ascii="Calibri" w:eastAsia="Calibri" w:hAnsi="Calibri" w:cs="Calibri"/>
-        </w:rPr>
-        <w:tab/>
-      </w:r>
-      <w:r>
-        <w:rPr>
-          <w:rFonts w:ascii="Calibri" w:eastAsia="Calibri" w:hAnsi="Calibri" w:cs="Calibri"/>
-        </w:rPr>
-        <w:tab/>
-        <w:t>December 2018</w:t>
-      </w:r>
+          <w:b/>
+          <w:sz w:val="10"/>
+        </w:rPr>
+      </w:pPr>
     </w:p>
     <w:p>
       <w:pPr>
@@ -315,49 +415,81 @@
         <w:jc w:val="both"/>
         <w:rPr>
           <w:rFonts w:ascii="Calibri" w:eastAsia="Calibri" w:hAnsi="Calibri" w:cs="Calibri"/>
-          <w:sz w:val="20"/>
-          <w:szCs w:val="20"/>
-        </w:rPr>
-      </w:pPr>
-      <w:r>
-        <w:rPr>
-          <w:rFonts w:ascii="Calibri" w:eastAsia="Calibri" w:hAnsi="Calibri" w:cs="Calibri"/>
-          <w:sz w:val="20"/>
-          <w:szCs w:val="20"/>
-        </w:rPr>
-        <w:t xml:space="preserve">Fall 2017 Selected </w:t>
-      </w:r>
-      <w:r>
-        <w:rPr>
-          <w:rFonts w:ascii="Calibri" w:eastAsia="Calibri" w:hAnsi="Calibri" w:cs="Calibri"/>
-          <w:sz w:val="20"/>
-          <w:szCs w:val="20"/>
-        </w:rPr>
-        <w:t>Coursework: Machine Learning |</w:t>
-      </w:r>
-      <w:r>
-        <w:rPr>
-          <w:rFonts w:ascii="Calibri" w:eastAsia="Calibri" w:hAnsi="Calibri" w:cs="Calibri"/>
-          <w:sz w:val="20"/>
-          <w:szCs w:val="20"/>
-        </w:rPr>
-        <w:t xml:space="preserve"> Manipu</w:t>
-      </w:r>
-      <w:r>
-        <w:rPr>
-          <w:rFonts w:ascii="Calibri" w:eastAsia="Calibri" w:hAnsi="Calibri" w:cs="Calibri"/>
-          <w:sz w:val="20"/>
-          <w:szCs w:val="20"/>
-        </w:rPr>
-        <w:t>l</w:t>
-      </w:r>
-      <w:r>
-        <w:rPr>
-          <w:rFonts w:ascii="Calibri" w:eastAsia="Calibri" w:hAnsi="Calibri" w:cs="Calibri"/>
-          <w:sz w:val="20"/>
-          <w:szCs w:val="20"/>
-        </w:rPr>
-        <w:t>ation, Estimation, and Control</w:t>
+        </w:rPr>
+      </w:pPr>
+      <w:r>
+        <w:rPr>
+          <w:rFonts w:ascii="Calibri" w:eastAsia="Calibri" w:hAnsi="Calibri" w:cs="Calibri"/>
+          <w:b/>
+        </w:rPr>
+        <w:t>Worcester Polytechnic Institute</w:t>
+      </w:r>
+      <w:r>
+        <w:rPr>
+          <w:rFonts w:ascii="Calibri" w:eastAsia="Calibri" w:hAnsi="Calibri" w:cs="Calibri"/>
+        </w:rPr>
+        <w:t xml:space="preserve"> </w:t>
+      </w:r>
+      <w:r>
+        <w:rPr>
+          <w:rFonts w:ascii="Calibri" w:eastAsia="Calibri" w:hAnsi="Calibri" w:cs="Calibri"/>
+        </w:rPr>
+        <w:tab/>
+      </w:r>
+      <w:r>
+        <w:rPr>
+          <w:rFonts w:ascii="Calibri" w:eastAsia="Calibri" w:hAnsi="Calibri" w:cs="Calibri"/>
+        </w:rPr>
+        <w:tab/>
+      </w:r>
+      <w:r>
+        <w:rPr>
+          <w:rFonts w:ascii="Calibri" w:eastAsia="Calibri" w:hAnsi="Calibri" w:cs="Calibri"/>
+        </w:rPr>
+        <w:tab/>
+      </w:r>
+      <w:r>
+        <w:rPr>
+          <w:rFonts w:ascii="Calibri" w:eastAsia="Calibri" w:hAnsi="Calibri" w:cs="Calibri"/>
+        </w:rPr>
+        <w:tab/>
+      </w:r>
+      <w:r>
+        <w:rPr>
+          <w:rFonts w:ascii="Calibri" w:eastAsia="Calibri" w:hAnsi="Calibri" w:cs="Calibri"/>
+        </w:rPr>
+        <w:tab/>
+      </w:r>
+      <w:r>
+        <w:rPr>
+          <w:rFonts w:ascii="Calibri" w:eastAsia="Calibri" w:hAnsi="Calibri" w:cs="Calibri"/>
+        </w:rPr>
+        <w:tab/>
+      </w:r>
+      <w:r>
+        <w:rPr>
+          <w:rFonts w:ascii="Calibri" w:eastAsia="Calibri" w:hAnsi="Calibri" w:cs="Calibri"/>
+        </w:rPr>
+        <w:tab/>
+      </w:r>
+      <w:r>
+        <w:rPr>
+          <w:rFonts w:ascii="Calibri" w:eastAsia="Calibri" w:hAnsi="Calibri" w:cs="Calibri"/>
+        </w:rPr>
+        <w:tab/>
+      </w:r>
+      <w:r>
+        <w:rPr>
+          <w:rFonts w:ascii="Calibri" w:eastAsia="Calibri" w:hAnsi="Calibri" w:cs="Calibri"/>
+        </w:rPr>
+        <w:tab/>
+        <w:t xml:space="preserve"> Worcester, MA</w:t>
+      </w:r>
+      <w:r>
+        <w:rPr>
+          <w:rFonts w:ascii="Calibri" w:eastAsia="Calibri" w:hAnsi="Calibri" w:cs="Calibri"/>
+        </w:rPr>
+        <w:t xml:space="preserve">                                         </w:t>
       </w:r>
     </w:p>
     <w:p>
@@ -367,130 +499,6 @@
         <w:jc w:val="both"/>
         <w:rPr>
           <w:rFonts w:ascii="Calibri" w:eastAsia="Calibri" w:hAnsi="Calibri" w:cs="Calibri"/>
-          <w:sz w:val="20"/>
-          <w:szCs w:val="20"/>
-        </w:rPr>
-      </w:pPr>
-      <w:r>
-        <w:rPr>
-          <w:rFonts w:ascii="Calibri" w:eastAsia="Calibri" w:hAnsi="Calibri" w:cs="Calibri"/>
-          <w:sz w:val="20"/>
-          <w:szCs w:val="20"/>
-        </w:rPr>
-        <w:t xml:space="preserve">Spring 2018 Selected Coursework: </w:t>
-      </w:r>
-      <w:r>
-        <w:rPr>
-          <w:rFonts w:ascii="Calibri" w:eastAsia="Calibri" w:hAnsi="Calibri" w:cs="Calibri"/>
-          <w:sz w:val="20"/>
-          <w:szCs w:val="20"/>
-        </w:rPr>
-        <w:t>Robot Autonomy | Computer Vision | Robot Localization and Mapping</w:t>
-      </w:r>
-    </w:p>
-    <w:p>
-      <w:pPr>
-        <w:spacing w:line="240" w:lineRule="auto"/>
-        <w:ind w:left="-720" w:right="-720"/>
-        <w:jc w:val="both"/>
-        <w:rPr>
-          <w:rFonts w:ascii="Calibri" w:eastAsia="Calibri" w:hAnsi="Calibri" w:cs="Calibri"/>
-          <w:b/>
-          <w:sz w:val="10"/>
-        </w:rPr>
-      </w:pPr>
-    </w:p>
-    <w:p>
-      <w:pPr>
-        <w:spacing w:line="240" w:lineRule="auto"/>
-        <w:ind w:left="-720" w:right="-720"/>
-        <w:jc w:val="both"/>
-        <w:rPr>
-          <w:rFonts w:ascii="Calibri" w:eastAsia="Calibri" w:hAnsi="Calibri" w:cs="Calibri"/>
-        </w:rPr>
-      </w:pPr>
-      <w:r>
-        <w:rPr>
-          <w:rFonts w:ascii="Calibri" w:eastAsia="Calibri" w:hAnsi="Calibri" w:cs="Calibri"/>
-          <w:b/>
-        </w:rPr>
-        <w:t>Worcester Polytechnic Institute</w:t>
-      </w:r>
-      <w:r>
-        <w:rPr>
-          <w:rFonts w:ascii="Calibri" w:eastAsia="Calibri" w:hAnsi="Calibri" w:cs="Calibri"/>
-        </w:rPr>
-        <w:t xml:space="preserve"> </w:t>
-      </w:r>
-      <w:r>
-        <w:rPr>
-          <w:rFonts w:ascii="Calibri" w:eastAsia="Calibri" w:hAnsi="Calibri" w:cs="Calibri"/>
-        </w:rPr>
-        <w:tab/>
-      </w:r>
-      <w:r>
-        <w:rPr>
-          <w:rFonts w:ascii="Calibri" w:eastAsia="Calibri" w:hAnsi="Calibri" w:cs="Calibri"/>
-        </w:rPr>
-        <w:tab/>
-      </w:r>
-      <w:r>
-        <w:rPr>
-          <w:rFonts w:ascii="Calibri" w:eastAsia="Calibri" w:hAnsi="Calibri" w:cs="Calibri"/>
-        </w:rPr>
-        <w:tab/>
-      </w:r>
-      <w:r>
-        <w:rPr>
-          <w:rFonts w:ascii="Calibri" w:eastAsia="Calibri" w:hAnsi="Calibri" w:cs="Calibri"/>
-        </w:rPr>
-        <w:tab/>
-      </w:r>
-      <w:r>
-        <w:rPr>
-          <w:rFonts w:ascii="Calibri" w:eastAsia="Calibri" w:hAnsi="Calibri" w:cs="Calibri"/>
-        </w:rPr>
-        <w:tab/>
-      </w:r>
-      <w:r>
-        <w:rPr>
-          <w:rFonts w:ascii="Calibri" w:eastAsia="Calibri" w:hAnsi="Calibri" w:cs="Calibri"/>
-        </w:rPr>
-        <w:tab/>
-      </w:r>
-      <w:r>
-        <w:rPr>
-          <w:rFonts w:ascii="Calibri" w:eastAsia="Calibri" w:hAnsi="Calibri" w:cs="Calibri"/>
-        </w:rPr>
-        <w:tab/>
-      </w:r>
-      <w:r>
-        <w:rPr>
-          <w:rFonts w:ascii="Calibri" w:eastAsia="Calibri" w:hAnsi="Calibri" w:cs="Calibri"/>
-        </w:rPr>
-        <w:tab/>
-      </w:r>
-      <w:r>
-        <w:rPr>
-          <w:rFonts w:ascii="Calibri" w:eastAsia="Calibri" w:hAnsi="Calibri" w:cs="Calibri"/>
-        </w:rPr>
-        <w:tab/>
-        <w:t xml:space="preserve"> Worcester, MA</w:t>
-      </w:r>
-      <w:r>
-        <w:rPr>
-          <w:rFonts w:ascii="Calibri" w:eastAsia="Calibri" w:hAnsi="Calibri" w:cs="Calibri"/>
-        </w:rPr>
-        <w:t xml:space="preserve">                                         </w:t>
-      </w:r>
-    </w:p>
-    <w:p>
-      <w:pPr>
-        <w:spacing w:line="240" w:lineRule="auto"/>
-        <w:ind w:left="-720" w:right="-720"/>
-        <w:jc w:val="both"/>
-        <w:rPr>
-          <w:rFonts w:ascii="Calibri" w:eastAsia="Calibri" w:hAnsi="Calibri" w:cs="Calibri"/>
           <w:b/>
         </w:rPr>
       </w:pPr>
@@ -596,7 +604,6 @@
           <w:szCs w:val="10"/>
         </w:rPr>
       </w:pPr>
-      <w:proofErr w:type="spellStart"/>
       <w:r>
         <w:rPr>
           <w:rFonts w:ascii="Calibri" w:eastAsia="Calibri" w:hAnsi="Calibri" w:cs="Calibri"/>
@@ -611,16 +618,7 @@
           <w:b/>
           <w:szCs w:val="10"/>
         </w:rPr>
-        <w:t>Bot</w:t>
-      </w:r>
-      <w:proofErr w:type="spellEnd"/>
-      <w:r>
-        <w:rPr>
-          <w:rFonts w:ascii="Calibri" w:eastAsia="Calibri" w:hAnsi="Calibri" w:cs="Calibri"/>
-          <w:b/>
-          <w:szCs w:val="10"/>
-        </w:rPr>
-        <w:t xml:space="preserve">, </w:t>
+        <w:t xml:space="preserve">Bot, </w:t>
       </w:r>
       <w:hyperlink r:id="rId5" w:history="1">
         <w:r>

</xml_diff>

<commit_message>
added QPA. Replaced GroundsBot ML with waypoint following
</commit_message>
<xml_diff>
--- a/Resume.docx
+++ b/Resume.docx
@@ -266,13 +266,7 @@
         <w:rPr>
           <w:rFonts w:ascii="Calibri" w:eastAsia="Calibri" w:hAnsi="Calibri" w:cs="Calibri"/>
         </w:rPr>
-        <w:tab/>
-      </w:r>
-      <w:r>
-        <w:rPr>
-          <w:rFonts w:ascii="Calibri" w:eastAsia="Calibri" w:hAnsi="Calibri" w:cs="Calibri"/>
-        </w:rPr>
-        <w:tab/>
+        <w:t>, QPA 3.93/4.33</w:t>
       </w:r>
       <w:r>
         <w:rPr>
@@ -393,8 +387,6 @@
         </w:rPr>
         <w:t>obot Autonomy | Computer Vision</w:t>
       </w:r>
-      <w:bookmarkStart w:id="0" w:name="_GoBack"/>
-      <w:bookmarkEnd w:id="0"/>
     </w:p>
     <w:p>
       <w:pPr>
@@ -928,21 +920,15 @@
           <w:szCs w:val="10"/>
         </w:rPr>
       </w:pPr>
-      <w:r>
-        <w:rPr>
-          <w:rFonts w:ascii="Calibri" w:eastAsia="Calibri" w:hAnsi="Calibri" w:cs="Calibri"/>
-          <w:sz w:val="20"/>
-          <w:szCs w:val="10"/>
-        </w:rPr>
-        <w:t>Implementing online machine learning algorithms to classify the different</w:t>
-      </w:r>
-      <w:r>
-        <w:rPr>
-          <w:rFonts w:ascii="Calibri" w:eastAsia="Calibri" w:hAnsi="Calibri" w:cs="Calibri"/>
-          <w:sz w:val="20"/>
-          <w:szCs w:val="10"/>
-        </w:rPr>
-        <w:t xml:space="preserve"> types of grass on a golf course</w:t>
+      <w:bookmarkStart w:id="0" w:name="_GoBack"/>
+      <w:bookmarkEnd w:id="0"/>
+      <w:r>
+        <w:rPr>
+          <w:rFonts w:ascii="Calibri" w:eastAsia="Calibri" w:hAnsi="Calibri" w:cs="Calibri"/>
+          <w:sz w:val="20"/>
+          <w:szCs w:val="10"/>
+        </w:rPr>
+        <w:t>Created GPS waypoint following and acceleration smoothing algorithms used in the navigation subsystem of GroundsBot</w:t>
       </w:r>
     </w:p>
     <w:p>

</xml_diff>

<commit_message>
added slam, changed title for GroundsBot
</commit_message>
<xml_diff>
--- a/Resume.docx
+++ b/Resume.docx
@@ -387,6 +387,14 @@
         </w:rPr>
         <w:t>obot Autonomy | Computer Vision</w:t>
       </w:r>
+      <w:r>
+        <w:rPr>
+          <w:rFonts w:ascii="Calibri" w:eastAsia="Calibri" w:hAnsi="Calibri" w:cs="Calibri"/>
+          <w:sz w:val="20"/>
+          <w:szCs w:val="20"/>
+        </w:rPr>
+        <w:t xml:space="preserve"> | SLAM</w:t>
+      </w:r>
     </w:p>
     <w:p>
       <w:pPr>
@@ -710,8 +718,10 @@
           <w:szCs w:val="10"/>
           <w:u w:val="single"/>
         </w:rPr>
-        <w:t>Computer Vision Lead</w:t>
-      </w:r>
+        <w:t>Software Developer</w:t>
+      </w:r>
+      <w:bookmarkStart w:id="0" w:name="_GoBack"/>
+      <w:bookmarkEnd w:id="0"/>
       <w:r>
         <w:rPr>
           <w:rFonts w:ascii="Calibri" w:eastAsia="Calibri" w:hAnsi="Calibri" w:cs="Calibri"/>
@@ -920,8 +930,6 @@
           <w:szCs w:val="10"/>
         </w:rPr>
       </w:pPr>
-      <w:bookmarkStart w:id="0" w:name="_GoBack"/>
-      <w:bookmarkEnd w:id="0"/>
       <w:r>
         <w:rPr>
           <w:rFonts w:ascii="Calibri" w:eastAsia="Calibri" w:hAnsi="Calibri" w:cs="Calibri"/>

</xml_diff>

<commit_message>
Added CV homework. Condensed AR experience
</commit_message>
<xml_diff>
--- a/Resume.docx
+++ b/Resume.docx
@@ -136,6 +136,7 @@
         <w:spacing w:line="240" w:lineRule="auto"/>
         <w:ind w:left="-720" w:right="-720"/>
         <w:rPr>
+          <w:rFonts w:asciiTheme="minorHAnsi" w:hAnsiTheme="minorHAnsi" w:cstheme="minorHAnsi"/>
           <w:sz w:val="10"/>
           <w:szCs w:val="10"/>
         </w:rPr>
@@ -377,23 +378,31 @@
           <w:sz w:val="20"/>
           <w:szCs w:val="20"/>
         </w:rPr>
-        <w:t>R</w:t>
-      </w:r>
-      <w:r>
-        <w:rPr>
-          <w:rFonts w:ascii="Calibri" w:eastAsia="Calibri" w:hAnsi="Calibri" w:cs="Calibri"/>
-          <w:sz w:val="20"/>
-          <w:szCs w:val="20"/>
-        </w:rPr>
-        <w:t>obot Autonomy | Computer Vision</w:t>
-      </w:r>
-      <w:r>
-        <w:rPr>
-          <w:rFonts w:ascii="Calibri" w:eastAsia="Calibri" w:hAnsi="Calibri" w:cs="Calibri"/>
-          <w:sz w:val="20"/>
-          <w:szCs w:val="20"/>
-        </w:rPr>
-        <w:t xml:space="preserve"> | SLAM</w:t>
+        <w:t>Computer Vision</w:t>
+      </w:r>
+      <w:r>
+        <w:rPr>
+          <w:rFonts w:ascii="Calibri" w:eastAsia="Calibri" w:hAnsi="Calibri" w:cs="Calibri"/>
+          <w:sz w:val="20"/>
+          <w:szCs w:val="20"/>
+        </w:rPr>
+        <w:t xml:space="preserve"> | </w:t>
+      </w:r>
+      <w:r>
+        <w:rPr>
+          <w:rFonts w:ascii="Calibri" w:eastAsia="Calibri" w:hAnsi="Calibri" w:cs="Calibri"/>
+          <w:sz w:val="20"/>
+          <w:szCs w:val="20"/>
+        </w:rPr>
+        <w:t xml:space="preserve">Robot Autonomy | </w:t>
+      </w:r>
+      <w:r>
+        <w:rPr>
+          <w:rFonts w:ascii="Calibri" w:eastAsia="Calibri" w:hAnsi="Calibri" w:cs="Calibri"/>
+          <w:sz w:val="20"/>
+          <w:szCs w:val="20"/>
+        </w:rPr>
+        <w:t>SLAM</w:t>
       </w:r>
     </w:p>
     <w:p>
@@ -803,337 +812,409 @@
     </w:p>
     <w:p>
       <w:pPr>
-        <w:pStyle w:val="ListParagraph"/>
+        <w:pStyle w:val="NormalWeb"/>
         <w:numPr>
           <w:ilvl w:val="0"/>
-          <w:numId w:val="7"/>
+          <w:numId w:val="10"/>
         </w:numPr>
+        <w:spacing w:before="0" w:beforeAutospacing="0" w:after="0" w:afterAutospacing="0"/>
+        <w:ind w:left="-180" w:right="-720"/>
+        <w:textAlignment w:val="baseline"/>
+        <w:rPr>
+          <w:rFonts w:ascii="Noto Sans Symbols" w:hAnsi="Noto Sans Symbols"/>
+          <w:color w:val="000000"/>
+          <w:sz w:val="20"/>
+          <w:szCs w:val="20"/>
+        </w:rPr>
+      </w:pPr>
+      <w:r>
+        <w:rPr>
+          <w:rFonts w:ascii="Calibri" w:hAnsi="Calibri" w:cs="Calibri"/>
+          <w:color w:val="000000"/>
+          <w:sz w:val="20"/>
+          <w:szCs w:val="20"/>
+        </w:rPr>
+        <w:t>Design</w:t>
+      </w:r>
+      <w:r>
+        <w:rPr>
+          <w:rFonts w:ascii="Calibri" w:hAnsi="Calibri" w:cs="Calibri"/>
+          <w:color w:val="000000"/>
+          <w:sz w:val="20"/>
+          <w:szCs w:val="20"/>
+        </w:rPr>
+        <w:t>ing</w:t>
+      </w:r>
+      <w:r>
+        <w:rPr>
+          <w:rFonts w:ascii="Calibri" w:hAnsi="Calibri" w:cs="Calibri"/>
+          <w:color w:val="000000"/>
+          <w:sz w:val="20"/>
+          <w:szCs w:val="20"/>
+        </w:rPr>
+        <w:t xml:space="preserve"> an autonomous field robot capable of mowing the rough grass at a golf course with no additional infrastructure</w:t>
+      </w:r>
+    </w:p>
+    <w:p>
+      <w:pPr>
+        <w:pStyle w:val="NormalWeb"/>
+        <w:numPr>
+          <w:ilvl w:val="0"/>
+          <w:numId w:val="10"/>
+        </w:numPr>
+        <w:spacing w:before="0" w:beforeAutospacing="0" w:after="0" w:afterAutospacing="0"/>
+        <w:ind w:left="-180" w:right="-720"/>
+        <w:textAlignment w:val="baseline"/>
+        <w:rPr>
+          <w:rFonts w:ascii="Noto Sans Symbols" w:hAnsi="Noto Sans Symbols"/>
+          <w:color w:val="000000"/>
+          <w:sz w:val="20"/>
+          <w:szCs w:val="20"/>
+        </w:rPr>
+      </w:pPr>
+      <w:r>
+        <w:rPr>
+          <w:rFonts w:ascii="Calibri" w:hAnsi="Calibri" w:cs="Calibri"/>
+          <w:color w:val="000000"/>
+          <w:sz w:val="20"/>
+          <w:szCs w:val="20"/>
+        </w:rPr>
+        <w:t>Created robust perception &amp; localization subsystem</w:t>
+      </w:r>
+      <w:r>
+        <w:rPr>
+          <w:rFonts w:ascii="Calibri" w:hAnsi="Calibri" w:cs="Calibri"/>
+          <w:color w:val="000000"/>
+          <w:sz w:val="20"/>
+          <w:szCs w:val="20"/>
+        </w:rPr>
+        <w:t>s</w:t>
+      </w:r>
+      <w:r>
+        <w:rPr>
+          <w:rFonts w:ascii="Calibri" w:hAnsi="Calibri" w:cs="Calibri"/>
+          <w:color w:val="000000"/>
+          <w:sz w:val="20"/>
+          <w:szCs w:val="20"/>
+        </w:rPr>
+        <w:t xml:space="preserve"> by fusing data from stereo camera, RTK GPS, IMU, &amp; encoders using C++</w:t>
+      </w:r>
+    </w:p>
+    <w:p>
+      <w:pPr>
+        <w:pStyle w:val="NormalWeb"/>
+        <w:numPr>
+          <w:ilvl w:val="0"/>
+          <w:numId w:val="10"/>
+        </w:numPr>
+        <w:spacing w:before="0" w:beforeAutospacing="0" w:after="0" w:afterAutospacing="0"/>
+        <w:ind w:left="-180" w:right="-720"/>
+        <w:textAlignment w:val="baseline"/>
+        <w:rPr>
+          <w:rFonts w:ascii="Noto Sans Symbols" w:hAnsi="Noto Sans Symbols"/>
+          <w:color w:val="000000"/>
+          <w:sz w:val="20"/>
+          <w:szCs w:val="20"/>
+        </w:rPr>
+      </w:pPr>
+      <w:r>
+        <w:rPr>
+          <w:rFonts w:ascii="Calibri" w:hAnsi="Calibri" w:cs="Calibri"/>
+          <w:color w:val="000000"/>
+          <w:sz w:val="20"/>
+          <w:szCs w:val="20"/>
+        </w:rPr>
+        <w:t>Created GPS waypoint following &amp; acceleration smoothing algorithms used in the navigation subsystem of GroundsBot</w:t>
+      </w:r>
+    </w:p>
+    <w:p>
+      <w:pPr>
+        <w:pStyle w:val="NormalWeb"/>
+        <w:numPr>
+          <w:ilvl w:val="0"/>
+          <w:numId w:val="10"/>
+        </w:numPr>
+        <w:spacing w:before="0" w:beforeAutospacing="0" w:after="0" w:afterAutospacing="0"/>
+        <w:ind w:left="-180" w:right="-720"/>
+        <w:textAlignment w:val="baseline"/>
+        <w:rPr>
+          <w:rFonts w:ascii="Noto Sans Symbols" w:hAnsi="Noto Sans Symbols"/>
+          <w:color w:val="000000"/>
+          <w:sz w:val="20"/>
+          <w:szCs w:val="20"/>
+        </w:rPr>
+      </w:pPr>
+      <w:r>
+        <w:rPr>
+          <w:rFonts w:ascii="Calibri" w:hAnsi="Calibri" w:cs="Calibri"/>
+          <w:color w:val="000000"/>
+          <w:sz w:val="20"/>
+          <w:szCs w:val="20"/>
+        </w:rPr>
+        <w:t>Achieved obstacle detection and avoidance by integrating the ROS Navigation stack into software architecture</w:t>
+      </w:r>
+    </w:p>
+    <w:p>
+      <w:pPr>
+        <w:pStyle w:val="NormalWeb"/>
+        <w:numPr>
+          <w:ilvl w:val="0"/>
+          <w:numId w:val="10"/>
+        </w:numPr>
+        <w:spacing w:before="0" w:beforeAutospacing="0" w:after="0" w:afterAutospacing="0"/>
+        <w:ind w:left="-180" w:right="-720"/>
+        <w:textAlignment w:val="baseline"/>
+        <w:rPr>
+          <w:rFonts w:ascii="Calibri" w:hAnsi="Calibri" w:cs="Calibri"/>
+          <w:color w:val="000000"/>
+          <w:sz w:val="20"/>
+          <w:szCs w:val="20"/>
+        </w:rPr>
+      </w:pPr>
+      <w:r>
+        <w:rPr>
+          <w:rFonts w:ascii="Calibri" w:hAnsi="Calibri" w:cs="Calibri"/>
+          <w:color w:val="000000"/>
+          <w:sz w:val="20"/>
+          <w:szCs w:val="20"/>
+        </w:rPr>
+        <w:t>Increased testing and iteration speed by integrating detection and planning algorithms into simulation with Gazebo</w:t>
+      </w:r>
+    </w:p>
+    <w:p>
+      <w:pPr>
+        <w:spacing w:line="240" w:lineRule="auto"/>
+        <w:ind w:left="-720" w:right="-720"/>
+        <w:rPr>
+          <w:rFonts w:ascii="Calibri" w:eastAsia="Calibri" w:hAnsi="Calibri" w:cs="Calibri"/>
+          <w:sz w:val="10"/>
+          <w:szCs w:val="10"/>
+        </w:rPr>
+      </w:pPr>
+    </w:p>
+    <w:p>
+      <w:pPr>
+        <w:spacing w:line="240" w:lineRule="auto"/>
+        <w:ind w:left="-720" w:right="-720"/>
+        <w:rPr>
+          <w:rFonts w:ascii="Calibri" w:eastAsia="Calibri" w:hAnsi="Calibri" w:cs="Calibri"/>
+          <w:szCs w:val="10"/>
+        </w:rPr>
+      </w:pPr>
+      <w:r>
+        <w:rPr>
+          <w:rFonts w:ascii="Calibri" w:eastAsia="Calibri" w:hAnsi="Calibri" w:cs="Calibri"/>
+          <w:b/>
+          <w:szCs w:val="10"/>
+        </w:rPr>
+        <w:t>Computer Vision Course</w:t>
+      </w:r>
+      <w:r>
+        <w:rPr>
+          <w:rFonts w:ascii="Calibri" w:eastAsia="Calibri" w:hAnsi="Calibri" w:cs="Calibri"/>
+          <w:b/>
+          <w:szCs w:val="10"/>
+        </w:rPr>
+        <w:tab/>
+      </w:r>
+      <w:r>
+        <w:rPr>
+          <w:rFonts w:ascii="Calibri" w:eastAsia="Calibri" w:hAnsi="Calibri" w:cs="Calibri"/>
+          <w:b/>
+          <w:szCs w:val="10"/>
+        </w:rPr>
+        <w:tab/>
+      </w:r>
+      <w:r>
+        <w:rPr>
+          <w:rFonts w:ascii="Calibri" w:eastAsia="Calibri" w:hAnsi="Calibri" w:cs="Calibri"/>
+          <w:b/>
+          <w:szCs w:val="10"/>
+        </w:rPr>
+        <w:tab/>
+      </w:r>
+      <w:r>
+        <w:rPr>
+          <w:rFonts w:ascii="Calibri" w:eastAsia="Calibri" w:hAnsi="Calibri" w:cs="Calibri"/>
+          <w:b/>
+          <w:szCs w:val="10"/>
+        </w:rPr>
+        <w:tab/>
+      </w:r>
+      <w:r>
+        <w:rPr>
+          <w:rFonts w:ascii="Calibri" w:eastAsia="Calibri" w:hAnsi="Calibri" w:cs="Calibri"/>
+          <w:b/>
+          <w:szCs w:val="10"/>
+        </w:rPr>
+        <w:tab/>
+      </w:r>
+      <w:r>
+        <w:rPr>
+          <w:rFonts w:ascii="Calibri" w:eastAsia="Calibri" w:hAnsi="Calibri" w:cs="Calibri"/>
+          <w:b/>
+          <w:szCs w:val="10"/>
+        </w:rPr>
+        <w:tab/>
+      </w:r>
+      <w:r>
+        <w:rPr>
+          <w:rFonts w:ascii="Calibri" w:eastAsia="Calibri" w:hAnsi="Calibri" w:cs="Calibri"/>
+          <w:b/>
+          <w:szCs w:val="10"/>
+        </w:rPr>
+        <w:tab/>
+      </w:r>
+      <w:r>
+        <w:rPr>
+          <w:rFonts w:ascii="Calibri" w:eastAsia="Calibri" w:hAnsi="Calibri" w:cs="Calibri"/>
+          <w:b/>
+          <w:szCs w:val="10"/>
+        </w:rPr>
+        <w:tab/>
+        <w:t xml:space="preserve">         </w:t>
+      </w:r>
+      <w:r>
+        <w:rPr>
+          <w:rFonts w:ascii="Calibri" w:eastAsia="Calibri" w:hAnsi="Calibri" w:cs="Calibri"/>
+          <w:szCs w:val="10"/>
+        </w:rPr>
+        <w:t>Carnegie Mellon University</w:t>
+      </w:r>
+    </w:p>
+    <w:p>
+      <w:pPr>
+        <w:numPr>
+          <w:ilvl w:val="0"/>
+          <w:numId w:val="11"/>
+        </w:numPr>
+        <w:pBdr>
+          <w:top w:val="none" w:sz="0" w:space="0" w:color="auto"/>
+          <w:left w:val="none" w:sz="0" w:space="0" w:color="auto"/>
+          <w:bottom w:val="none" w:sz="0" w:space="0" w:color="auto"/>
+          <w:right w:val="none" w:sz="0" w:space="0" w:color="auto"/>
+          <w:between w:val="none" w:sz="0" w:space="0" w:color="auto"/>
+        </w:pBdr>
         <w:spacing w:line="240" w:lineRule="auto"/>
         <w:ind w:left="-180" w:right="-720"/>
-        <w:rPr>
-          <w:rFonts w:ascii="Calibri" w:eastAsia="Calibri" w:hAnsi="Calibri" w:cs="Calibri"/>
-          <w:sz w:val="20"/>
-          <w:szCs w:val="10"/>
-        </w:rPr>
-      </w:pPr>
-      <w:r>
-        <w:rPr>
-          <w:rFonts w:ascii="Calibri" w:eastAsia="Calibri" w:hAnsi="Calibri" w:cs="Calibri"/>
-          <w:sz w:val="20"/>
-          <w:szCs w:val="10"/>
-        </w:rPr>
-        <w:t>De</w:t>
-      </w:r>
-      <w:r>
-        <w:rPr>
-          <w:rFonts w:ascii="Calibri" w:eastAsia="Calibri" w:hAnsi="Calibri" w:cs="Calibri"/>
-          <w:sz w:val="20"/>
-          <w:szCs w:val="10"/>
-        </w:rPr>
-        <w:t>signing</w:t>
-      </w:r>
-      <w:r>
-        <w:rPr>
-          <w:rFonts w:ascii="Calibri" w:eastAsia="Calibri" w:hAnsi="Calibri" w:cs="Calibri"/>
-          <w:sz w:val="20"/>
-          <w:szCs w:val="10"/>
-        </w:rPr>
-        <w:t xml:space="preserve"> a</w:t>
-      </w:r>
-      <w:r>
-        <w:rPr>
-          <w:rFonts w:ascii="Calibri" w:eastAsia="Calibri" w:hAnsi="Calibri" w:cs="Calibri"/>
-          <w:sz w:val="20"/>
-          <w:szCs w:val="10"/>
-        </w:rPr>
-        <w:t>n</w:t>
-      </w:r>
-      <w:r>
-        <w:rPr>
-          <w:rFonts w:ascii="Calibri" w:eastAsia="Calibri" w:hAnsi="Calibri" w:cs="Calibri"/>
-          <w:sz w:val="20"/>
-          <w:szCs w:val="10"/>
-        </w:rPr>
-        <w:t xml:space="preserve"> autonomous field robot capable of </w:t>
-      </w:r>
-      <w:r>
-        <w:rPr>
-          <w:rFonts w:ascii="Calibri" w:eastAsia="Calibri" w:hAnsi="Calibri" w:cs="Calibri"/>
-          <w:sz w:val="20"/>
-          <w:szCs w:val="10"/>
-        </w:rPr>
-        <w:t>mowing the rough grass at a golf course with no additional infrastructure necessary</w:t>
+        <w:textAlignment w:val="baseline"/>
+        <w:rPr>
+          <w:rFonts w:ascii="Noto Sans Symbols" w:eastAsia="Times New Roman" w:hAnsi="Noto Sans Symbols" w:cs="Times New Roman"/>
+          <w:sz w:val="20"/>
+          <w:szCs w:val="20"/>
+        </w:rPr>
+      </w:pPr>
+      <w:r>
+        <w:rPr>
+          <w:rFonts w:ascii="Calibri" w:eastAsia="Times New Roman" w:hAnsi="Calibri" w:cs="Calibri"/>
+          <w:sz w:val="20"/>
+          <w:szCs w:val="20"/>
+        </w:rPr>
+        <w:t>Detected and outlined object boundaries in a variety of images by implementing the Hough transform algorithm in MATLAB</w:t>
       </w:r>
     </w:p>
     <w:p>
       <w:pPr>
-        <w:pStyle w:val="ListParagraph"/>
         <w:numPr>
           <w:ilvl w:val="0"/>
-          <w:numId w:val="7"/>
+          <w:numId w:val="11"/>
         </w:numPr>
+        <w:pBdr>
+          <w:top w:val="none" w:sz="0" w:space="0" w:color="auto"/>
+          <w:left w:val="none" w:sz="0" w:space="0" w:color="auto"/>
+          <w:bottom w:val="none" w:sz="0" w:space="0" w:color="auto"/>
+          <w:right w:val="none" w:sz="0" w:space="0" w:color="auto"/>
+          <w:between w:val="none" w:sz="0" w:space="0" w:color="auto"/>
+        </w:pBdr>
         <w:spacing w:line="240" w:lineRule="auto"/>
         <w:ind w:left="-180" w:right="-720"/>
-        <w:rPr>
-          <w:rFonts w:ascii="Calibri" w:eastAsia="Calibri" w:hAnsi="Calibri" w:cs="Calibri"/>
-          <w:sz w:val="20"/>
-          <w:szCs w:val="10"/>
-        </w:rPr>
-      </w:pPr>
-      <w:r>
-        <w:rPr>
-          <w:rFonts w:ascii="Calibri" w:eastAsia="Calibri" w:hAnsi="Calibri" w:cs="Calibri"/>
-          <w:sz w:val="20"/>
-          <w:szCs w:val="10"/>
-        </w:rPr>
-        <w:t xml:space="preserve">Fusing data from </w:t>
-      </w:r>
-      <w:r>
-        <w:rPr>
-          <w:rFonts w:ascii="Calibri" w:eastAsia="Calibri" w:hAnsi="Calibri" w:cs="Calibri"/>
-          <w:sz w:val="20"/>
-          <w:szCs w:val="10"/>
-        </w:rPr>
-        <w:t xml:space="preserve">a stereo camera, RTK GPS, IMU, and encoders </w:t>
-      </w:r>
-      <w:r>
-        <w:rPr>
-          <w:rFonts w:ascii="Calibri" w:eastAsia="Calibri" w:hAnsi="Calibri" w:cs="Calibri"/>
-          <w:sz w:val="20"/>
-          <w:szCs w:val="10"/>
-        </w:rPr>
-        <w:t xml:space="preserve">using C++ </w:t>
-      </w:r>
-      <w:r>
-        <w:rPr>
-          <w:rFonts w:ascii="Calibri" w:eastAsia="Calibri" w:hAnsi="Calibri" w:cs="Calibri"/>
-          <w:sz w:val="20"/>
-          <w:szCs w:val="10"/>
-        </w:rPr>
-        <w:t>to create a robust perception and localization subsystems</w:t>
+        <w:textAlignment w:val="baseline"/>
+        <w:rPr>
+          <w:rFonts w:ascii="Noto Sans Symbols" w:eastAsia="Times New Roman" w:hAnsi="Noto Sans Symbols" w:cs="Times New Roman"/>
+          <w:sz w:val="20"/>
+          <w:szCs w:val="20"/>
+        </w:rPr>
+      </w:pPr>
+      <w:r>
+        <w:rPr>
+          <w:rFonts w:ascii="Calibri" w:eastAsia="Times New Roman" w:hAnsi="Calibri" w:cs="Calibri"/>
+          <w:sz w:val="20"/>
+          <w:szCs w:val="20"/>
+        </w:rPr>
+        <w:t xml:space="preserve">Achieved ~50% accuracy (the expected level of accuracy for assignment) to classify an image </w:t>
+      </w:r>
+      <w:r>
+        <w:rPr>
+          <w:rFonts w:ascii="Calibri" w:eastAsia="Times New Roman" w:hAnsi="Calibri" w:cs="Calibri"/>
+          <w:sz w:val="20"/>
+          <w:szCs w:val="20"/>
+        </w:rPr>
+        <w:t>i</w:t>
+      </w:r>
+      <w:r>
+        <w:rPr>
+          <w:rFonts w:ascii="Calibri" w:eastAsia="Times New Roman" w:hAnsi="Calibri" w:cs="Calibri"/>
+          <w:sz w:val="20"/>
+          <w:szCs w:val="20"/>
+        </w:rPr>
+        <w:t>nto 1 of 8 categories by implementing a Bag of Words classifier using Harris corner detection &amp; KNN</w:t>
       </w:r>
     </w:p>
     <w:p>
       <w:pPr>
-        <w:pStyle w:val="ListParagraph"/>
         <w:numPr>
           <w:ilvl w:val="0"/>
-          <w:numId w:val="7"/>
+          <w:numId w:val="11"/>
         </w:numPr>
+        <w:pBdr>
+          <w:top w:val="none" w:sz="0" w:space="0" w:color="auto"/>
+          <w:left w:val="none" w:sz="0" w:space="0" w:color="auto"/>
+          <w:bottom w:val="none" w:sz="0" w:space="0" w:color="auto"/>
+          <w:right w:val="none" w:sz="0" w:space="0" w:color="auto"/>
+          <w:between w:val="none" w:sz="0" w:space="0" w:color="auto"/>
+        </w:pBdr>
         <w:spacing w:line="240" w:lineRule="auto"/>
         <w:ind w:left="-180" w:right="-720"/>
-        <w:rPr>
-          <w:rFonts w:ascii="Calibri" w:eastAsia="Calibri" w:hAnsi="Calibri" w:cs="Calibri"/>
-          <w:sz w:val="20"/>
-          <w:szCs w:val="10"/>
-        </w:rPr>
-      </w:pPr>
-      <w:r>
-        <w:rPr>
-          <w:rFonts w:ascii="Calibri" w:eastAsia="Calibri" w:hAnsi="Calibri" w:cs="Calibri"/>
-          <w:sz w:val="20"/>
-          <w:szCs w:val="10"/>
-        </w:rPr>
-        <w:t>Created GPS waypoint following and acceleration smoothing algorithms used in the navigation subsystem of GroundsBot</w:t>
-      </w:r>
-    </w:p>
-    <w:p>
-      <w:pPr>
-        <w:spacing w:line="240" w:lineRule="auto"/>
-        <w:ind w:left="-720" w:right="-720"/>
-        <w:rPr>
-          <w:rFonts w:ascii="Calibri" w:eastAsia="Calibri" w:hAnsi="Calibri" w:cs="Calibri"/>
-          <w:sz w:val="10"/>
-          <w:szCs w:val="10"/>
-        </w:rPr>
-      </w:pPr>
-    </w:p>
-    <w:p>
-      <w:pPr>
-        <w:spacing w:line="240" w:lineRule="auto"/>
-        <w:ind w:left="-720" w:right="-720"/>
-        <w:rPr>
-          <w:rFonts w:ascii="Calibri" w:eastAsia="Calibri" w:hAnsi="Calibri" w:cs="Calibri"/>
-          <w:szCs w:val="10"/>
-        </w:rPr>
-      </w:pPr>
-      <w:r>
-        <w:rPr>
-          <w:rFonts w:ascii="Calibri" w:eastAsia="Calibri" w:hAnsi="Calibri" w:cs="Calibri"/>
-          <w:b/>
-          <w:szCs w:val="10"/>
-        </w:rPr>
-        <w:t>Computer Vision Course</w:t>
-      </w:r>
-      <w:r>
-        <w:rPr>
-          <w:rFonts w:ascii="Calibri" w:eastAsia="Calibri" w:hAnsi="Calibri" w:cs="Calibri"/>
-          <w:b/>
-          <w:szCs w:val="10"/>
-        </w:rPr>
-        <w:tab/>
-      </w:r>
-      <w:r>
-        <w:rPr>
-          <w:rFonts w:ascii="Calibri" w:eastAsia="Calibri" w:hAnsi="Calibri" w:cs="Calibri"/>
-          <w:b/>
-          <w:szCs w:val="10"/>
-        </w:rPr>
-        <w:tab/>
-      </w:r>
-      <w:r>
-        <w:rPr>
-          <w:rFonts w:ascii="Calibri" w:eastAsia="Calibri" w:hAnsi="Calibri" w:cs="Calibri"/>
-          <w:b/>
-          <w:szCs w:val="10"/>
-        </w:rPr>
-        <w:tab/>
-      </w:r>
-      <w:r>
-        <w:rPr>
-          <w:rFonts w:ascii="Calibri" w:eastAsia="Calibri" w:hAnsi="Calibri" w:cs="Calibri"/>
-          <w:b/>
-          <w:szCs w:val="10"/>
-        </w:rPr>
-        <w:tab/>
-      </w:r>
-      <w:r>
-        <w:rPr>
-          <w:rFonts w:ascii="Calibri" w:eastAsia="Calibri" w:hAnsi="Calibri" w:cs="Calibri"/>
-          <w:b/>
-          <w:szCs w:val="10"/>
-        </w:rPr>
-        <w:tab/>
-      </w:r>
-      <w:r>
-        <w:rPr>
-          <w:rFonts w:ascii="Calibri" w:eastAsia="Calibri" w:hAnsi="Calibri" w:cs="Calibri"/>
-          <w:b/>
-          <w:szCs w:val="10"/>
-        </w:rPr>
-        <w:tab/>
-      </w:r>
-      <w:r>
-        <w:rPr>
-          <w:rFonts w:ascii="Calibri" w:eastAsia="Calibri" w:hAnsi="Calibri" w:cs="Calibri"/>
-          <w:b/>
-          <w:szCs w:val="10"/>
-        </w:rPr>
-        <w:tab/>
-      </w:r>
-      <w:r>
-        <w:rPr>
-          <w:rFonts w:ascii="Calibri" w:eastAsia="Calibri" w:hAnsi="Calibri" w:cs="Calibri"/>
-          <w:b/>
-          <w:szCs w:val="10"/>
-        </w:rPr>
-        <w:tab/>
-        <w:t xml:space="preserve">         </w:t>
-      </w:r>
-      <w:r>
-        <w:rPr>
-          <w:rFonts w:ascii="Calibri" w:eastAsia="Calibri" w:hAnsi="Calibri" w:cs="Calibri"/>
-          <w:szCs w:val="10"/>
-        </w:rPr>
-        <w:t>Carnegie Mellon University</w:t>
-      </w:r>
-    </w:p>
-    <w:p>
-      <w:pPr>
-        <w:pStyle w:val="ListParagraph"/>
-        <w:numPr>
-          <w:ilvl w:val="0"/>
-          <w:numId w:val="9"/>
-        </w:numPr>
-        <w:spacing w:line="240" w:lineRule="auto"/>
-        <w:ind w:left="-180" w:right="-720"/>
-        <w:rPr>
-          <w:rFonts w:ascii="Calibri" w:eastAsia="Calibri" w:hAnsi="Calibri" w:cs="Calibri"/>
-          <w:sz w:val="20"/>
-          <w:szCs w:val="10"/>
-        </w:rPr>
-      </w:pPr>
-      <w:r>
-        <w:rPr>
-          <w:rFonts w:ascii="Calibri" w:eastAsia="Calibri" w:hAnsi="Calibri" w:cs="Calibri"/>
-          <w:sz w:val="20"/>
-          <w:szCs w:val="10"/>
-        </w:rPr>
-        <w:t xml:space="preserve">Implemented the Hough transform algorithm in </w:t>
+        <w:textAlignment w:val="baseline"/>
+        <w:rPr>
+          <w:rFonts w:ascii="Calibri" w:eastAsia="Times New Roman" w:hAnsi="Calibri" w:cs="Calibri"/>
+          <w:sz w:val="20"/>
+          <w:szCs w:val="20"/>
+        </w:rPr>
+      </w:pPr>
+      <w:r>
+        <w:rPr>
+          <w:rFonts w:ascii="Calibri" w:eastAsia="Times New Roman" w:hAnsi="Calibri" w:cs="Calibri"/>
+          <w:sz w:val="20"/>
+          <w:szCs w:val="20"/>
+        </w:rPr>
+        <w:t xml:space="preserve">Building a neural network to be used for optical character recognition, including implementing forward pass &amp; backpropagation using the sigmoid &amp; </w:t>
       </w:r>
       <w:proofErr w:type="spellStart"/>
       <w:r>
         <w:rPr>
-          <w:rFonts w:ascii="Calibri" w:eastAsia="Calibri" w:hAnsi="Calibri" w:cs="Calibri"/>
-          <w:sz w:val="20"/>
-          <w:szCs w:val="10"/>
-        </w:rPr>
-        <w:t>Matlab</w:t>
+          <w:rFonts w:ascii="Calibri" w:eastAsia="Times New Roman" w:hAnsi="Calibri" w:cs="Calibri"/>
+          <w:sz w:val="20"/>
+          <w:szCs w:val="20"/>
+        </w:rPr>
+        <w:t>softmax</w:t>
       </w:r>
       <w:proofErr w:type="spellEnd"/>
       <w:r>
         <w:rPr>
-          <w:rFonts w:ascii="Calibri" w:eastAsia="Calibri" w:hAnsi="Calibri" w:cs="Calibri"/>
-          <w:sz w:val="20"/>
-          <w:szCs w:val="10"/>
-        </w:rPr>
-        <w:t xml:space="preserve"> to detect and outline object boundaries in a variety of images</w:t>
-      </w:r>
-    </w:p>
-    <w:p>
-      <w:pPr>
-        <w:pStyle w:val="ListParagraph"/>
-        <w:numPr>
-          <w:ilvl w:val="0"/>
-          <w:numId w:val="9"/>
-        </w:numPr>
-        <w:spacing w:line="240" w:lineRule="auto"/>
-        <w:ind w:left="-180" w:right="-720"/>
-        <w:rPr>
-          <w:rFonts w:ascii="Calibri" w:eastAsia="Calibri" w:hAnsi="Calibri" w:cs="Calibri"/>
-          <w:sz w:val="20"/>
-          <w:szCs w:val="10"/>
-        </w:rPr>
-      </w:pPr>
-      <w:r>
-        <w:rPr>
-          <w:rFonts w:ascii="Calibri" w:eastAsia="Calibri" w:hAnsi="Calibri" w:cs="Calibri"/>
-          <w:sz w:val="20"/>
-          <w:szCs w:val="10"/>
-        </w:rPr>
-        <w:t xml:space="preserve">Implemented a Bag of Words classifier using convolution and K-means clustering to extract features and KNN to classify an image into 1 of 8 categories. Achieved ~50% </w:t>
-      </w:r>
-      <w:r>
-        <w:rPr>
-          <w:rFonts w:ascii="Calibri" w:eastAsia="Calibri" w:hAnsi="Calibri" w:cs="Calibri"/>
-          <w:sz w:val="20"/>
-          <w:szCs w:val="10"/>
-        </w:rPr>
-        <w:t>(expected value on the assignment)</w:t>
-      </w:r>
-      <w:r>
-        <w:rPr>
-          <w:rFonts w:ascii="Calibri" w:eastAsia="Calibri" w:hAnsi="Calibri" w:cs="Calibri"/>
-          <w:sz w:val="20"/>
-          <w:szCs w:val="10"/>
-        </w:rPr>
-        <w:t xml:space="preserve"> </w:t>
-      </w:r>
-      <w:r>
-        <w:rPr>
-          <w:rFonts w:ascii="Calibri" w:eastAsia="Calibri" w:hAnsi="Calibri" w:cs="Calibri"/>
-          <w:sz w:val="20"/>
-          <w:szCs w:val="10"/>
-        </w:rPr>
-        <w:t xml:space="preserve">accuracy </w:t>
-      </w:r>
-      <w:r>
-        <w:rPr>
-          <w:rFonts w:ascii="Calibri" w:eastAsia="Calibri" w:hAnsi="Calibri" w:cs="Calibri"/>
-          <w:sz w:val="20"/>
-          <w:szCs w:val="10"/>
-        </w:rPr>
-        <w:t xml:space="preserve">on the provided image set </w:t>
+          <w:rFonts w:ascii="Calibri" w:eastAsia="Times New Roman" w:hAnsi="Calibri" w:cs="Calibri"/>
+          <w:sz w:val="20"/>
+          <w:szCs w:val="20"/>
+        </w:rPr>
+        <w:t xml:space="preserve"> activation function</w:t>
+      </w:r>
+      <w:r>
+        <w:rPr>
+          <w:rFonts w:ascii="Calibri" w:eastAsia="Times New Roman" w:hAnsi="Calibri" w:cs="Calibri"/>
+          <w:sz w:val="20"/>
+          <w:szCs w:val="20"/>
+        </w:rPr>
+        <w:t>s</w:t>
       </w:r>
     </w:p>
     <w:p>
@@ -1354,122 +1435,90 @@
     </w:p>
     <w:p>
       <w:pPr>
-        <w:pStyle w:val="ListParagraph"/>
         <w:numPr>
           <w:ilvl w:val="0"/>
-          <w:numId w:val="8"/>
+          <w:numId w:val="12"/>
         </w:numPr>
+        <w:pBdr>
+          <w:top w:val="none" w:sz="0" w:space="0" w:color="auto"/>
+          <w:left w:val="none" w:sz="0" w:space="0" w:color="auto"/>
+          <w:bottom w:val="none" w:sz="0" w:space="0" w:color="auto"/>
+          <w:right w:val="none" w:sz="0" w:space="0" w:color="auto"/>
+          <w:between w:val="none" w:sz="0" w:space="0" w:color="auto"/>
+        </w:pBdr>
         <w:spacing w:line="240" w:lineRule="auto"/>
         <w:ind w:left="-180" w:right="-720"/>
-        <w:rPr>
-          <w:rFonts w:ascii="Calibri" w:eastAsia="Calibri" w:hAnsi="Calibri" w:cs="Calibri"/>
-          <w:sz w:val="20"/>
-          <w:szCs w:val="10"/>
-        </w:rPr>
-      </w:pPr>
-      <w:r>
-        <w:rPr>
-          <w:rFonts w:ascii="Calibri" w:eastAsia="Calibri" w:hAnsi="Calibri" w:cs="Calibri"/>
-          <w:sz w:val="20"/>
-          <w:szCs w:val="10"/>
-        </w:rPr>
-        <w:t>Programmed an</w:t>
-      </w:r>
-      <w:r>
-        <w:rPr>
-          <w:rFonts w:ascii="Calibri" w:eastAsia="Calibri" w:hAnsi="Calibri" w:cs="Calibri"/>
-          <w:sz w:val="20"/>
-          <w:szCs w:val="10"/>
-        </w:rPr>
-        <w:t xml:space="preserve"> autonomous wheelchair </w:t>
-      </w:r>
-      <w:r>
-        <w:rPr>
-          <w:rFonts w:ascii="Calibri" w:eastAsia="Calibri" w:hAnsi="Calibri" w:cs="Calibri"/>
-          <w:sz w:val="20"/>
-          <w:szCs w:val="10"/>
-        </w:rPr>
-        <w:t>to transport elderly people</w:t>
-      </w:r>
-      <w:r>
-        <w:rPr>
-          <w:rFonts w:ascii="Calibri" w:eastAsia="Calibri" w:hAnsi="Calibri" w:cs="Calibri"/>
-          <w:sz w:val="20"/>
-          <w:szCs w:val="10"/>
-        </w:rPr>
-        <w:t xml:space="preserve"> from </w:t>
-      </w:r>
-      <w:r>
-        <w:rPr>
-          <w:rFonts w:ascii="Calibri" w:eastAsia="Calibri" w:hAnsi="Calibri" w:cs="Calibri"/>
-          <w:sz w:val="20"/>
-          <w:szCs w:val="10"/>
-        </w:rPr>
-        <w:t>a</w:t>
-      </w:r>
-      <w:r>
-        <w:rPr>
-          <w:rFonts w:ascii="Calibri" w:eastAsia="Calibri" w:hAnsi="Calibri" w:cs="Calibri"/>
-          <w:sz w:val="20"/>
-          <w:szCs w:val="10"/>
-        </w:rPr>
-        <w:t xml:space="preserve"> nursing home to the No</w:t>
-      </w:r>
-      <w:r>
-        <w:rPr>
-          <w:rFonts w:ascii="Calibri" w:eastAsia="Calibri" w:hAnsi="Calibri" w:cs="Calibri"/>
-          <w:sz w:val="20"/>
-          <w:szCs w:val="10"/>
-        </w:rPr>
-        <w:t>rth</w:t>
-      </w:r>
-      <w:r>
-        <w:rPr>
-          <w:rFonts w:ascii="Calibri" w:eastAsia="Calibri" w:hAnsi="Calibri" w:cs="Calibri"/>
-          <w:sz w:val="20"/>
-          <w:szCs w:val="10"/>
-        </w:rPr>
-        <w:t>eastern campus</w:t>
+        <w:textAlignment w:val="baseline"/>
+        <w:rPr>
+          <w:rFonts w:ascii="Noto Sans Symbols" w:eastAsia="Times New Roman" w:hAnsi="Noto Sans Symbols" w:cs="Times New Roman"/>
+          <w:sz w:val="20"/>
+          <w:szCs w:val="20"/>
+        </w:rPr>
+      </w:pPr>
+      <w:r>
+        <w:rPr>
+          <w:rFonts w:ascii="Calibri" w:eastAsia="Times New Roman" w:hAnsi="Calibri" w:cs="Calibri"/>
+          <w:sz w:val="20"/>
+          <w:szCs w:val="20"/>
+        </w:rPr>
+        <w:t>Programmed an autonomous wheelchair to transport elderly people from a nursing home to the Northeastern campus</w:t>
       </w:r>
     </w:p>
     <w:p>
       <w:pPr>
-        <w:pStyle w:val="ListParagraph"/>
         <w:numPr>
           <w:ilvl w:val="0"/>
-          <w:numId w:val="8"/>
+          <w:numId w:val="12"/>
         </w:numPr>
+        <w:pBdr>
+          <w:top w:val="none" w:sz="0" w:space="0" w:color="auto"/>
+          <w:left w:val="none" w:sz="0" w:space="0" w:color="auto"/>
+          <w:bottom w:val="none" w:sz="0" w:space="0" w:color="auto"/>
+          <w:right w:val="none" w:sz="0" w:space="0" w:color="auto"/>
+          <w:between w:val="none" w:sz="0" w:space="0" w:color="auto"/>
+        </w:pBdr>
         <w:spacing w:line="240" w:lineRule="auto"/>
         <w:ind w:left="-180" w:right="-720"/>
-        <w:rPr>
-          <w:rFonts w:ascii="Calibri" w:eastAsia="Calibri" w:hAnsi="Calibri" w:cs="Calibri"/>
-          <w:sz w:val="20"/>
-          <w:szCs w:val="10"/>
-        </w:rPr>
-      </w:pPr>
-      <w:r>
-        <w:rPr>
-          <w:rFonts w:ascii="Calibri" w:eastAsia="Calibri" w:hAnsi="Calibri" w:cs="Calibri"/>
-          <w:sz w:val="20"/>
-          <w:szCs w:val="10"/>
-        </w:rPr>
-        <w:t xml:space="preserve">Researched existing SLAM algorithms to determine best algorithm for application, ultimately </w:t>
-      </w:r>
-      <w:r>
-        <w:rPr>
-          <w:rFonts w:ascii="Calibri" w:eastAsia="Calibri" w:hAnsi="Calibri" w:cs="Calibri"/>
-          <w:sz w:val="20"/>
-          <w:szCs w:val="10"/>
-        </w:rPr>
-        <w:t>implementing</w:t>
-      </w:r>
-      <w:r>
-        <w:rPr>
-          <w:rFonts w:ascii="Calibri" w:eastAsia="Calibri" w:hAnsi="Calibri" w:cs="Calibri"/>
-          <w:sz w:val="20"/>
-          <w:szCs w:val="10"/>
-        </w:rPr>
-        <w:t xml:space="preserve"> the Cartographer system using ROS</w:t>
+        <w:textAlignment w:val="baseline"/>
+        <w:rPr>
+          <w:rFonts w:ascii="Noto Sans Symbols" w:eastAsia="Times New Roman" w:hAnsi="Noto Sans Symbols" w:cs="Times New Roman"/>
+          <w:sz w:val="20"/>
+          <w:szCs w:val="20"/>
+        </w:rPr>
+      </w:pPr>
+      <w:r>
+        <w:rPr>
+          <w:rFonts w:ascii="Calibri" w:eastAsia="Times New Roman" w:hAnsi="Calibri" w:cs="Calibri"/>
+          <w:sz w:val="20"/>
+          <w:szCs w:val="20"/>
+        </w:rPr>
+        <w:t xml:space="preserve">Determined best </w:t>
+      </w:r>
+      <w:r>
+        <w:rPr>
+          <w:rFonts w:ascii="Calibri" w:eastAsia="Times New Roman" w:hAnsi="Calibri" w:cs="Calibri"/>
+          <w:sz w:val="20"/>
+          <w:szCs w:val="20"/>
+        </w:rPr>
+        <w:t>SLAM im</w:t>
+      </w:r>
+      <w:bookmarkStart w:id="0" w:name="_GoBack"/>
+      <w:bookmarkEnd w:id="0"/>
+      <w:r>
+        <w:rPr>
+          <w:rFonts w:ascii="Calibri" w:eastAsia="Times New Roman" w:hAnsi="Calibri" w:cs="Calibri"/>
+          <w:sz w:val="20"/>
+          <w:szCs w:val="20"/>
+        </w:rPr>
+        <w:t>plementation</w:t>
+      </w:r>
+      <w:r>
+        <w:rPr>
+          <w:rFonts w:ascii="Calibri" w:eastAsia="Times New Roman" w:hAnsi="Calibri" w:cs="Calibri"/>
+          <w:sz w:val="20"/>
+          <w:szCs w:val="20"/>
+        </w:rPr>
+        <w:t xml:space="preserve"> for the autonomous wheelchair and implemented the Cartographer system using ROS</w:t>
       </w:r>
     </w:p>
     <w:p>
@@ -1667,88 +1716,64 @@
     </w:p>
     <w:p>
       <w:pPr>
-        <w:pStyle w:val="ListParagraph"/>
         <w:numPr>
           <w:ilvl w:val="0"/>
-          <w:numId w:val="7"/>
+          <w:numId w:val="13"/>
         </w:numPr>
+        <w:pBdr>
+          <w:top w:val="none" w:sz="0" w:space="0" w:color="auto"/>
+          <w:left w:val="none" w:sz="0" w:space="0" w:color="auto"/>
+          <w:bottom w:val="none" w:sz="0" w:space="0" w:color="auto"/>
+          <w:right w:val="none" w:sz="0" w:space="0" w:color="auto"/>
+          <w:between w:val="none" w:sz="0" w:space="0" w:color="auto"/>
+        </w:pBdr>
         <w:spacing w:line="240" w:lineRule="auto"/>
         <w:ind w:left="-180" w:right="-720"/>
-        <w:rPr>
-          <w:rFonts w:ascii="Calibri" w:eastAsia="Calibri" w:hAnsi="Calibri" w:cs="Calibri"/>
-          <w:sz w:val="20"/>
-        </w:rPr>
-      </w:pPr>
-      <w:r>
-        <w:rPr>
-          <w:rFonts w:ascii="Calibri" w:eastAsia="Calibri" w:hAnsi="Calibri" w:cs="Calibri"/>
-          <w:sz w:val="20"/>
-        </w:rPr>
-        <w:t>Developed mobile robot</w:t>
-      </w:r>
-      <w:r>
-        <w:rPr>
-          <w:rFonts w:ascii="Calibri" w:eastAsia="Calibri" w:hAnsi="Calibri" w:cs="Calibri"/>
-          <w:sz w:val="20"/>
-        </w:rPr>
-        <w:t xml:space="preserve"> using Java</w:t>
-      </w:r>
-      <w:r>
-        <w:rPr>
-          <w:rFonts w:ascii="Calibri" w:eastAsia="Calibri" w:hAnsi="Calibri" w:cs="Calibri"/>
-          <w:sz w:val="20"/>
-        </w:rPr>
-        <w:t xml:space="preserve"> to autonomously map and </w:t>
-      </w:r>
-      <w:r>
-        <w:rPr>
-          <w:rFonts w:ascii="Calibri" w:eastAsia="Calibri" w:hAnsi="Calibri" w:cs="Calibri"/>
-          <w:sz w:val="20"/>
-        </w:rPr>
-        <w:t>navigate a small hallway</w:t>
-      </w:r>
-      <w:r>
-        <w:rPr>
-          <w:rFonts w:ascii="Calibri" w:eastAsia="Calibri" w:hAnsi="Calibri" w:cs="Calibri"/>
-          <w:sz w:val="20"/>
-        </w:rPr>
-        <w:t xml:space="preserve"> with static obstacle avoidance</w:t>
+        <w:textAlignment w:val="baseline"/>
+        <w:rPr>
+          <w:rFonts w:ascii="Noto Sans Symbols" w:eastAsia="Times New Roman" w:hAnsi="Noto Sans Symbols" w:cs="Times New Roman"/>
+          <w:sz w:val="20"/>
+          <w:szCs w:val="20"/>
+        </w:rPr>
+      </w:pPr>
+      <w:r>
+        <w:rPr>
+          <w:rFonts w:ascii="Calibri" w:eastAsia="Times New Roman" w:hAnsi="Calibri" w:cs="Calibri"/>
+          <w:sz w:val="20"/>
+          <w:szCs w:val="20"/>
+        </w:rPr>
+        <w:t>Developed mobile robot using Java to autonomously map &amp; navigate a small hallway with static obstacle avoidance</w:t>
       </w:r>
     </w:p>
     <w:p>
       <w:pPr>
-        <w:pStyle w:val="ListParagraph"/>
         <w:numPr>
           <w:ilvl w:val="0"/>
-          <w:numId w:val="7"/>
+          <w:numId w:val="13"/>
         </w:numPr>
+        <w:pBdr>
+          <w:top w:val="none" w:sz="0" w:space="0" w:color="auto"/>
+          <w:left w:val="none" w:sz="0" w:space="0" w:color="auto"/>
+          <w:bottom w:val="none" w:sz="0" w:space="0" w:color="auto"/>
+          <w:right w:val="none" w:sz="0" w:space="0" w:color="auto"/>
+          <w:between w:val="none" w:sz="0" w:space="0" w:color="auto"/>
+        </w:pBdr>
         <w:spacing w:line="240" w:lineRule="auto"/>
         <w:ind w:left="-180" w:right="-720"/>
-        <w:rPr>
-          <w:rFonts w:ascii="Calibri" w:eastAsia="Calibri" w:hAnsi="Calibri" w:cs="Calibri"/>
-          <w:sz w:val="20"/>
-        </w:rPr>
-      </w:pPr>
-      <w:r>
-        <w:rPr>
-          <w:rFonts w:ascii="Calibri" w:eastAsia="Calibri" w:hAnsi="Calibri" w:cs="Calibri"/>
-          <w:sz w:val="20"/>
-        </w:rPr>
-        <w:t>Utilized</w:t>
-      </w:r>
-      <w:r>
-        <w:rPr>
-          <w:rFonts w:ascii="Calibri" w:eastAsia="Calibri" w:hAnsi="Calibri" w:cs="Calibri"/>
-          <w:sz w:val="20"/>
-        </w:rPr>
-        <w:t xml:space="preserve"> a combination of ultrasonic </w:t>
-      </w:r>
-      <w:r>
-        <w:rPr>
-          <w:rFonts w:ascii="Calibri" w:eastAsia="Calibri" w:hAnsi="Calibri" w:cs="Calibri"/>
-          <w:sz w:val="20"/>
-        </w:rPr>
-        <w:t>sensors and encoders to localize, perceive, and map environment</w:t>
+        <w:textAlignment w:val="baseline"/>
+        <w:rPr>
+          <w:rFonts w:ascii="Noto Sans Symbols" w:eastAsia="Times New Roman" w:hAnsi="Noto Sans Symbols" w:cs="Times New Roman"/>
+          <w:sz w:val="20"/>
+          <w:szCs w:val="20"/>
+        </w:rPr>
+      </w:pPr>
+      <w:r>
+        <w:rPr>
+          <w:rFonts w:ascii="Calibri" w:eastAsia="Times New Roman" w:hAnsi="Calibri" w:cs="Calibri"/>
+          <w:sz w:val="20"/>
+          <w:szCs w:val="20"/>
+        </w:rPr>
+        <w:t>Utilized a combination of ultrasonic sensors &amp; encoders to localize, perceive, &amp; map environment</w:t>
       </w:r>
     </w:p>
     <w:p>
@@ -2076,492 +2101,343 @@
         </w:rPr>
         <w:t>February 2013 – July 2015</w:t>
       </w:r>
-      <w:bookmarkStart w:id="0" w:name="_GoBack"/>
-      <w:bookmarkEnd w:id="0"/>
     </w:p>
     <w:p>
       <w:pPr>
         <w:numPr>
           <w:ilvl w:val="0"/>
-          <w:numId w:val="4"/>
+          <w:numId w:val="14"/>
         </w:numPr>
+        <w:pBdr>
+          <w:top w:val="none" w:sz="0" w:space="0" w:color="auto"/>
+          <w:left w:val="none" w:sz="0" w:space="0" w:color="auto"/>
+          <w:bottom w:val="none" w:sz="0" w:space="0" w:color="auto"/>
+          <w:right w:val="none" w:sz="0" w:space="0" w:color="auto"/>
+          <w:between w:val="none" w:sz="0" w:space="0" w:color="auto"/>
+        </w:pBdr>
         <w:spacing w:line="240" w:lineRule="auto"/>
         <w:ind w:left="-180" w:right="-720"/>
-        <w:contextualSpacing/>
-        <w:rPr>
-          <w:sz w:val="20"/>
-          <w:szCs w:val="20"/>
-        </w:rPr>
-      </w:pPr>
-      <w:r>
-        <w:rPr>
-          <w:rFonts w:ascii="Calibri" w:eastAsia="Calibri" w:hAnsi="Calibri" w:cs="Calibri"/>
-          <w:sz w:val="20"/>
-          <w:szCs w:val="20"/>
-        </w:rPr>
-        <w:t>Developed over 20 automation tools to replace manual task execution and reduce system failures</w:t>
+        <w:textAlignment w:val="baseline"/>
+        <w:rPr>
+          <w:rFonts w:eastAsia="Times New Roman"/>
+          <w:sz w:val="20"/>
+          <w:szCs w:val="20"/>
+        </w:rPr>
+      </w:pPr>
+      <w:r>
+        <w:rPr>
+          <w:rFonts w:ascii="Calibri" w:eastAsia="Times New Roman" w:hAnsi="Calibri" w:cs="Calibri"/>
+          <w:sz w:val="20"/>
+          <w:szCs w:val="20"/>
+        </w:rPr>
+        <w:t>Developed over 20 automation tools to replace manual task execution &amp; reduce system failures</w:t>
       </w:r>
     </w:p>
     <w:p>
       <w:pPr>
         <w:numPr>
           <w:ilvl w:val="0"/>
-          <w:numId w:val="4"/>
+          <w:numId w:val="14"/>
         </w:numPr>
+        <w:pBdr>
+          <w:top w:val="none" w:sz="0" w:space="0" w:color="auto"/>
+          <w:left w:val="none" w:sz="0" w:space="0" w:color="auto"/>
+          <w:bottom w:val="none" w:sz="0" w:space="0" w:color="auto"/>
+          <w:right w:val="none" w:sz="0" w:space="0" w:color="auto"/>
+          <w:between w:val="none" w:sz="0" w:space="0" w:color="auto"/>
+        </w:pBdr>
         <w:spacing w:line="240" w:lineRule="auto"/>
         <w:ind w:left="-180" w:right="-720"/>
-        <w:contextualSpacing/>
-        <w:rPr>
-          <w:sz w:val="20"/>
-          <w:szCs w:val="20"/>
-        </w:rPr>
-      </w:pPr>
-      <w:r>
-        <w:rPr>
-          <w:rFonts w:ascii="Calibri" w:eastAsia="Calibri" w:hAnsi="Calibri" w:cs="Calibri"/>
-          <w:sz w:val="20"/>
-          <w:szCs w:val="20"/>
-        </w:rPr>
-        <w:t>Led more than 100 high severity calls with general and regional directors to resolve critical software issues</w:t>
+        <w:textAlignment w:val="baseline"/>
+        <w:rPr>
+          <w:rFonts w:eastAsia="Times New Roman"/>
+          <w:sz w:val="20"/>
+          <w:szCs w:val="20"/>
+        </w:rPr>
+      </w:pPr>
+      <w:r>
+        <w:rPr>
+          <w:rFonts w:ascii="Calibri" w:eastAsia="Times New Roman" w:hAnsi="Calibri" w:cs="Calibri"/>
+          <w:sz w:val="20"/>
+          <w:szCs w:val="20"/>
+        </w:rPr>
+        <w:t>Led more than 100 high severity calls with general &amp; regional directors to resolve critical software issues</w:t>
       </w:r>
     </w:p>
     <w:p>
       <w:pPr>
         <w:numPr>
           <w:ilvl w:val="0"/>
-          <w:numId w:val="4"/>
+          <w:numId w:val="14"/>
         </w:numPr>
+        <w:pBdr>
+          <w:top w:val="none" w:sz="0" w:space="0" w:color="auto"/>
+          <w:left w:val="none" w:sz="0" w:space="0" w:color="auto"/>
+          <w:bottom w:val="none" w:sz="0" w:space="0" w:color="auto"/>
+          <w:right w:val="none" w:sz="0" w:space="0" w:color="auto"/>
+          <w:between w:val="none" w:sz="0" w:space="0" w:color="auto"/>
+        </w:pBdr>
         <w:spacing w:line="240" w:lineRule="auto"/>
         <w:ind w:left="-180" w:right="-720"/>
-        <w:contextualSpacing/>
-        <w:rPr>
-          <w:sz w:val="20"/>
-          <w:szCs w:val="20"/>
-        </w:rPr>
-      </w:pPr>
-      <w:r>
-        <w:rPr>
-          <w:rFonts w:ascii="Calibri" w:eastAsia="Calibri" w:hAnsi="Calibri" w:cs="Calibri"/>
-          <w:sz w:val="20"/>
-          <w:szCs w:val="20"/>
-        </w:rPr>
-        <w:t>Provided technical guidance to 120 zones across 36 Amazon Fulfilment centers to identify and resolve operational challenges</w:t>
+        <w:textAlignment w:val="baseline"/>
+        <w:rPr>
+          <w:rFonts w:eastAsia="Times New Roman"/>
+          <w:sz w:val="20"/>
+          <w:szCs w:val="20"/>
+        </w:rPr>
+      </w:pPr>
+      <w:r>
+        <w:rPr>
+          <w:rFonts w:ascii="Calibri" w:eastAsia="Times New Roman" w:hAnsi="Calibri" w:cs="Calibri"/>
+          <w:sz w:val="20"/>
+          <w:szCs w:val="20"/>
+        </w:rPr>
+        <w:t>Provided technical guidance to 120 zones across 36 Amazon Fulfilment centers to identify &amp; resolve operational challenges</w:t>
       </w:r>
     </w:p>
     <w:p>
       <w:pPr>
         <w:numPr>
           <w:ilvl w:val="0"/>
-          <w:numId w:val="4"/>
+          <w:numId w:val="14"/>
         </w:numPr>
+        <w:pBdr>
+          <w:top w:val="none" w:sz="0" w:space="0" w:color="auto"/>
+          <w:left w:val="none" w:sz="0" w:space="0" w:color="auto"/>
+          <w:bottom w:val="none" w:sz="0" w:space="0" w:color="auto"/>
+          <w:right w:val="none" w:sz="0" w:space="0" w:color="auto"/>
+          <w:between w:val="none" w:sz="0" w:space="0" w:color="auto"/>
+        </w:pBdr>
         <w:spacing w:line="240" w:lineRule="auto"/>
         <w:ind w:left="-180" w:right="-720"/>
-        <w:contextualSpacing/>
-        <w:rPr>
-          <w:sz w:val="20"/>
-          <w:szCs w:val="20"/>
-        </w:rPr>
-      </w:pPr>
-      <w:r>
-        <w:rPr>
-          <w:rFonts w:ascii="Calibri" w:eastAsia="Calibri" w:hAnsi="Calibri" w:cs="Calibri"/>
-          <w:sz w:val="20"/>
-          <w:szCs w:val="20"/>
-        </w:rPr>
-        <w:t>Analyzed</w:t>
-      </w:r>
-      <w:r>
-        <w:rPr>
-          <w:rFonts w:ascii="Calibri" w:eastAsia="Calibri" w:hAnsi="Calibri" w:cs="Calibri"/>
-          <w:sz w:val="20"/>
-          <w:szCs w:val="20"/>
-        </w:rPr>
-        <w:t xml:space="preserve"> over 200 complex software issues to identify root causes</w:t>
+        <w:textAlignment w:val="baseline"/>
+        <w:rPr>
+          <w:rFonts w:eastAsia="Times New Roman"/>
+          <w:sz w:val="20"/>
+          <w:szCs w:val="20"/>
+        </w:rPr>
+      </w:pPr>
+      <w:r>
+        <w:rPr>
+          <w:rFonts w:ascii="Calibri" w:eastAsia="Times New Roman" w:hAnsi="Calibri" w:cs="Calibri"/>
+          <w:sz w:val="20"/>
+          <w:szCs w:val="20"/>
+        </w:rPr>
+        <w:t>Analyzed over 200 complex software issues &amp; identified their root causes</w:t>
       </w:r>
     </w:p>
     <w:p>
       <w:pPr>
+        <w:numPr>
+          <w:ilvl w:val="0"/>
+          <w:numId w:val="14"/>
+        </w:numPr>
+        <w:pBdr>
+          <w:top w:val="none" w:sz="0" w:space="0" w:color="auto"/>
+          <w:left w:val="none" w:sz="0" w:space="0" w:color="auto"/>
+          <w:bottom w:val="none" w:sz="0" w:space="0" w:color="auto"/>
+          <w:right w:val="none" w:sz="0" w:space="0" w:color="auto"/>
+          <w:between w:val="none" w:sz="0" w:space="0" w:color="auto"/>
+        </w:pBdr>
         <w:spacing w:line="240" w:lineRule="auto"/>
-        <w:ind w:left="-720" w:right="-720"/>
-        <w:contextualSpacing/>
-        <w:rPr>
-          <w:rFonts w:asciiTheme="minorHAnsi" w:hAnsiTheme="minorHAnsi" w:cstheme="minorHAnsi"/>
-          <w:sz w:val="20"/>
-          <w:szCs w:val="20"/>
-        </w:rPr>
-      </w:pPr>
-      <w:r>
-        <w:rPr>
-          <w:rFonts w:asciiTheme="minorHAnsi" w:hAnsiTheme="minorHAnsi" w:cstheme="minorHAnsi"/>
-          <w:i/>
-          <w:sz w:val="20"/>
-          <w:szCs w:val="20"/>
-        </w:rPr>
-        <w:t>Project: Support Scripts Package</w:t>
-      </w:r>
-      <w:r>
-        <w:rPr>
-          <w:rFonts w:asciiTheme="minorHAnsi" w:hAnsiTheme="minorHAnsi" w:cstheme="minorHAnsi"/>
-          <w:i/>
-          <w:sz w:val="20"/>
-          <w:szCs w:val="20"/>
-        </w:rPr>
-        <w:tab/>
-      </w:r>
-      <w:r>
-        <w:rPr>
-          <w:rFonts w:asciiTheme="minorHAnsi" w:hAnsiTheme="minorHAnsi" w:cstheme="minorHAnsi"/>
-          <w:i/>
-          <w:sz w:val="20"/>
-          <w:szCs w:val="20"/>
-        </w:rPr>
-        <w:tab/>
-      </w:r>
-      <w:r>
-        <w:rPr>
-          <w:rFonts w:asciiTheme="minorHAnsi" w:hAnsiTheme="minorHAnsi" w:cstheme="minorHAnsi"/>
-          <w:i/>
-          <w:sz w:val="20"/>
-          <w:szCs w:val="20"/>
-        </w:rPr>
-        <w:tab/>
-      </w:r>
-      <w:r>
-        <w:rPr>
-          <w:rFonts w:asciiTheme="minorHAnsi" w:hAnsiTheme="minorHAnsi" w:cstheme="minorHAnsi"/>
-          <w:i/>
-          <w:sz w:val="20"/>
-          <w:szCs w:val="20"/>
-        </w:rPr>
-        <w:tab/>
-      </w:r>
-      <w:r>
-        <w:rPr>
-          <w:rFonts w:asciiTheme="minorHAnsi" w:hAnsiTheme="minorHAnsi" w:cstheme="minorHAnsi"/>
-          <w:i/>
-          <w:sz w:val="20"/>
-          <w:szCs w:val="20"/>
-        </w:rPr>
-        <w:tab/>
-      </w:r>
-      <w:r>
-        <w:rPr>
-          <w:rFonts w:asciiTheme="minorHAnsi" w:hAnsiTheme="minorHAnsi" w:cstheme="minorHAnsi"/>
-          <w:i/>
-          <w:sz w:val="20"/>
-          <w:szCs w:val="20"/>
-        </w:rPr>
-        <w:tab/>
-      </w:r>
-      <w:r>
-        <w:rPr>
-          <w:rFonts w:asciiTheme="minorHAnsi" w:hAnsiTheme="minorHAnsi" w:cstheme="minorHAnsi"/>
-          <w:i/>
-          <w:sz w:val="20"/>
-          <w:szCs w:val="20"/>
-        </w:rPr>
-        <w:tab/>
-      </w:r>
-      <w:r>
-        <w:rPr>
-          <w:rFonts w:asciiTheme="minorHAnsi" w:hAnsiTheme="minorHAnsi" w:cstheme="minorHAnsi"/>
-          <w:i/>
-          <w:sz w:val="20"/>
-          <w:szCs w:val="20"/>
-        </w:rPr>
-        <w:tab/>
-        <w:t xml:space="preserve">          </w:t>
+        <w:ind w:left="-180" w:right="-720"/>
+        <w:textAlignment w:val="baseline"/>
+        <w:rPr>
+          <w:rFonts w:eastAsia="Times New Roman"/>
+          <w:sz w:val="20"/>
+          <w:szCs w:val="20"/>
+        </w:rPr>
+      </w:pPr>
+      <w:r>
+        <w:rPr>
+          <w:rFonts w:ascii="Calibri" w:eastAsia="Times New Roman" w:hAnsi="Calibri" w:cs="Calibri"/>
+          <w:sz w:val="20"/>
+          <w:szCs w:val="20"/>
+        </w:rPr>
+        <w:t>Collaborated with development teams to identify bugs &amp; implement new features</w:t>
       </w:r>
     </w:p>
     <w:p>
       <w:pPr>
         <w:numPr>
           <w:ilvl w:val="0"/>
-          <w:numId w:val="2"/>
+          <w:numId w:val="15"/>
         </w:numPr>
+        <w:pBdr>
+          <w:top w:val="none" w:sz="0" w:space="0" w:color="auto"/>
+          <w:left w:val="none" w:sz="0" w:space="0" w:color="auto"/>
+          <w:bottom w:val="none" w:sz="0" w:space="0" w:color="auto"/>
+          <w:right w:val="none" w:sz="0" w:space="0" w:color="auto"/>
+          <w:between w:val="none" w:sz="0" w:space="0" w:color="auto"/>
+        </w:pBdr>
         <w:spacing w:line="240" w:lineRule="auto"/>
         <w:ind w:left="-180" w:right="-720"/>
-        <w:contextualSpacing/>
-        <w:rPr>
-          <w:sz w:val="20"/>
-          <w:szCs w:val="20"/>
-        </w:rPr>
-      </w:pPr>
-      <w:r>
-        <w:rPr>
-          <w:rFonts w:ascii="Calibri" w:eastAsia="Calibri" w:hAnsi="Calibri" w:cs="Calibri"/>
-          <w:sz w:val="20"/>
-          <w:szCs w:val="20"/>
-        </w:rPr>
-        <w:t>Managed a suite of Bash scripts designed to automate common support tasks to increase efficiency</w:t>
+        <w:textAlignment w:val="baseline"/>
+        <w:rPr>
+          <w:rFonts w:eastAsia="Times New Roman"/>
+          <w:sz w:val="20"/>
+          <w:szCs w:val="20"/>
+        </w:rPr>
+      </w:pPr>
+      <w:r>
+        <w:rPr>
+          <w:rFonts w:ascii="Calibri" w:eastAsia="Times New Roman" w:hAnsi="Calibri" w:cs="Calibri"/>
+          <w:sz w:val="20"/>
+          <w:szCs w:val="20"/>
+        </w:rPr>
+        <w:t>Troubleshot errors on all hardware components of the Amazon Robotics solution using a combination of MySQL queries &amp; internally developed hardware testing tools</w:t>
+      </w:r>
+      <w:r>
+        <w:rPr>
+          <w:rFonts w:ascii="Calibri" w:eastAsia="Times New Roman" w:hAnsi="Calibri" w:cs="Calibri"/>
+          <w:sz w:val="20"/>
+          <w:szCs w:val="20"/>
+        </w:rPr>
+        <w:tab/>
+      </w:r>
+      <w:r>
+        <w:rPr>
+          <w:rFonts w:ascii="Calibri" w:eastAsia="Times New Roman" w:hAnsi="Calibri" w:cs="Calibri"/>
+          <w:sz w:val="20"/>
+          <w:szCs w:val="20"/>
+        </w:rPr>
+        <w:tab/>
+      </w:r>
+      <w:r>
+        <w:rPr>
+          <w:rFonts w:ascii="Calibri" w:eastAsia="Times New Roman" w:hAnsi="Calibri" w:cs="Calibri"/>
+          <w:sz w:val="20"/>
+          <w:szCs w:val="20"/>
+        </w:rPr>
+        <w:tab/>
+      </w:r>
+      <w:r>
+        <w:rPr>
+          <w:rFonts w:ascii="Calibri" w:eastAsia="Times New Roman" w:hAnsi="Calibri" w:cs="Calibri"/>
+          <w:sz w:val="20"/>
+          <w:szCs w:val="20"/>
+        </w:rPr>
+        <w:tab/>
+      </w:r>
+      <w:r>
+        <w:rPr>
+          <w:rFonts w:ascii="Calibri" w:eastAsia="Times New Roman" w:hAnsi="Calibri" w:cs="Calibri"/>
+          <w:sz w:val="20"/>
+          <w:szCs w:val="20"/>
+        </w:rPr>
+        <w:tab/>
+      </w:r>
+      <w:r>
+        <w:rPr>
+          <w:rFonts w:ascii="Calibri" w:eastAsia="Times New Roman" w:hAnsi="Calibri" w:cs="Calibri"/>
+          <w:sz w:val="20"/>
+          <w:szCs w:val="20"/>
+        </w:rPr>
+        <w:tab/>
+        <w:t xml:space="preserve">               </w:t>
       </w:r>
     </w:p>
     <w:p>
       <w:pPr>
         <w:numPr>
           <w:ilvl w:val="0"/>
-          <w:numId w:val="2"/>
+          <w:numId w:val="16"/>
         </w:numPr>
+        <w:pBdr>
+          <w:top w:val="none" w:sz="0" w:space="0" w:color="auto"/>
+          <w:left w:val="none" w:sz="0" w:space="0" w:color="auto"/>
+          <w:bottom w:val="none" w:sz="0" w:space="0" w:color="auto"/>
+          <w:right w:val="none" w:sz="0" w:space="0" w:color="auto"/>
+          <w:between w:val="none" w:sz="0" w:space="0" w:color="auto"/>
+        </w:pBdr>
         <w:spacing w:line="240" w:lineRule="auto"/>
         <w:ind w:left="-180" w:right="-720"/>
-        <w:contextualSpacing/>
-        <w:rPr>
-          <w:sz w:val="20"/>
-          <w:szCs w:val="20"/>
-        </w:rPr>
-      </w:pPr>
-      <w:r>
-        <w:rPr>
-          <w:rFonts w:ascii="Calibri" w:eastAsia="Calibri" w:hAnsi="Calibri" w:cs="Calibri"/>
-          <w:sz w:val="20"/>
-          <w:szCs w:val="20"/>
-        </w:rPr>
-        <w:t>Developed new features and scripts to optimize and build upon current features</w:t>
+        <w:textAlignment w:val="baseline"/>
+        <w:rPr>
+          <w:rFonts w:eastAsia="Times New Roman"/>
+          <w:sz w:val="20"/>
+          <w:szCs w:val="20"/>
+        </w:rPr>
+      </w:pPr>
+      <w:r>
+        <w:rPr>
+          <w:rFonts w:ascii="Calibri" w:eastAsia="Times New Roman" w:hAnsi="Calibri" w:cs="Calibri"/>
+          <w:sz w:val="20"/>
+          <w:szCs w:val="20"/>
+        </w:rPr>
+        <w:t xml:space="preserve">Created a set of MySQL queries to collect data from 29 commercial client facilities </w:t>
       </w:r>
     </w:p>
     <w:p>
       <w:pPr>
         <w:numPr>
           <w:ilvl w:val="0"/>
-          <w:numId w:val="2"/>
+          <w:numId w:val="16"/>
         </w:numPr>
+        <w:pBdr>
+          <w:top w:val="none" w:sz="0" w:space="0" w:color="auto"/>
+          <w:left w:val="none" w:sz="0" w:space="0" w:color="auto"/>
+          <w:bottom w:val="none" w:sz="0" w:space="0" w:color="auto"/>
+          <w:right w:val="none" w:sz="0" w:space="0" w:color="auto"/>
+          <w:between w:val="none" w:sz="0" w:space="0" w:color="auto"/>
+        </w:pBdr>
         <w:spacing w:line="240" w:lineRule="auto"/>
         <w:ind w:left="-180" w:right="-720"/>
-        <w:contextualSpacing/>
-        <w:rPr>
-          <w:sz w:val="20"/>
-          <w:szCs w:val="20"/>
-        </w:rPr>
-      </w:pPr>
-      <w:r>
-        <w:rPr>
-          <w:rFonts w:ascii="Calibri" w:eastAsia="Calibri" w:hAnsi="Calibri" w:cs="Calibri"/>
-          <w:sz w:val="20"/>
-          <w:szCs w:val="20"/>
-        </w:rPr>
-        <w:t>Collaborated with development teams to identify bugs and implement new features</w:t>
+        <w:textAlignment w:val="baseline"/>
+        <w:rPr>
+          <w:rFonts w:eastAsia="Times New Roman"/>
+          <w:sz w:val="20"/>
+          <w:szCs w:val="20"/>
+        </w:rPr>
+      </w:pPr>
+      <w:r>
+        <w:rPr>
+          <w:rFonts w:ascii="Calibri" w:eastAsia="Times New Roman" w:hAnsi="Calibri" w:cs="Calibri"/>
+          <w:sz w:val="20"/>
+          <w:szCs w:val="20"/>
+        </w:rPr>
+        <w:t>Aggregated &amp; presented this data in a user friendly, graphical format using internally developed tools to allow maintenance teams to efficiently analyze warehouse status</w:t>
       </w:r>
     </w:p>
     <w:p>
       <w:pPr>
         <w:spacing w:line="240" w:lineRule="auto"/>
-        <w:ind w:left="-720" w:right="-720"/>
-        <w:contextualSpacing/>
-        <w:rPr>
-          <w:rFonts w:asciiTheme="minorHAnsi" w:hAnsiTheme="minorHAnsi" w:cstheme="minorHAnsi"/>
-          <w:sz w:val="10"/>
-          <w:szCs w:val="20"/>
+        <w:ind w:left="-360" w:right="-720"/>
+        <w:rPr>
+          <w:rFonts w:ascii="Calibri" w:eastAsia="Calibri" w:hAnsi="Calibri" w:cs="Calibri"/>
+          <w:b/>
+          <w:sz w:val="8"/>
+          <w:szCs w:val="10"/>
         </w:rPr>
       </w:pPr>
     </w:p>
     <w:p>
       <w:pPr>
-        <w:numPr>
-          <w:ilvl w:val="0"/>
-          <w:numId w:val="1"/>
-        </w:numPr>
         <w:spacing w:line="240" w:lineRule="auto"/>
-        <w:ind w:left="-180" w:right="-720"/>
-        <w:contextualSpacing/>
-      </w:pPr>
-      <w:r>
-        <w:rPr>
-          <w:rFonts w:ascii="Calibri" w:eastAsia="Calibri" w:hAnsi="Calibri" w:cs="Calibri"/>
-          <w:sz w:val="20"/>
-          <w:szCs w:val="20"/>
-        </w:rPr>
-        <w:t>Promoted</w:t>
-      </w:r>
-      <w:r>
-        <w:rPr>
-          <w:rFonts w:ascii="Calibri" w:eastAsia="Calibri" w:hAnsi="Calibri" w:cs="Calibri"/>
-          <w:sz w:val="20"/>
-          <w:szCs w:val="20"/>
-        </w:rPr>
-        <w:t xml:space="preserve"> optimal hardware functionality by providing clients with on-site and remote technical services</w:t>
+        <w:ind w:left="-360" w:right="-720" w:hanging="360"/>
+        <w:rPr>
+          <w:rFonts w:ascii="Calibri" w:eastAsia="Calibri" w:hAnsi="Calibri" w:cs="Calibri"/>
+          <w:sz w:val="24"/>
+          <w:szCs w:val="24"/>
+        </w:rPr>
+      </w:pPr>
+      <w:bookmarkStart w:id="1" w:name="_gjdgxs" w:colFirst="0" w:colLast="0"/>
+      <w:bookmarkEnd w:id="1"/>
+      <w:r>
+        <w:rPr>
+          <w:rFonts w:ascii="Calibri" w:eastAsia="Calibri" w:hAnsi="Calibri" w:cs="Calibri"/>
+          <w:sz w:val="24"/>
+          <w:szCs w:val="24"/>
+        </w:rPr>
+        <w:t>SKILLS</w:t>
       </w:r>
     </w:p>
     <w:p>
       <w:pPr>
-        <w:numPr>
-          <w:ilvl w:val="0"/>
-          <w:numId w:val="1"/>
-        </w:numPr>
-        <w:spacing w:line="240" w:lineRule="auto"/>
-        <w:ind w:left="-180" w:right="-720"/>
-        <w:contextualSpacing/>
-        <w:rPr>
-          <w:sz w:val="20"/>
-          <w:szCs w:val="20"/>
-        </w:rPr>
-      </w:pPr>
-      <w:r>
-        <w:rPr>
-          <w:rFonts w:ascii="Calibri" w:eastAsia="Calibri" w:hAnsi="Calibri" w:cs="Calibri"/>
-          <w:sz w:val="20"/>
-          <w:szCs w:val="20"/>
-        </w:rPr>
-        <w:t>Troubleshot errors on all hardware components of the Amazon Robotics solution using a combination of MySQL queries and internally developed hardware testing tools</w:t>
-      </w:r>
-    </w:p>
-    <w:p>
-      <w:pPr>
-        <w:spacing w:line="240" w:lineRule="auto"/>
-        <w:ind w:left="-720" w:right="-720"/>
-        <w:contextualSpacing/>
-        <w:rPr>
-          <w:rFonts w:ascii="Calibri" w:eastAsia="Calibri" w:hAnsi="Calibri" w:cs="Calibri"/>
-          <w:i/>
-          <w:sz w:val="20"/>
-          <w:szCs w:val="20"/>
-        </w:rPr>
-      </w:pPr>
-      <w:r>
-        <w:rPr>
-          <w:rFonts w:ascii="Calibri" w:eastAsia="Calibri" w:hAnsi="Calibri" w:cs="Calibri"/>
-          <w:i/>
-          <w:sz w:val="20"/>
-          <w:szCs w:val="20"/>
-        </w:rPr>
-        <w:t>Project: Commercial Client Health Dashboard</w:t>
-      </w:r>
-      <w:r>
-        <w:rPr>
-          <w:rFonts w:ascii="Calibri" w:eastAsia="Calibri" w:hAnsi="Calibri" w:cs="Calibri"/>
-          <w:sz w:val="20"/>
-        </w:rPr>
-        <w:t xml:space="preserve"> </w:t>
-      </w:r>
-      <w:r>
-        <w:rPr>
-          <w:rFonts w:ascii="Calibri" w:eastAsia="Calibri" w:hAnsi="Calibri" w:cs="Calibri"/>
-          <w:sz w:val="20"/>
-        </w:rPr>
-        <w:tab/>
-      </w:r>
-      <w:r>
-        <w:rPr>
-          <w:rFonts w:ascii="Calibri" w:eastAsia="Calibri" w:hAnsi="Calibri" w:cs="Calibri"/>
-          <w:sz w:val="20"/>
-        </w:rPr>
-        <w:tab/>
-      </w:r>
-      <w:r>
-        <w:rPr>
-          <w:rFonts w:ascii="Calibri" w:eastAsia="Calibri" w:hAnsi="Calibri" w:cs="Calibri"/>
-          <w:sz w:val="20"/>
-        </w:rPr>
-        <w:tab/>
-      </w:r>
-      <w:r>
-        <w:rPr>
-          <w:rFonts w:ascii="Calibri" w:eastAsia="Calibri" w:hAnsi="Calibri" w:cs="Calibri"/>
-          <w:sz w:val="20"/>
-        </w:rPr>
-        <w:tab/>
-      </w:r>
-      <w:r>
-        <w:rPr>
-          <w:rFonts w:ascii="Calibri" w:eastAsia="Calibri" w:hAnsi="Calibri" w:cs="Calibri"/>
-          <w:sz w:val="20"/>
-        </w:rPr>
-        <w:tab/>
-      </w:r>
-      <w:r>
-        <w:rPr>
-          <w:rFonts w:ascii="Calibri" w:eastAsia="Calibri" w:hAnsi="Calibri" w:cs="Calibri"/>
-          <w:sz w:val="20"/>
-        </w:rPr>
-        <w:tab/>
-        <w:t xml:space="preserve">               </w:t>
-      </w:r>
-    </w:p>
-    <w:p>
-      <w:pPr>
-        <w:numPr>
-          <w:ilvl w:val="0"/>
-          <w:numId w:val="2"/>
-        </w:numPr>
-        <w:spacing w:line="240" w:lineRule="auto"/>
-        <w:ind w:left="-180" w:right="-720"/>
-        <w:contextualSpacing/>
-        <w:rPr>
-          <w:sz w:val="20"/>
-          <w:szCs w:val="20"/>
-        </w:rPr>
-      </w:pPr>
-      <w:r>
-        <w:rPr>
-          <w:rFonts w:ascii="Calibri" w:eastAsia="Calibri" w:hAnsi="Calibri" w:cs="Calibri"/>
-          <w:sz w:val="20"/>
-          <w:szCs w:val="20"/>
-        </w:rPr>
-        <w:t xml:space="preserve">Created a set of MySQL queries to collect data from 29 commercial client facilities </w:t>
-      </w:r>
-    </w:p>
-    <w:p>
-      <w:pPr>
-        <w:numPr>
-          <w:ilvl w:val="0"/>
-          <w:numId w:val="2"/>
-        </w:numPr>
-        <w:spacing w:line="240" w:lineRule="auto"/>
-        <w:ind w:left="-180" w:right="-720"/>
-        <w:contextualSpacing/>
-        <w:rPr>
-          <w:sz w:val="20"/>
-          <w:szCs w:val="20"/>
-        </w:rPr>
-      </w:pPr>
-      <w:r>
-        <w:rPr>
-          <w:rFonts w:ascii="Calibri" w:eastAsia="Calibri" w:hAnsi="Calibri" w:cs="Calibri"/>
-          <w:sz w:val="20"/>
-          <w:szCs w:val="20"/>
-        </w:rPr>
-        <w:lastRenderedPageBreak/>
-        <w:t>Aggregated and presented this data in a user friendly, graphical format using internally developed tools to allow maintenance teams to efficiently analyze warehouse status</w:t>
-      </w:r>
-    </w:p>
-    <w:p>
-      <w:pPr>
-        <w:spacing w:line="240" w:lineRule="auto"/>
-        <w:ind w:left="-360" w:right="-720"/>
-        <w:rPr>
-          <w:rFonts w:ascii="Calibri" w:eastAsia="Calibri" w:hAnsi="Calibri" w:cs="Calibri"/>
-          <w:b/>
-          <w:sz w:val="10"/>
-          <w:szCs w:val="10"/>
-        </w:rPr>
-      </w:pPr>
-    </w:p>
-    <w:p>
-      <w:pPr>
         <w:spacing w:line="240" w:lineRule="auto"/>
         <w:ind w:left="-360" w:right="-720" w:hanging="360"/>
         <w:rPr>
           <w:rFonts w:ascii="Calibri" w:eastAsia="Calibri" w:hAnsi="Calibri" w:cs="Calibri"/>
-          <w:sz w:val="24"/>
-          <w:szCs w:val="24"/>
-        </w:rPr>
-      </w:pPr>
-      <w:bookmarkStart w:id="1" w:name="_gjdgxs" w:colFirst="0" w:colLast="0"/>
-      <w:bookmarkEnd w:id="1"/>
-      <w:r>
-        <w:rPr>
-          <w:rFonts w:ascii="Calibri" w:eastAsia="Calibri" w:hAnsi="Calibri" w:cs="Calibri"/>
-          <w:sz w:val="24"/>
-          <w:szCs w:val="24"/>
-        </w:rPr>
-        <w:t>SKILLS</w:t>
-      </w:r>
-    </w:p>
-    <w:p>
-      <w:pPr>
-        <w:spacing w:line="240" w:lineRule="auto"/>
-        <w:ind w:left="-360" w:right="-720" w:hanging="360"/>
-        <w:rPr>
-          <w:rFonts w:ascii="Calibri" w:eastAsia="Calibri" w:hAnsi="Calibri" w:cs="Calibri"/>
           <w:sz w:val="20"/>
           <w:szCs w:val="20"/>
         </w:rPr>
@@ -2624,16 +2500,22 @@
         </w:rPr>
         <w:t xml:space="preserve"> </w:t>
       </w:r>
-      <w:proofErr w:type="spellStart"/>
-      <w:r>
-        <w:rPr>
-          <w:rFonts w:ascii="Calibri" w:eastAsia="Calibri" w:hAnsi="Calibri" w:cs="Calibri"/>
-          <w:sz w:val="20"/>
-          <w:szCs w:val="20"/>
-        </w:rPr>
-        <w:t>Matlab</w:t>
-      </w:r>
-      <w:proofErr w:type="spellEnd"/>
+      <w:r>
+        <w:rPr>
+          <w:rFonts w:ascii="Calibri" w:eastAsia="Calibri" w:hAnsi="Calibri" w:cs="Calibri"/>
+          <w:sz w:val="20"/>
+          <w:szCs w:val="20"/>
+        </w:rPr>
+        <w:t>M</w:t>
+      </w:r>
+      <w:r>
+        <w:rPr>
+          <w:rFonts w:ascii="Calibri" w:eastAsia="Calibri" w:hAnsi="Calibri" w:cs="Calibri"/>
+          <w:sz w:val="20"/>
+          <w:szCs w:val="20"/>
+        </w:rPr>
+        <w:t>ATLAB</w:t>
+      </w:r>
       <w:r>
         <w:rPr>
           <w:rFonts w:ascii="Calibri" w:eastAsia="Calibri" w:hAnsi="Calibri" w:cs="Calibri"/>
@@ -2870,6 +2752,155 @@
     </w:lvl>
   </w:abstractNum>
   <w:abstractNum w:abstractNumId="1" w15:restartNumberingAfterBreak="0">
+    <w:nsid w:val="024D0254"/>
+    <w:multiLevelType w:val="multilevel"/>
+    <w:tmpl w:val="1DF46A84"/>
+    <w:lvl w:ilvl="0">
+      <w:start w:val="1"/>
+      <w:numFmt w:val="bullet"/>
+      <w:lvlText w:val=""/>
+      <w:lvlJc w:val="left"/>
+      <w:pPr>
+        <w:tabs>
+          <w:tab w:val="num" w:pos="720"/>
+        </w:tabs>
+        <w:ind w:left="720" w:hanging="360"/>
+      </w:pPr>
+      <w:rPr>
+        <w:rFonts w:ascii="Symbol" w:hAnsi="Symbol" w:hint="default"/>
+        <w:sz w:val="20"/>
+      </w:rPr>
+    </w:lvl>
+    <w:lvl w:ilvl="1" w:tentative="1">
+      <w:start w:val="1"/>
+      <w:numFmt w:val="bullet"/>
+      <w:lvlText w:val="o"/>
+      <w:lvlJc w:val="left"/>
+      <w:pPr>
+        <w:tabs>
+          <w:tab w:val="num" w:pos="1440"/>
+        </w:tabs>
+        <w:ind w:left="1440" w:hanging="360"/>
+      </w:pPr>
+      <w:rPr>
+        <w:rFonts w:ascii="Courier New" w:hAnsi="Courier New" w:hint="default"/>
+        <w:sz w:val="20"/>
+      </w:rPr>
+    </w:lvl>
+    <w:lvl w:ilvl="2" w:tentative="1">
+      <w:start w:val="1"/>
+      <w:numFmt w:val="bullet"/>
+      <w:lvlText w:val=""/>
+      <w:lvlJc w:val="left"/>
+      <w:pPr>
+        <w:tabs>
+          <w:tab w:val="num" w:pos="2160"/>
+        </w:tabs>
+        <w:ind w:left="2160" w:hanging="360"/>
+      </w:pPr>
+      <w:rPr>
+        <w:rFonts w:ascii="Wingdings" w:hAnsi="Wingdings" w:hint="default"/>
+        <w:sz w:val="20"/>
+      </w:rPr>
+    </w:lvl>
+    <w:lvl w:ilvl="3" w:tentative="1">
+      <w:start w:val="1"/>
+      <w:numFmt w:val="bullet"/>
+      <w:lvlText w:val=""/>
+      <w:lvlJc w:val="left"/>
+      <w:pPr>
+        <w:tabs>
+          <w:tab w:val="num" w:pos="2880"/>
+        </w:tabs>
+        <w:ind w:left="2880" w:hanging="360"/>
+      </w:pPr>
+      <w:rPr>
+        <w:rFonts w:ascii="Wingdings" w:hAnsi="Wingdings" w:hint="default"/>
+        <w:sz w:val="20"/>
+      </w:rPr>
+    </w:lvl>
+    <w:lvl w:ilvl="4" w:tentative="1">
+      <w:start w:val="1"/>
+      <w:numFmt w:val="bullet"/>
+      <w:lvlText w:val=""/>
+      <w:lvlJc w:val="left"/>
+      <w:pPr>
+        <w:tabs>
+          <w:tab w:val="num" w:pos="3600"/>
+        </w:tabs>
+        <w:ind w:left="3600" w:hanging="360"/>
+      </w:pPr>
+      <w:rPr>
+        <w:rFonts w:ascii="Wingdings" w:hAnsi="Wingdings" w:hint="default"/>
+        <w:sz w:val="20"/>
+      </w:rPr>
+    </w:lvl>
+    <w:lvl w:ilvl="5" w:tentative="1">
+      <w:start w:val="1"/>
+      <w:numFmt w:val="bullet"/>
+      <w:lvlText w:val=""/>
+      <w:lvlJc w:val="left"/>
+      <w:pPr>
+        <w:tabs>
+          <w:tab w:val="num" w:pos="4320"/>
+        </w:tabs>
+        <w:ind w:left="4320" w:hanging="360"/>
+      </w:pPr>
+      <w:rPr>
+        <w:rFonts w:ascii="Wingdings" w:hAnsi="Wingdings" w:hint="default"/>
+        <w:sz w:val="20"/>
+      </w:rPr>
+    </w:lvl>
+    <w:lvl w:ilvl="6" w:tentative="1">
+      <w:start w:val="1"/>
+      <w:numFmt w:val="bullet"/>
+      <w:lvlText w:val=""/>
+      <w:lvlJc w:val="left"/>
+      <w:pPr>
+        <w:tabs>
+          <w:tab w:val="num" w:pos="5040"/>
+        </w:tabs>
+        <w:ind w:left="5040" w:hanging="360"/>
+      </w:pPr>
+      <w:rPr>
+        <w:rFonts w:ascii="Wingdings" w:hAnsi="Wingdings" w:hint="default"/>
+        <w:sz w:val="20"/>
+      </w:rPr>
+    </w:lvl>
+    <w:lvl w:ilvl="7" w:tentative="1">
+      <w:start w:val="1"/>
+      <w:numFmt w:val="bullet"/>
+      <w:lvlText w:val=""/>
+      <w:lvlJc w:val="left"/>
+      <w:pPr>
+        <w:tabs>
+          <w:tab w:val="num" w:pos="5760"/>
+        </w:tabs>
+        <w:ind w:left="5760" w:hanging="360"/>
+      </w:pPr>
+      <w:rPr>
+        <w:rFonts w:ascii="Wingdings" w:hAnsi="Wingdings" w:hint="default"/>
+        <w:sz w:val="20"/>
+      </w:rPr>
+    </w:lvl>
+    <w:lvl w:ilvl="8" w:tentative="1">
+      <w:start w:val="1"/>
+      <w:numFmt w:val="bullet"/>
+      <w:lvlText w:val=""/>
+      <w:lvlJc w:val="left"/>
+      <w:pPr>
+        <w:tabs>
+          <w:tab w:val="num" w:pos="6480"/>
+        </w:tabs>
+        <w:ind w:left="6480" w:hanging="360"/>
+      </w:pPr>
+      <w:rPr>
+        <w:rFonts w:ascii="Wingdings" w:hAnsi="Wingdings" w:hint="default"/>
+        <w:sz w:val="20"/>
+      </w:rPr>
+    </w:lvl>
+  </w:abstractNum>
+  <w:abstractNum w:abstractNumId="2" w15:restartNumberingAfterBreak="0">
     <w:nsid w:val="1235409C"/>
     <w:multiLevelType w:val="hybridMultilevel"/>
     <w:tmpl w:val="9EA0CC16"/>
@@ -2982,7 +3013,7 @@
       </w:rPr>
     </w:lvl>
   </w:abstractNum>
-  <w:abstractNum w:abstractNumId="2" w15:restartNumberingAfterBreak="0">
+  <w:abstractNum w:abstractNumId="3" w15:restartNumberingAfterBreak="0">
     <w:nsid w:val="15DB2624"/>
     <w:multiLevelType w:val="multilevel"/>
     <w:tmpl w:val="BBD09F7A"/>
@@ -3095,7 +3126,7 @@
       </w:rPr>
     </w:lvl>
   </w:abstractNum>
-  <w:abstractNum w:abstractNumId="3" w15:restartNumberingAfterBreak="0">
+  <w:abstractNum w:abstractNumId="4" w15:restartNumberingAfterBreak="0">
     <w:nsid w:val="237A41B5"/>
     <w:multiLevelType w:val="multilevel"/>
     <w:tmpl w:val="1DEA1B92"/>
@@ -3217,7 +3248,305 @@
       </w:rPr>
     </w:lvl>
   </w:abstractNum>
-  <w:abstractNum w:abstractNumId="4" w15:restartNumberingAfterBreak="0">
+  <w:abstractNum w:abstractNumId="5" w15:restartNumberingAfterBreak="0">
+    <w:nsid w:val="31E00931"/>
+    <w:multiLevelType w:val="multilevel"/>
+    <w:tmpl w:val="A9ACA9D2"/>
+    <w:lvl w:ilvl="0">
+      <w:start w:val="1"/>
+      <w:numFmt w:val="bullet"/>
+      <w:lvlText w:val=""/>
+      <w:lvlJc w:val="left"/>
+      <w:pPr>
+        <w:tabs>
+          <w:tab w:val="num" w:pos="720"/>
+        </w:tabs>
+        <w:ind w:left="720" w:hanging="360"/>
+      </w:pPr>
+      <w:rPr>
+        <w:rFonts w:ascii="Symbol" w:hAnsi="Symbol" w:hint="default"/>
+        <w:sz w:val="20"/>
+      </w:rPr>
+    </w:lvl>
+    <w:lvl w:ilvl="1" w:tentative="1">
+      <w:start w:val="1"/>
+      <w:numFmt w:val="bullet"/>
+      <w:lvlText w:val="o"/>
+      <w:lvlJc w:val="left"/>
+      <w:pPr>
+        <w:tabs>
+          <w:tab w:val="num" w:pos="1440"/>
+        </w:tabs>
+        <w:ind w:left="1440" w:hanging="360"/>
+      </w:pPr>
+      <w:rPr>
+        <w:rFonts w:ascii="Courier New" w:hAnsi="Courier New" w:hint="default"/>
+        <w:sz w:val="20"/>
+      </w:rPr>
+    </w:lvl>
+    <w:lvl w:ilvl="2" w:tentative="1">
+      <w:start w:val="1"/>
+      <w:numFmt w:val="bullet"/>
+      <w:lvlText w:val=""/>
+      <w:lvlJc w:val="left"/>
+      <w:pPr>
+        <w:tabs>
+          <w:tab w:val="num" w:pos="2160"/>
+        </w:tabs>
+        <w:ind w:left="2160" w:hanging="360"/>
+      </w:pPr>
+      <w:rPr>
+        <w:rFonts w:ascii="Wingdings" w:hAnsi="Wingdings" w:hint="default"/>
+        <w:sz w:val="20"/>
+      </w:rPr>
+    </w:lvl>
+    <w:lvl w:ilvl="3" w:tentative="1">
+      <w:start w:val="1"/>
+      <w:numFmt w:val="bullet"/>
+      <w:lvlText w:val=""/>
+      <w:lvlJc w:val="left"/>
+      <w:pPr>
+        <w:tabs>
+          <w:tab w:val="num" w:pos="2880"/>
+        </w:tabs>
+        <w:ind w:left="2880" w:hanging="360"/>
+      </w:pPr>
+      <w:rPr>
+        <w:rFonts w:ascii="Wingdings" w:hAnsi="Wingdings" w:hint="default"/>
+        <w:sz w:val="20"/>
+      </w:rPr>
+    </w:lvl>
+    <w:lvl w:ilvl="4" w:tentative="1">
+      <w:start w:val="1"/>
+      <w:numFmt w:val="bullet"/>
+      <w:lvlText w:val=""/>
+      <w:lvlJc w:val="left"/>
+      <w:pPr>
+        <w:tabs>
+          <w:tab w:val="num" w:pos="3600"/>
+        </w:tabs>
+        <w:ind w:left="3600" w:hanging="360"/>
+      </w:pPr>
+      <w:rPr>
+        <w:rFonts w:ascii="Wingdings" w:hAnsi="Wingdings" w:hint="default"/>
+        <w:sz w:val="20"/>
+      </w:rPr>
+    </w:lvl>
+    <w:lvl w:ilvl="5" w:tentative="1">
+      <w:start w:val="1"/>
+      <w:numFmt w:val="bullet"/>
+      <w:lvlText w:val=""/>
+      <w:lvlJc w:val="left"/>
+      <w:pPr>
+        <w:tabs>
+          <w:tab w:val="num" w:pos="4320"/>
+        </w:tabs>
+        <w:ind w:left="4320" w:hanging="360"/>
+      </w:pPr>
+      <w:rPr>
+        <w:rFonts w:ascii="Wingdings" w:hAnsi="Wingdings" w:hint="default"/>
+        <w:sz w:val="20"/>
+      </w:rPr>
+    </w:lvl>
+    <w:lvl w:ilvl="6" w:tentative="1">
+      <w:start w:val="1"/>
+      <w:numFmt w:val="bullet"/>
+      <w:lvlText w:val=""/>
+      <w:lvlJc w:val="left"/>
+      <w:pPr>
+        <w:tabs>
+          <w:tab w:val="num" w:pos="5040"/>
+        </w:tabs>
+        <w:ind w:left="5040" w:hanging="360"/>
+      </w:pPr>
+      <w:rPr>
+        <w:rFonts w:ascii="Wingdings" w:hAnsi="Wingdings" w:hint="default"/>
+        <w:sz w:val="20"/>
+      </w:rPr>
+    </w:lvl>
+    <w:lvl w:ilvl="7" w:tentative="1">
+      <w:start w:val="1"/>
+      <w:numFmt w:val="bullet"/>
+      <w:lvlText w:val=""/>
+      <w:lvlJc w:val="left"/>
+      <w:pPr>
+        <w:tabs>
+          <w:tab w:val="num" w:pos="5760"/>
+        </w:tabs>
+        <w:ind w:left="5760" w:hanging="360"/>
+      </w:pPr>
+      <w:rPr>
+        <w:rFonts w:ascii="Wingdings" w:hAnsi="Wingdings" w:hint="default"/>
+        <w:sz w:val="20"/>
+      </w:rPr>
+    </w:lvl>
+    <w:lvl w:ilvl="8" w:tentative="1">
+      <w:start w:val="1"/>
+      <w:numFmt w:val="bullet"/>
+      <w:lvlText w:val=""/>
+      <w:lvlJc w:val="left"/>
+      <w:pPr>
+        <w:tabs>
+          <w:tab w:val="num" w:pos="6480"/>
+        </w:tabs>
+        <w:ind w:left="6480" w:hanging="360"/>
+      </w:pPr>
+      <w:rPr>
+        <w:rFonts w:ascii="Wingdings" w:hAnsi="Wingdings" w:hint="default"/>
+        <w:sz w:val="20"/>
+      </w:rPr>
+    </w:lvl>
+  </w:abstractNum>
+  <w:abstractNum w:abstractNumId="6" w15:restartNumberingAfterBreak="0">
+    <w:nsid w:val="34A5574A"/>
+    <w:multiLevelType w:val="multilevel"/>
+    <w:tmpl w:val="FBA472F0"/>
+    <w:lvl w:ilvl="0">
+      <w:start w:val="1"/>
+      <w:numFmt w:val="bullet"/>
+      <w:lvlText w:val=""/>
+      <w:lvlJc w:val="left"/>
+      <w:pPr>
+        <w:tabs>
+          <w:tab w:val="num" w:pos="720"/>
+        </w:tabs>
+        <w:ind w:left="720" w:hanging="360"/>
+      </w:pPr>
+      <w:rPr>
+        <w:rFonts w:ascii="Symbol" w:hAnsi="Symbol" w:hint="default"/>
+        <w:sz w:val="20"/>
+      </w:rPr>
+    </w:lvl>
+    <w:lvl w:ilvl="1" w:tentative="1">
+      <w:start w:val="1"/>
+      <w:numFmt w:val="bullet"/>
+      <w:lvlText w:val="o"/>
+      <w:lvlJc w:val="left"/>
+      <w:pPr>
+        <w:tabs>
+          <w:tab w:val="num" w:pos="1440"/>
+        </w:tabs>
+        <w:ind w:left="1440" w:hanging="360"/>
+      </w:pPr>
+      <w:rPr>
+        <w:rFonts w:ascii="Courier New" w:hAnsi="Courier New" w:hint="default"/>
+        <w:sz w:val="20"/>
+      </w:rPr>
+    </w:lvl>
+    <w:lvl w:ilvl="2" w:tentative="1">
+      <w:start w:val="1"/>
+      <w:numFmt w:val="bullet"/>
+      <w:lvlText w:val=""/>
+      <w:lvlJc w:val="left"/>
+      <w:pPr>
+        <w:tabs>
+          <w:tab w:val="num" w:pos="2160"/>
+        </w:tabs>
+        <w:ind w:left="2160" w:hanging="360"/>
+      </w:pPr>
+      <w:rPr>
+        <w:rFonts w:ascii="Wingdings" w:hAnsi="Wingdings" w:hint="default"/>
+        <w:sz w:val="20"/>
+      </w:rPr>
+    </w:lvl>
+    <w:lvl w:ilvl="3" w:tentative="1">
+      <w:start w:val="1"/>
+      <w:numFmt w:val="bullet"/>
+      <w:lvlText w:val=""/>
+      <w:lvlJc w:val="left"/>
+      <w:pPr>
+        <w:tabs>
+          <w:tab w:val="num" w:pos="2880"/>
+        </w:tabs>
+        <w:ind w:left="2880" w:hanging="360"/>
+      </w:pPr>
+      <w:rPr>
+        <w:rFonts w:ascii="Wingdings" w:hAnsi="Wingdings" w:hint="default"/>
+        <w:sz w:val="20"/>
+      </w:rPr>
+    </w:lvl>
+    <w:lvl w:ilvl="4" w:tentative="1">
+      <w:start w:val="1"/>
+      <w:numFmt w:val="bullet"/>
+      <w:lvlText w:val=""/>
+      <w:lvlJc w:val="left"/>
+      <w:pPr>
+        <w:tabs>
+          <w:tab w:val="num" w:pos="3600"/>
+        </w:tabs>
+        <w:ind w:left="3600" w:hanging="360"/>
+      </w:pPr>
+      <w:rPr>
+        <w:rFonts w:ascii="Wingdings" w:hAnsi="Wingdings" w:hint="default"/>
+        <w:sz w:val="20"/>
+      </w:rPr>
+    </w:lvl>
+    <w:lvl w:ilvl="5" w:tentative="1">
+      <w:start w:val="1"/>
+      <w:numFmt w:val="bullet"/>
+      <w:lvlText w:val=""/>
+      <w:lvlJc w:val="left"/>
+      <w:pPr>
+        <w:tabs>
+          <w:tab w:val="num" w:pos="4320"/>
+        </w:tabs>
+        <w:ind w:left="4320" w:hanging="360"/>
+      </w:pPr>
+      <w:rPr>
+        <w:rFonts w:ascii="Wingdings" w:hAnsi="Wingdings" w:hint="default"/>
+        <w:sz w:val="20"/>
+      </w:rPr>
+    </w:lvl>
+    <w:lvl w:ilvl="6" w:tentative="1">
+      <w:start w:val="1"/>
+      <w:numFmt w:val="bullet"/>
+      <w:lvlText w:val=""/>
+      <w:lvlJc w:val="left"/>
+      <w:pPr>
+        <w:tabs>
+          <w:tab w:val="num" w:pos="5040"/>
+        </w:tabs>
+        <w:ind w:left="5040" w:hanging="360"/>
+      </w:pPr>
+      <w:rPr>
+        <w:rFonts w:ascii="Wingdings" w:hAnsi="Wingdings" w:hint="default"/>
+        <w:sz w:val="20"/>
+      </w:rPr>
+    </w:lvl>
+    <w:lvl w:ilvl="7" w:tentative="1">
+      <w:start w:val="1"/>
+      <w:numFmt w:val="bullet"/>
+      <w:lvlText w:val=""/>
+      <w:lvlJc w:val="left"/>
+      <w:pPr>
+        <w:tabs>
+          <w:tab w:val="num" w:pos="5760"/>
+        </w:tabs>
+        <w:ind w:left="5760" w:hanging="360"/>
+      </w:pPr>
+      <w:rPr>
+        <w:rFonts w:ascii="Wingdings" w:hAnsi="Wingdings" w:hint="default"/>
+        <w:sz w:val="20"/>
+      </w:rPr>
+    </w:lvl>
+    <w:lvl w:ilvl="8" w:tentative="1">
+      <w:start w:val="1"/>
+      <w:numFmt w:val="bullet"/>
+      <w:lvlText w:val=""/>
+      <w:lvlJc w:val="left"/>
+      <w:pPr>
+        <w:tabs>
+          <w:tab w:val="num" w:pos="6480"/>
+        </w:tabs>
+        <w:ind w:left="6480" w:hanging="360"/>
+      </w:pPr>
+      <w:rPr>
+        <w:rFonts w:ascii="Wingdings" w:hAnsi="Wingdings" w:hint="default"/>
+        <w:sz w:val="20"/>
+      </w:rPr>
+    </w:lvl>
+  </w:abstractNum>
+  <w:abstractNum w:abstractNumId="7" w15:restartNumberingAfterBreak="0">
     <w:nsid w:val="3EB7415A"/>
     <w:multiLevelType w:val="hybridMultilevel"/>
     <w:tmpl w:val="C9041E00"/>
@@ -3330,7 +3659,7 @@
       </w:rPr>
     </w:lvl>
   </w:abstractNum>
-  <w:abstractNum w:abstractNumId="5" w15:restartNumberingAfterBreak="0">
+  <w:abstractNum w:abstractNumId="8" w15:restartNumberingAfterBreak="0">
     <w:nsid w:val="53AF2B39"/>
     <w:multiLevelType w:val="multilevel"/>
     <w:tmpl w:val="D6CAA2B4"/>
@@ -3443,7 +3772,7 @@
       </w:rPr>
     </w:lvl>
   </w:abstractNum>
-  <w:abstractNum w:abstractNumId="6" w15:restartNumberingAfterBreak="0">
+  <w:abstractNum w:abstractNumId="9" w15:restartNumberingAfterBreak="0">
     <w:nsid w:val="5749508C"/>
     <w:multiLevelType w:val="hybridMultilevel"/>
     <w:tmpl w:val="C1C4EED2"/>
@@ -3556,7 +3885,156 @@
       </w:rPr>
     </w:lvl>
   </w:abstractNum>
-  <w:abstractNum w:abstractNumId="7" w15:restartNumberingAfterBreak="0">
+  <w:abstractNum w:abstractNumId="10" w15:restartNumberingAfterBreak="0">
+    <w:nsid w:val="59567D54"/>
+    <w:multiLevelType w:val="multilevel"/>
+    <w:tmpl w:val="9404C6C8"/>
+    <w:lvl w:ilvl="0">
+      <w:start w:val="1"/>
+      <w:numFmt w:val="bullet"/>
+      <w:lvlText w:val=""/>
+      <w:lvlJc w:val="left"/>
+      <w:pPr>
+        <w:tabs>
+          <w:tab w:val="num" w:pos="720"/>
+        </w:tabs>
+        <w:ind w:left="720" w:hanging="360"/>
+      </w:pPr>
+      <w:rPr>
+        <w:rFonts w:ascii="Symbol" w:hAnsi="Symbol" w:hint="default"/>
+        <w:sz w:val="20"/>
+      </w:rPr>
+    </w:lvl>
+    <w:lvl w:ilvl="1" w:tentative="1">
+      <w:start w:val="1"/>
+      <w:numFmt w:val="bullet"/>
+      <w:lvlText w:val="o"/>
+      <w:lvlJc w:val="left"/>
+      <w:pPr>
+        <w:tabs>
+          <w:tab w:val="num" w:pos="1440"/>
+        </w:tabs>
+        <w:ind w:left="1440" w:hanging="360"/>
+      </w:pPr>
+      <w:rPr>
+        <w:rFonts w:ascii="Courier New" w:hAnsi="Courier New" w:hint="default"/>
+        <w:sz w:val="20"/>
+      </w:rPr>
+    </w:lvl>
+    <w:lvl w:ilvl="2" w:tentative="1">
+      <w:start w:val="1"/>
+      <w:numFmt w:val="bullet"/>
+      <w:lvlText w:val=""/>
+      <w:lvlJc w:val="left"/>
+      <w:pPr>
+        <w:tabs>
+          <w:tab w:val="num" w:pos="2160"/>
+        </w:tabs>
+        <w:ind w:left="2160" w:hanging="360"/>
+      </w:pPr>
+      <w:rPr>
+        <w:rFonts w:ascii="Wingdings" w:hAnsi="Wingdings" w:hint="default"/>
+        <w:sz w:val="20"/>
+      </w:rPr>
+    </w:lvl>
+    <w:lvl w:ilvl="3" w:tentative="1">
+      <w:start w:val="1"/>
+      <w:numFmt w:val="bullet"/>
+      <w:lvlText w:val=""/>
+      <w:lvlJc w:val="left"/>
+      <w:pPr>
+        <w:tabs>
+          <w:tab w:val="num" w:pos="2880"/>
+        </w:tabs>
+        <w:ind w:left="2880" w:hanging="360"/>
+      </w:pPr>
+      <w:rPr>
+        <w:rFonts w:ascii="Wingdings" w:hAnsi="Wingdings" w:hint="default"/>
+        <w:sz w:val="20"/>
+      </w:rPr>
+    </w:lvl>
+    <w:lvl w:ilvl="4" w:tentative="1">
+      <w:start w:val="1"/>
+      <w:numFmt w:val="bullet"/>
+      <w:lvlText w:val=""/>
+      <w:lvlJc w:val="left"/>
+      <w:pPr>
+        <w:tabs>
+          <w:tab w:val="num" w:pos="3600"/>
+        </w:tabs>
+        <w:ind w:left="3600" w:hanging="360"/>
+      </w:pPr>
+      <w:rPr>
+        <w:rFonts w:ascii="Wingdings" w:hAnsi="Wingdings" w:hint="default"/>
+        <w:sz w:val="20"/>
+      </w:rPr>
+    </w:lvl>
+    <w:lvl w:ilvl="5" w:tentative="1">
+      <w:start w:val="1"/>
+      <w:numFmt w:val="bullet"/>
+      <w:lvlText w:val=""/>
+      <w:lvlJc w:val="left"/>
+      <w:pPr>
+        <w:tabs>
+          <w:tab w:val="num" w:pos="4320"/>
+        </w:tabs>
+        <w:ind w:left="4320" w:hanging="360"/>
+      </w:pPr>
+      <w:rPr>
+        <w:rFonts w:ascii="Wingdings" w:hAnsi="Wingdings" w:hint="default"/>
+        <w:sz w:val="20"/>
+      </w:rPr>
+    </w:lvl>
+    <w:lvl w:ilvl="6" w:tentative="1">
+      <w:start w:val="1"/>
+      <w:numFmt w:val="bullet"/>
+      <w:lvlText w:val=""/>
+      <w:lvlJc w:val="left"/>
+      <w:pPr>
+        <w:tabs>
+          <w:tab w:val="num" w:pos="5040"/>
+        </w:tabs>
+        <w:ind w:left="5040" w:hanging="360"/>
+      </w:pPr>
+      <w:rPr>
+        <w:rFonts w:ascii="Wingdings" w:hAnsi="Wingdings" w:hint="default"/>
+        <w:sz w:val="20"/>
+      </w:rPr>
+    </w:lvl>
+    <w:lvl w:ilvl="7" w:tentative="1">
+      <w:start w:val="1"/>
+      <w:numFmt w:val="bullet"/>
+      <w:lvlText w:val=""/>
+      <w:lvlJc w:val="left"/>
+      <w:pPr>
+        <w:tabs>
+          <w:tab w:val="num" w:pos="5760"/>
+        </w:tabs>
+        <w:ind w:left="5760" w:hanging="360"/>
+      </w:pPr>
+      <w:rPr>
+        <w:rFonts w:ascii="Wingdings" w:hAnsi="Wingdings" w:hint="default"/>
+        <w:sz w:val="20"/>
+      </w:rPr>
+    </w:lvl>
+    <w:lvl w:ilvl="8" w:tentative="1">
+      <w:start w:val="1"/>
+      <w:numFmt w:val="bullet"/>
+      <w:lvlText w:val=""/>
+      <w:lvlJc w:val="left"/>
+      <w:pPr>
+        <w:tabs>
+          <w:tab w:val="num" w:pos="6480"/>
+        </w:tabs>
+        <w:ind w:left="6480" w:hanging="360"/>
+      </w:pPr>
+      <w:rPr>
+        <w:rFonts w:ascii="Wingdings" w:hAnsi="Wingdings" w:hint="default"/>
+        <w:sz w:val="20"/>
+      </w:rPr>
+    </w:lvl>
+  </w:abstractNum>
+  <w:abstractNum w:abstractNumId="11" w15:restartNumberingAfterBreak="0">
     <w:nsid w:val="59B94EC6"/>
     <w:multiLevelType w:val="multilevel"/>
     <w:tmpl w:val="2A3CB7BC"/>
@@ -3670,7 +4148,454 @@
       </w:rPr>
     </w:lvl>
   </w:abstractNum>
-  <w:abstractNum w:abstractNumId="8" w15:restartNumberingAfterBreak="0">
+  <w:abstractNum w:abstractNumId="12" w15:restartNumberingAfterBreak="0">
+    <w:nsid w:val="61E438B6"/>
+    <w:multiLevelType w:val="multilevel"/>
+    <w:tmpl w:val="D108CC3A"/>
+    <w:lvl w:ilvl="0">
+      <w:start w:val="1"/>
+      <w:numFmt w:val="bullet"/>
+      <w:lvlText w:val=""/>
+      <w:lvlJc w:val="left"/>
+      <w:pPr>
+        <w:tabs>
+          <w:tab w:val="num" w:pos="720"/>
+        </w:tabs>
+        <w:ind w:left="720" w:hanging="360"/>
+      </w:pPr>
+      <w:rPr>
+        <w:rFonts w:ascii="Symbol" w:hAnsi="Symbol" w:hint="default"/>
+        <w:sz w:val="20"/>
+      </w:rPr>
+    </w:lvl>
+    <w:lvl w:ilvl="1" w:tentative="1">
+      <w:start w:val="1"/>
+      <w:numFmt w:val="bullet"/>
+      <w:lvlText w:val="o"/>
+      <w:lvlJc w:val="left"/>
+      <w:pPr>
+        <w:tabs>
+          <w:tab w:val="num" w:pos="1440"/>
+        </w:tabs>
+        <w:ind w:left="1440" w:hanging="360"/>
+      </w:pPr>
+      <w:rPr>
+        <w:rFonts w:ascii="Courier New" w:hAnsi="Courier New" w:hint="default"/>
+        <w:sz w:val="20"/>
+      </w:rPr>
+    </w:lvl>
+    <w:lvl w:ilvl="2" w:tentative="1">
+      <w:start w:val="1"/>
+      <w:numFmt w:val="bullet"/>
+      <w:lvlText w:val=""/>
+      <w:lvlJc w:val="left"/>
+      <w:pPr>
+        <w:tabs>
+          <w:tab w:val="num" w:pos="2160"/>
+        </w:tabs>
+        <w:ind w:left="2160" w:hanging="360"/>
+      </w:pPr>
+      <w:rPr>
+        <w:rFonts w:ascii="Wingdings" w:hAnsi="Wingdings" w:hint="default"/>
+        <w:sz w:val="20"/>
+      </w:rPr>
+    </w:lvl>
+    <w:lvl w:ilvl="3" w:tentative="1">
+      <w:start w:val="1"/>
+      <w:numFmt w:val="bullet"/>
+      <w:lvlText w:val=""/>
+      <w:lvlJc w:val="left"/>
+      <w:pPr>
+        <w:tabs>
+          <w:tab w:val="num" w:pos="2880"/>
+        </w:tabs>
+        <w:ind w:left="2880" w:hanging="360"/>
+      </w:pPr>
+      <w:rPr>
+        <w:rFonts w:ascii="Wingdings" w:hAnsi="Wingdings" w:hint="default"/>
+        <w:sz w:val="20"/>
+      </w:rPr>
+    </w:lvl>
+    <w:lvl w:ilvl="4" w:tentative="1">
+      <w:start w:val="1"/>
+      <w:numFmt w:val="bullet"/>
+      <w:lvlText w:val=""/>
+      <w:lvlJc w:val="left"/>
+      <w:pPr>
+        <w:tabs>
+          <w:tab w:val="num" w:pos="3600"/>
+        </w:tabs>
+        <w:ind w:left="3600" w:hanging="360"/>
+      </w:pPr>
+      <w:rPr>
+        <w:rFonts w:ascii="Wingdings" w:hAnsi="Wingdings" w:hint="default"/>
+        <w:sz w:val="20"/>
+      </w:rPr>
+    </w:lvl>
+    <w:lvl w:ilvl="5" w:tentative="1">
+      <w:start w:val="1"/>
+      <w:numFmt w:val="bullet"/>
+      <w:lvlText w:val=""/>
+      <w:lvlJc w:val="left"/>
+      <w:pPr>
+        <w:tabs>
+          <w:tab w:val="num" w:pos="4320"/>
+        </w:tabs>
+        <w:ind w:left="4320" w:hanging="360"/>
+      </w:pPr>
+      <w:rPr>
+        <w:rFonts w:ascii="Wingdings" w:hAnsi="Wingdings" w:hint="default"/>
+        <w:sz w:val="20"/>
+      </w:rPr>
+    </w:lvl>
+    <w:lvl w:ilvl="6" w:tentative="1">
+      <w:start w:val="1"/>
+      <w:numFmt w:val="bullet"/>
+      <w:lvlText w:val=""/>
+      <w:lvlJc w:val="left"/>
+      <w:pPr>
+        <w:tabs>
+          <w:tab w:val="num" w:pos="5040"/>
+        </w:tabs>
+        <w:ind w:left="5040" w:hanging="360"/>
+      </w:pPr>
+      <w:rPr>
+        <w:rFonts w:ascii="Wingdings" w:hAnsi="Wingdings" w:hint="default"/>
+        <w:sz w:val="20"/>
+      </w:rPr>
+    </w:lvl>
+    <w:lvl w:ilvl="7" w:tentative="1">
+      <w:start w:val="1"/>
+      <w:numFmt w:val="bullet"/>
+      <w:lvlText w:val=""/>
+      <w:lvlJc w:val="left"/>
+      <w:pPr>
+        <w:tabs>
+          <w:tab w:val="num" w:pos="5760"/>
+        </w:tabs>
+        <w:ind w:left="5760" w:hanging="360"/>
+      </w:pPr>
+      <w:rPr>
+        <w:rFonts w:ascii="Wingdings" w:hAnsi="Wingdings" w:hint="default"/>
+        <w:sz w:val="20"/>
+      </w:rPr>
+    </w:lvl>
+    <w:lvl w:ilvl="8" w:tentative="1">
+      <w:start w:val="1"/>
+      <w:numFmt w:val="bullet"/>
+      <w:lvlText w:val=""/>
+      <w:lvlJc w:val="left"/>
+      <w:pPr>
+        <w:tabs>
+          <w:tab w:val="num" w:pos="6480"/>
+        </w:tabs>
+        <w:ind w:left="6480" w:hanging="360"/>
+      </w:pPr>
+      <w:rPr>
+        <w:rFonts w:ascii="Wingdings" w:hAnsi="Wingdings" w:hint="default"/>
+        <w:sz w:val="20"/>
+      </w:rPr>
+    </w:lvl>
+  </w:abstractNum>
+  <w:abstractNum w:abstractNumId="13" w15:restartNumberingAfterBreak="0">
+    <w:nsid w:val="620349A3"/>
+    <w:multiLevelType w:val="multilevel"/>
+    <w:tmpl w:val="6EC0563A"/>
+    <w:lvl w:ilvl="0">
+      <w:start w:val="1"/>
+      <w:numFmt w:val="bullet"/>
+      <w:lvlText w:val=""/>
+      <w:lvlJc w:val="left"/>
+      <w:pPr>
+        <w:tabs>
+          <w:tab w:val="num" w:pos="720"/>
+        </w:tabs>
+        <w:ind w:left="720" w:hanging="360"/>
+      </w:pPr>
+      <w:rPr>
+        <w:rFonts w:ascii="Symbol" w:hAnsi="Symbol" w:hint="default"/>
+        <w:sz w:val="20"/>
+      </w:rPr>
+    </w:lvl>
+    <w:lvl w:ilvl="1" w:tentative="1">
+      <w:start w:val="1"/>
+      <w:numFmt w:val="bullet"/>
+      <w:lvlText w:val="o"/>
+      <w:lvlJc w:val="left"/>
+      <w:pPr>
+        <w:tabs>
+          <w:tab w:val="num" w:pos="1440"/>
+        </w:tabs>
+        <w:ind w:left="1440" w:hanging="360"/>
+      </w:pPr>
+      <w:rPr>
+        <w:rFonts w:ascii="Courier New" w:hAnsi="Courier New" w:hint="default"/>
+        <w:sz w:val="20"/>
+      </w:rPr>
+    </w:lvl>
+    <w:lvl w:ilvl="2" w:tentative="1">
+      <w:start w:val="1"/>
+      <w:numFmt w:val="bullet"/>
+      <w:lvlText w:val=""/>
+      <w:lvlJc w:val="left"/>
+      <w:pPr>
+        <w:tabs>
+          <w:tab w:val="num" w:pos="2160"/>
+        </w:tabs>
+        <w:ind w:left="2160" w:hanging="360"/>
+      </w:pPr>
+      <w:rPr>
+        <w:rFonts w:ascii="Wingdings" w:hAnsi="Wingdings" w:hint="default"/>
+        <w:sz w:val="20"/>
+      </w:rPr>
+    </w:lvl>
+    <w:lvl w:ilvl="3" w:tentative="1">
+      <w:start w:val="1"/>
+      <w:numFmt w:val="bullet"/>
+      <w:lvlText w:val=""/>
+      <w:lvlJc w:val="left"/>
+      <w:pPr>
+        <w:tabs>
+          <w:tab w:val="num" w:pos="2880"/>
+        </w:tabs>
+        <w:ind w:left="2880" w:hanging="360"/>
+      </w:pPr>
+      <w:rPr>
+        <w:rFonts w:ascii="Wingdings" w:hAnsi="Wingdings" w:hint="default"/>
+        <w:sz w:val="20"/>
+      </w:rPr>
+    </w:lvl>
+    <w:lvl w:ilvl="4" w:tentative="1">
+      <w:start w:val="1"/>
+      <w:numFmt w:val="bullet"/>
+      <w:lvlText w:val=""/>
+      <w:lvlJc w:val="left"/>
+      <w:pPr>
+        <w:tabs>
+          <w:tab w:val="num" w:pos="3600"/>
+        </w:tabs>
+        <w:ind w:left="3600" w:hanging="360"/>
+      </w:pPr>
+      <w:rPr>
+        <w:rFonts w:ascii="Wingdings" w:hAnsi="Wingdings" w:hint="default"/>
+        <w:sz w:val="20"/>
+      </w:rPr>
+    </w:lvl>
+    <w:lvl w:ilvl="5" w:tentative="1">
+      <w:start w:val="1"/>
+      <w:numFmt w:val="bullet"/>
+      <w:lvlText w:val=""/>
+      <w:lvlJc w:val="left"/>
+      <w:pPr>
+        <w:tabs>
+          <w:tab w:val="num" w:pos="4320"/>
+        </w:tabs>
+        <w:ind w:left="4320" w:hanging="360"/>
+      </w:pPr>
+      <w:rPr>
+        <w:rFonts w:ascii="Wingdings" w:hAnsi="Wingdings" w:hint="default"/>
+        <w:sz w:val="20"/>
+      </w:rPr>
+    </w:lvl>
+    <w:lvl w:ilvl="6" w:tentative="1">
+      <w:start w:val="1"/>
+      <w:numFmt w:val="bullet"/>
+      <w:lvlText w:val=""/>
+      <w:lvlJc w:val="left"/>
+      <w:pPr>
+        <w:tabs>
+          <w:tab w:val="num" w:pos="5040"/>
+        </w:tabs>
+        <w:ind w:left="5040" w:hanging="360"/>
+      </w:pPr>
+      <w:rPr>
+        <w:rFonts w:ascii="Wingdings" w:hAnsi="Wingdings" w:hint="default"/>
+        <w:sz w:val="20"/>
+      </w:rPr>
+    </w:lvl>
+    <w:lvl w:ilvl="7" w:tentative="1">
+      <w:start w:val="1"/>
+      <w:numFmt w:val="bullet"/>
+      <w:lvlText w:val=""/>
+      <w:lvlJc w:val="left"/>
+      <w:pPr>
+        <w:tabs>
+          <w:tab w:val="num" w:pos="5760"/>
+        </w:tabs>
+        <w:ind w:left="5760" w:hanging="360"/>
+      </w:pPr>
+      <w:rPr>
+        <w:rFonts w:ascii="Wingdings" w:hAnsi="Wingdings" w:hint="default"/>
+        <w:sz w:val="20"/>
+      </w:rPr>
+    </w:lvl>
+    <w:lvl w:ilvl="8" w:tentative="1">
+      <w:start w:val="1"/>
+      <w:numFmt w:val="bullet"/>
+      <w:lvlText w:val=""/>
+      <w:lvlJc w:val="left"/>
+      <w:pPr>
+        <w:tabs>
+          <w:tab w:val="num" w:pos="6480"/>
+        </w:tabs>
+        <w:ind w:left="6480" w:hanging="360"/>
+      </w:pPr>
+      <w:rPr>
+        <w:rFonts w:ascii="Wingdings" w:hAnsi="Wingdings" w:hint="default"/>
+        <w:sz w:val="20"/>
+      </w:rPr>
+    </w:lvl>
+  </w:abstractNum>
+  <w:abstractNum w:abstractNumId="14" w15:restartNumberingAfterBreak="0">
+    <w:nsid w:val="64D045F5"/>
+    <w:multiLevelType w:val="multilevel"/>
+    <w:tmpl w:val="2BC0C59A"/>
+    <w:lvl w:ilvl="0">
+      <w:start w:val="1"/>
+      <w:numFmt w:val="bullet"/>
+      <w:lvlText w:val=""/>
+      <w:lvlJc w:val="left"/>
+      <w:pPr>
+        <w:tabs>
+          <w:tab w:val="num" w:pos="720"/>
+        </w:tabs>
+        <w:ind w:left="720" w:hanging="360"/>
+      </w:pPr>
+      <w:rPr>
+        <w:rFonts w:ascii="Symbol" w:hAnsi="Symbol" w:hint="default"/>
+        <w:sz w:val="20"/>
+      </w:rPr>
+    </w:lvl>
+    <w:lvl w:ilvl="1" w:tentative="1">
+      <w:start w:val="1"/>
+      <w:numFmt w:val="bullet"/>
+      <w:lvlText w:val="o"/>
+      <w:lvlJc w:val="left"/>
+      <w:pPr>
+        <w:tabs>
+          <w:tab w:val="num" w:pos="1440"/>
+        </w:tabs>
+        <w:ind w:left="1440" w:hanging="360"/>
+      </w:pPr>
+      <w:rPr>
+        <w:rFonts w:ascii="Courier New" w:hAnsi="Courier New" w:hint="default"/>
+        <w:sz w:val="20"/>
+      </w:rPr>
+    </w:lvl>
+    <w:lvl w:ilvl="2" w:tentative="1">
+      <w:start w:val="1"/>
+      <w:numFmt w:val="bullet"/>
+      <w:lvlText w:val=""/>
+      <w:lvlJc w:val="left"/>
+      <w:pPr>
+        <w:tabs>
+          <w:tab w:val="num" w:pos="2160"/>
+        </w:tabs>
+        <w:ind w:left="2160" w:hanging="360"/>
+      </w:pPr>
+      <w:rPr>
+        <w:rFonts w:ascii="Wingdings" w:hAnsi="Wingdings" w:hint="default"/>
+        <w:sz w:val="20"/>
+      </w:rPr>
+    </w:lvl>
+    <w:lvl w:ilvl="3" w:tentative="1">
+      <w:start w:val="1"/>
+      <w:numFmt w:val="bullet"/>
+      <w:lvlText w:val=""/>
+      <w:lvlJc w:val="left"/>
+      <w:pPr>
+        <w:tabs>
+          <w:tab w:val="num" w:pos="2880"/>
+        </w:tabs>
+        <w:ind w:left="2880" w:hanging="360"/>
+      </w:pPr>
+      <w:rPr>
+        <w:rFonts w:ascii="Wingdings" w:hAnsi="Wingdings" w:hint="default"/>
+        <w:sz w:val="20"/>
+      </w:rPr>
+    </w:lvl>
+    <w:lvl w:ilvl="4" w:tentative="1">
+      <w:start w:val="1"/>
+      <w:numFmt w:val="bullet"/>
+      <w:lvlText w:val=""/>
+      <w:lvlJc w:val="left"/>
+      <w:pPr>
+        <w:tabs>
+          <w:tab w:val="num" w:pos="3600"/>
+        </w:tabs>
+        <w:ind w:left="3600" w:hanging="360"/>
+      </w:pPr>
+      <w:rPr>
+        <w:rFonts w:ascii="Wingdings" w:hAnsi="Wingdings" w:hint="default"/>
+        <w:sz w:val="20"/>
+      </w:rPr>
+    </w:lvl>
+    <w:lvl w:ilvl="5" w:tentative="1">
+      <w:start w:val="1"/>
+      <w:numFmt w:val="bullet"/>
+      <w:lvlText w:val=""/>
+      <w:lvlJc w:val="left"/>
+      <w:pPr>
+        <w:tabs>
+          <w:tab w:val="num" w:pos="4320"/>
+        </w:tabs>
+        <w:ind w:left="4320" w:hanging="360"/>
+      </w:pPr>
+      <w:rPr>
+        <w:rFonts w:ascii="Wingdings" w:hAnsi="Wingdings" w:hint="default"/>
+        <w:sz w:val="20"/>
+      </w:rPr>
+    </w:lvl>
+    <w:lvl w:ilvl="6" w:tentative="1">
+      <w:start w:val="1"/>
+      <w:numFmt w:val="bullet"/>
+      <w:lvlText w:val=""/>
+      <w:lvlJc w:val="left"/>
+      <w:pPr>
+        <w:tabs>
+          <w:tab w:val="num" w:pos="5040"/>
+        </w:tabs>
+        <w:ind w:left="5040" w:hanging="360"/>
+      </w:pPr>
+      <w:rPr>
+        <w:rFonts w:ascii="Wingdings" w:hAnsi="Wingdings" w:hint="default"/>
+        <w:sz w:val="20"/>
+      </w:rPr>
+    </w:lvl>
+    <w:lvl w:ilvl="7" w:tentative="1">
+      <w:start w:val="1"/>
+      <w:numFmt w:val="bullet"/>
+      <w:lvlText w:val=""/>
+      <w:lvlJc w:val="left"/>
+      <w:pPr>
+        <w:tabs>
+          <w:tab w:val="num" w:pos="5760"/>
+        </w:tabs>
+        <w:ind w:left="5760" w:hanging="360"/>
+      </w:pPr>
+      <w:rPr>
+        <w:rFonts w:ascii="Wingdings" w:hAnsi="Wingdings" w:hint="default"/>
+        <w:sz w:val="20"/>
+      </w:rPr>
+    </w:lvl>
+    <w:lvl w:ilvl="8" w:tentative="1">
+      <w:start w:val="1"/>
+      <w:numFmt w:val="bullet"/>
+      <w:lvlText w:val=""/>
+      <w:lvlJc w:val="left"/>
+      <w:pPr>
+        <w:tabs>
+          <w:tab w:val="num" w:pos="6480"/>
+        </w:tabs>
+        <w:ind w:left="6480" w:hanging="360"/>
+      </w:pPr>
+      <w:rPr>
+        <w:rFonts w:ascii="Wingdings" w:hAnsi="Wingdings" w:hint="default"/>
+        <w:sz w:val="20"/>
+      </w:rPr>
+    </w:lvl>
+  </w:abstractNum>
+  <w:abstractNum w:abstractNumId="15" w15:restartNumberingAfterBreak="0">
     <w:nsid w:val="6F850540"/>
     <w:multiLevelType w:val="multilevel"/>
     <w:tmpl w:val="275ECC54"/>
@@ -3784,31 +4709,52 @@
     </w:lvl>
   </w:abstractNum>
   <w:num w:numId="1">
-    <w:abstractNumId w:val="7"/>
+    <w:abstractNumId w:val="11"/>
   </w:num>
   <w:num w:numId="2">
-    <w:abstractNumId w:val="5"/>
+    <w:abstractNumId w:val="8"/>
   </w:num>
   <w:num w:numId="3">
-    <w:abstractNumId w:val="3"/>
+    <w:abstractNumId w:val="4"/>
   </w:num>
   <w:num w:numId="4">
     <w:abstractNumId w:val="0"/>
   </w:num>
   <w:num w:numId="5">
-    <w:abstractNumId w:val="8"/>
+    <w:abstractNumId w:val="15"/>
   </w:num>
   <w:num w:numId="6">
+    <w:abstractNumId w:val="3"/>
+  </w:num>
+  <w:num w:numId="7">
+    <w:abstractNumId w:val="7"/>
+  </w:num>
+  <w:num w:numId="8">
     <w:abstractNumId w:val="2"/>
   </w:num>
-  <w:num w:numId="7">
-    <w:abstractNumId w:val="4"/>
+  <w:num w:numId="9">
+    <w:abstractNumId w:val="9"/>
   </w:num>
-  <w:num w:numId="8">
+  <w:num w:numId="10">
+    <w:abstractNumId w:val="12"/>
+  </w:num>
+  <w:num w:numId="11">
     <w:abstractNumId w:val="1"/>
   </w:num>
-  <w:num w:numId="9">
+  <w:num w:numId="12">
+    <w:abstractNumId w:val="13"/>
+  </w:num>
+  <w:num w:numId="13">
+    <w:abstractNumId w:val="5"/>
+  </w:num>
+  <w:num w:numId="14">
+    <w:abstractNumId w:val="10"/>
+  </w:num>
+  <w:num w:numId="15">
     <w:abstractNumId w:val="6"/>
+  </w:num>
+  <w:num w:numId="16">
+    <w:abstractNumId w:val="14"/>
   </w:num>
 </w:numbering>
 </file>
@@ -4445,6 +5391,35 @@
       <w:shd w:val="clear" w:color="auto" w:fill="E6E6E6"/>
     </w:rPr>
   </w:style>
+  <w:style w:type="paragraph" w:styleId="NormalWeb">
+    <w:name w:val="Normal (Web)"/>
+    <w:basedOn w:val="Normal"/>
+    <w:uiPriority w:val="99"/>
+    <w:semiHidden/>
+    <w:unhideWhenUsed/>
+    <w:rsid w:val="0060004F"/>
+    <w:pPr>
+      <w:pBdr>
+        <w:top w:val="none" w:sz="0" w:space="0" w:color="auto"/>
+        <w:left w:val="none" w:sz="0" w:space="0" w:color="auto"/>
+        <w:bottom w:val="none" w:sz="0" w:space="0" w:color="auto"/>
+        <w:right w:val="none" w:sz="0" w:space="0" w:color="auto"/>
+        <w:between w:val="none" w:sz="0" w:space="0" w:color="auto"/>
+      </w:pBdr>
+      <w:spacing w:before="100" w:beforeAutospacing="1" w:after="100" w:afterAutospacing="1" w:line="240" w:lineRule="auto"/>
+    </w:pPr>
+    <w:rPr>
+      <w:rFonts w:ascii="Times New Roman" w:eastAsia="Times New Roman" w:hAnsi="Times New Roman" w:cs="Times New Roman"/>
+      <w:color w:val="auto"/>
+      <w:sz w:val="24"/>
+      <w:szCs w:val="24"/>
+    </w:rPr>
+  </w:style>
+  <w:style w:type="character" w:customStyle="1" w:styleId="apple-tab-span">
+    <w:name w:val="apple-tab-span"/>
+    <w:basedOn w:val="DefaultParagraphFont"/>
+    <w:rsid w:val="0060004F"/>
+  </w:style>
 </w:styles>
 </file>
 

</xml_diff>

<commit_message>
3rd CV assignment to past tense
</commit_message>
<xml_diff>
--- a/Resume.docx
+++ b/Resume.docx
@@ -287,8 +287,6 @@
         </w:rPr>
         <w:tab/>
       </w:r>
-      <w:bookmarkStart w:id="0" w:name="_GoBack"/>
-      <w:bookmarkEnd w:id="0"/>
       <w:r>
         <w:rPr>
           <w:rFonts w:ascii="Calibri" w:eastAsia="Calibri" w:hAnsi="Calibri" w:cs="Calibri"/>
@@ -1310,7 +1308,7 @@
           <w:sz w:val="20"/>
           <w:szCs w:val="20"/>
         </w:rPr>
-        <w:t>Building a neural network to be used for optical character recognition</w:t>
+        <w:t>Bui</w:t>
       </w:r>
       <w:r>
         <w:rPr>
@@ -1318,6 +1316,22 @@
           <w:sz w:val="20"/>
           <w:szCs w:val="20"/>
         </w:rPr>
+        <w:t>lt</w:t>
+      </w:r>
+      <w:r>
+        <w:rPr>
+          <w:rFonts w:ascii="Calibri" w:eastAsia="Times New Roman" w:hAnsi="Calibri" w:cs="Calibri"/>
+          <w:sz w:val="20"/>
+          <w:szCs w:val="20"/>
+        </w:rPr>
+        <w:t xml:space="preserve"> a neural network used for optical character recognition</w:t>
+      </w:r>
+      <w:r>
+        <w:rPr>
+          <w:rFonts w:ascii="Calibri" w:eastAsia="Times New Roman" w:hAnsi="Calibri" w:cs="Calibri"/>
+          <w:sz w:val="20"/>
+          <w:szCs w:val="20"/>
+        </w:rPr>
         <w:t>,</w:t>
       </w:r>
       <w:r>
@@ -1354,6 +1368,16 @@
         </w:rPr>
         <w:t>s</w:t>
       </w:r>
+      <w:r>
+        <w:rPr>
+          <w:rFonts w:ascii="Calibri" w:eastAsia="Times New Roman" w:hAnsi="Calibri" w:cs="Calibri"/>
+          <w:sz w:val="20"/>
+          <w:szCs w:val="20"/>
+        </w:rPr>
+        <w:t xml:space="preserve"> with cross-entropy loss</w:t>
+      </w:r>
+      <w:bookmarkStart w:id="0" w:name="_GoBack"/>
+      <w:bookmarkEnd w:id="0"/>
     </w:p>
     <w:p>
       <w:pPr>

</xml_diff>

<commit_message>
added homographies. some reformatting done as well
</commit_message>
<xml_diff>
--- a/Resume.docx
+++ b/Resume.docx
@@ -26,8 +26,8 @@
     <w:tbl>
       <w:tblPr>
         <w:tblStyle w:val="a"/>
-        <w:tblW w:w="9638" w:type="dxa"/>
-        <w:tblInd w:w="-115" w:type="dxa"/>
+        <w:tblW w:w="10825" w:type="dxa"/>
+        <w:jc w:val="center"/>
         <w:tblBorders>
           <w:top w:val="single" w:sz="4" w:space="0" w:color="000000"/>
           <w:left w:val="single" w:sz="4" w:space="0" w:color="000000"/>
@@ -40,12 +40,16 @@
         <w:tblLook w:val="0400" w:firstRow="0" w:lastRow="0" w:firstColumn="0" w:lastColumn="0" w:noHBand="0" w:noVBand="1"/>
       </w:tblPr>
       <w:tblGrid>
-        <w:gridCol w:w="9638"/>
+        <w:gridCol w:w="10825"/>
       </w:tblGrid>
       <w:tr>
+        <w:trPr>
+          <w:trHeight w:val="301"/>
+          <w:jc w:val="center"/>
+        </w:trPr>
         <w:tc>
           <w:tcPr>
-            <w:tcW w:w="9638" w:type="dxa"/>
+            <w:tcW w:w="10825" w:type="dxa"/>
             <w:tcBorders>
               <w:top w:val="nil"/>
               <w:left w:val="nil"/>
@@ -150,12 +154,14 @@
         <w:rPr>
           <w:rFonts w:ascii="Calibri" w:eastAsia="Calibri" w:hAnsi="Calibri" w:cs="Calibri"/>
           <w:sz w:val="24"/>
+          <w:u w:val="single"/>
         </w:rPr>
       </w:pPr>
       <w:r>
         <w:rPr>
           <w:rFonts w:ascii="Calibri" w:eastAsia="Calibri" w:hAnsi="Calibri" w:cs="Calibri"/>
           <w:sz w:val="24"/>
+          <w:u w:val="single"/>
         </w:rPr>
         <w:t>EDUCATION</w:t>
       </w:r>
@@ -627,6 +633,7 @@
           <w:rFonts w:ascii="Calibri" w:eastAsia="Calibri" w:hAnsi="Calibri" w:cs="Calibri"/>
           <w:sz w:val="24"/>
           <w:szCs w:val="24"/>
+          <w:u w:val="single"/>
         </w:rPr>
       </w:pPr>
       <w:r>
@@ -634,6 +641,7 @@
           <w:rFonts w:ascii="Calibri" w:eastAsia="Calibri" w:hAnsi="Calibri" w:cs="Calibri"/>
           <w:sz w:val="24"/>
           <w:szCs w:val="24"/>
+          <w:u w:val="single"/>
         </w:rPr>
         <w:t>ACADEMIC PROJECTS</w:t>
       </w:r>
@@ -661,7 +669,49 @@
           <w:b/>
           <w:szCs w:val="10"/>
         </w:rPr>
-        <w:t xml:space="preserve">Bot, </w:t>
+        <w:t>Bot</w:t>
+      </w:r>
+      <w:r>
+        <w:rPr>
+          <w:rFonts w:ascii="Calibri" w:eastAsia="Calibri" w:hAnsi="Calibri" w:cs="Calibri"/>
+          <w:b/>
+          <w:szCs w:val="10"/>
+        </w:rPr>
+        <w:t xml:space="preserve"> – </w:t>
+      </w:r>
+      <w:r>
+        <w:rPr>
+          <w:rFonts w:ascii="Calibri" w:eastAsia="Calibri" w:hAnsi="Calibri" w:cs="Calibri"/>
+          <w:b/>
+          <w:szCs w:val="10"/>
+        </w:rPr>
+        <w:t>M</w:t>
+      </w:r>
+      <w:bookmarkStart w:id="0" w:name="_GoBack"/>
+      <w:bookmarkEnd w:id="0"/>
+      <w:r>
+        <w:rPr>
+          <w:rFonts w:ascii="Calibri" w:eastAsia="Calibri" w:hAnsi="Calibri" w:cs="Calibri"/>
+          <w:b/>
+          <w:szCs w:val="10"/>
+        </w:rPr>
+        <w:t>aster’s</w:t>
+      </w:r>
+      <w:r>
+        <w:rPr>
+          <w:rFonts w:ascii="Calibri" w:eastAsia="Calibri" w:hAnsi="Calibri" w:cs="Calibri"/>
+          <w:b/>
+          <w:szCs w:val="10"/>
+        </w:rPr>
+        <w:t xml:space="preserve"> Capstone Project</w:t>
+      </w:r>
+      <w:r>
+        <w:rPr>
+          <w:rFonts w:ascii="Calibri" w:eastAsia="Calibri" w:hAnsi="Calibri" w:cs="Calibri"/>
+          <w:b/>
+          <w:szCs w:val="10"/>
+        </w:rPr>
+        <w:t xml:space="preserve">, </w:t>
       </w:r>
       <w:hyperlink r:id="rId5" w:history="1">
         <w:r>
@@ -703,38 +753,6 @@
           <w:szCs w:val="10"/>
         </w:rPr>
         <w:tab/>
-      </w:r>
-      <w:r>
-        <w:rPr>
-          <w:rFonts w:ascii="Calibri" w:eastAsia="Calibri" w:hAnsi="Calibri" w:cs="Calibri"/>
-          <w:b/>
-          <w:szCs w:val="10"/>
-        </w:rPr>
-        <w:tab/>
-      </w:r>
-      <w:r>
-        <w:rPr>
-          <w:rFonts w:ascii="Calibri" w:eastAsia="Calibri" w:hAnsi="Calibri" w:cs="Calibri"/>
-          <w:b/>
-          <w:szCs w:val="10"/>
-        </w:rPr>
-        <w:tab/>
-      </w:r>
-      <w:r>
-        <w:rPr>
-          <w:rFonts w:ascii="Calibri" w:eastAsia="Calibri" w:hAnsi="Calibri" w:cs="Calibri"/>
-          <w:b/>
-          <w:szCs w:val="10"/>
-        </w:rPr>
-        <w:tab/>
-      </w:r>
-      <w:r>
-        <w:rPr>
-          <w:rFonts w:ascii="Calibri" w:eastAsia="Calibri" w:hAnsi="Calibri" w:cs="Calibri"/>
-          <w:b/>
-          <w:szCs w:val="10"/>
-        </w:rPr>
-        <w:tab/>
         <w:t xml:space="preserve">         </w:t>
       </w:r>
       <w:r>
@@ -759,7 +777,6 @@
           <w:rFonts w:ascii="Calibri" w:eastAsia="Calibri" w:hAnsi="Calibri" w:cs="Calibri"/>
           <w:i/>
           <w:szCs w:val="10"/>
-          <w:u w:val="single"/>
         </w:rPr>
         <w:t>Software Developer</w:t>
       </w:r>
@@ -1103,23 +1120,14 @@
           <w:b/>
           <w:szCs w:val="10"/>
         </w:rPr>
-        <w:tab/>
-      </w:r>
-      <w:r>
-        <w:rPr>
-          <w:rFonts w:ascii="Calibri" w:eastAsia="Calibri" w:hAnsi="Calibri" w:cs="Calibri"/>
-          <w:b/>
-          <w:szCs w:val="10"/>
-        </w:rPr>
-        <w:tab/>
-      </w:r>
-      <w:r>
-        <w:rPr>
-          <w:rFonts w:ascii="Calibri" w:eastAsia="Calibri" w:hAnsi="Calibri" w:cs="Calibri"/>
-          <w:b/>
-          <w:szCs w:val="10"/>
-        </w:rPr>
-        <w:tab/>
+        <w:t xml:space="preserve"> </w:t>
+      </w:r>
+      <w:r>
+        <w:rPr>
+          <w:rFonts w:ascii="Calibri" w:eastAsia="Calibri" w:hAnsi="Calibri" w:cs="Calibri"/>
+          <w:szCs w:val="10"/>
+        </w:rPr>
+        <w:t>(Assignments in MATLAB)</w:t>
       </w:r>
       <w:r>
         <w:rPr>
@@ -1198,23 +1206,39 @@
           <w:sz w:val="20"/>
           <w:szCs w:val="20"/>
         </w:rPr>
-        <w:t xml:space="preserve">Detected </w:t>
-      </w:r>
-      <w:r>
-        <w:rPr>
-          <w:rFonts w:ascii="Calibri" w:eastAsia="Times New Roman" w:hAnsi="Calibri" w:cs="Calibri"/>
-          <w:sz w:val="20"/>
-          <w:szCs w:val="20"/>
-        </w:rPr>
-        <w:t>&amp;</w:t>
-      </w:r>
-      <w:r>
-        <w:rPr>
-          <w:rFonts w:ascii="Calibri" w:eastAsia="Times New Roman" w:hAnsi="Calibri" w:cs="Calibri"/>
-          <w:sz w:val="20"/>
-          <w:szCs w:val="20"/>
-        </w:rPr>
-        <w:t xml:space="preserve"> outlined object boundaries in a variety of images by implementing the Hough transform algorithm in MATLAB</w:t>
+        <w:t xml:space="preserve">Achieved </w:t>
+      </w:r>
+      <w:r>
+        <w:rPr>
+          <w:rFonts w:ascii="Calibri" w:eastAsia="Times New Roman" w:hAnsi="Calibri" w:cs="Calibri"/>
+          <w:sz w:val="20"/>
+          <w:szCs w:val="20"/>
+        </w:rPr>
+        <w:t>accurate image classification</w:t>
+      </w:r>
+      <w:r>
+        <w:rPr>
+          <w:rFonts w:ascii="Calibri" w:eastAsia="Times New Roman" w:hAnsi="Calibri" w:cs="Calibri"/>
+          <w:sz w:val="20"/>
+          <w:szCs w:val="20"/>
+        </w:rPr>
+        <w:t xml:space="preserve"> </w:t>
+      </w:r>
+      <w:r>
+        <w:rPr>
+          <w:rFonts w:ascii="Calibri" w:eastAsia="Times New Roman" w:hAnsi="Calibri" w:cs="Calibri"/>
+          <w:sz w:val="20"/>
+          <w:szCs w:val="20"/>
+        </w:rPr>
+        <w:t>i</w:t>
+      </w:r>
+      <w:r>
+        <w:rPr>
+          <w:rFonts w:ascii="Calibri" w:eastAsia="Times New Roman" w:hAnsi="Calibri" w:cs="Calibri"/>
+          <w:sz w:val="20"/>
+          <w:szCs w:val="20"/>
+        </w:rPr>
+        <w:t>nto 1 of 8 categories by implementing a Bag of Words classifier using Harris corner detection &amp; KNN</w:t>
       </w:r>
     </w:p>
     <w:p>
@@ -1234,50 +1258,116 @@
         <w:ind w:left="-180" w:right="-720"/>
         <w:textAlignment w:val="baseline"/>
         <w:rPr>
-          <w:rFonts w:ascii="Noto Sans Symbols" w:eastAsia="Times New Roman" w:hAnsi="Noto Sans Symbols" w:cs="Times New Roman"/>
-          <w:sz w:val="20"/>
-          <w:szCs w:val="20"/>
-        </w:rPr>
-      </w:pPr>
-      <w:r>
-        <w:rPr>
-          <w:rFonts w:ascii="Calibri" w:eastAsia="Times New Roman" w:hAnsi="Calibri" w:cs="Calibri"/>
-          <w:sz w:val="20"/>
-          <w:szCs w:val="20"/>
-        </w:rPr>
-        <w:t xml:space="preserve">Achieved </w:t>
-      </w:r>
-      <w:r>
-        <w:rPr>
-          <w:rFonts w:ascii="Calibri" w:eastAsia="Times New Roman" w:hAnsi="Calibri" w:cs="Calibri"/>
-          <w:sz w:val="20"/>
-          <w:szCs w:val="20"/>
-        </w:rPr>
-        <w:t xml:space="preserve">approximately </w:t>
-      </w:r>
-      <w:r>
-        <w:rPr>
-          <w:rFonts w:ascii="Calibri" w:eastAsia="Times New Roman" w:hAnsi="Calibri" w:cs="Calibri"/>
-          <w:sz w:val="20"/>
-          <w:szCs w:val="20"/>
-        </w:rPr>
-        <w:t xml:space="preserve">50% accuracy (expected level of accuracy for assignment) to classify an image </w:t>
-      </w:r>
-      <w:r>
-        <w:rPr>
-          <w:rFonts w:ascii="Calibri" w:eastAsia="Times New Roman" w:hAnsi="Calibri" w:cs="Calibri"/>
-          <w:sz w:val="20"/>
-          <w:szCs w:val="20"/>
-        </w:rPr>
-        <w:t>i</w:t>
-      </w:r>
-      <w:r>
-        <w:rPr>
-          <w:rFonts w:ascii="Calibri" w:eastAsia="Times New Roman" w:hAnsi="Calibri" w:cs="Calibri"/>
-          <w:sz w:val="20"/>
-          <w:szCs w:val="20"/>
-        </w:rPr>
-        <w:t>nto 1 of 8 categories by implementing a Bag of Words classifier using Harris corner detection &amp; KNN</w:t>
+          <w:rFonts w:ascii="Calibri" w:eastAsia="Times New Roman" w:hAnsi="Calibri" w:cs="Calibri"/>
+          <w:sz w:val="20"/>
+          <w:szCs w:val="20"/>
+        </w:rPr>
+      </w:pPr>
+      <w:r>
+        <w:rPr>
+          <w:rFonts w:ascii="Calibri" w:eastAsia="Times New Roman" w:hAnsi="Calibri" w:cs="Calibri"/>
+          <w:sz w:val="20"/>
+          <w:szCs w:val="20"/>
+        </w:rPr>
+        <w:t>Precise</w:t>
+      </w:r>
+      <w:r>
+        <w:rPr>
+          <w:rFonts w:ascii="Calibri" w:eastAsia="Times New Roman" w:hAnsi="Calibri" w:cs="Calibri"/>
+          <w:sz w:val="20"/>
+          <w:szCs w:val="20"/>
+        </w:rPr>
+        <w:t xml:space="preserve"> </w:t>
+      </w:r>
+      <w:r>
+        <w:rPr>
+          <w:rFonts w:ascii="Calibri" w:eastAsia="Times New Roman" w:hAnsi="Calibri" w:cs="Calibri"/>
+          <w:sz w:val="20"/>
+          <w:szCs w:val="20"/>
+        </w:rPr>
+        <w:t>optical character recognition</w:t>
+      </w:r>
+      <w:r>
+        <w:rPr>
+          <w:rFonts w:ascii="Calibri" w:eastAsia="Times New Roman" w:hAnsi="Calibri" w:cs="Calibri"/>
+          <w:sz w:val="20"/>
+          <w:szCs w:val="20"/>
+        </w:rPr>
+        <w:t xml:space="preserve"> </w:t>
+      </w:r>
+      <w:r>
+        <w:rPr>
+          <w:rFonts w:ascii="Calibri" w:eastAsia="Times New Roman" w:hAnsi="Calibri" w:cs="Calibri"/>
+          <w:sz w:val="20"/>
+          <w:szCs w:val="20"/>
+        </w:rPr>
+        <w:t>accomplished</w:t>
+      </w:r>
+      <w:r>
+        <w:rPr>
+          <w:rFonts w:ascii="Calibri" w:eastAsia="Times New Roman" w:hAnsi="Calibri" w:cs="Calibri"/>
+          <w:sz w:val="20"/>
+          <w:szCs w:val="20"/>
+        </w:rPr>
+        <w:t xml:space="preserve"> </w:t>
+      </w:r>
+      <w:r>
+        <w:rPr>
+          <w:rFonts w:ascii="Calibri" w:eastAsia="Times New Roman" w:hAnsi="Calibri" w:cs="Calibri"/>
+          <w:sz w:val="20"/>
+          <w:szCs w:val="20"/>
+        </w:rPr>
+        <w:t>by building a shallow neural network</w:t>
+      </w:r>
+      <w:r>
+        <w:rPr>
+          <w:rFonts w:ascii="Calibri" w:eastAsia="Times New Roman" w:hAnsi="Calibri" w:cs="Calibri"/>
+          <w:sz w:val="20"/>
+          <w:szCs w:val="20"/>
+        </w:rPr>
+        <w:t>,</w:t>
+      </w:r>
+      <w:r>
+        <w:rPr>
+          <w:rFonts w:ascii="Calibri" w:eastAsia="Times New Roman" w:hAnsi="Calibri" w:cs="Calibri"/>
+          <w:sz w:val="20"/>
+          <w:szCs w:val="20"/>
+        </w:rPr>
+        <w:t xml:space="preserve"> including implementing forward pass &amp; backpropagation using the sigmoid &amp; </w:t>
+      </w:r>
+      <w:proofErr w:type="spellStart"/>
+      <w:r>
+        <w:rPr>
+          <w:rFonts w:ascii="Calibri" w:eastAsia="Times New Roman" w:hAnsi="Calibri" w:cs="Calibri"/>
+          <w:sz w:val="20"/>
+          <w:szCs w:val="20"/>
+        </w:rPr>
+        <w:t>softmax</w:t>
+      </w:r>
+      <w:proofErr w:type="spellEnd"/>
+      <w:r>
+        <w:rPr>
+          <w:rFonts w:ascii="Calibri" w:eastAsia="Times New Roman" w:hAnsi="Calibri" w:cs="Calibri"/>
+          <w:sz w:val="20"/>
+          <w:szCs w:val="20"/>
+        </w:rPr>
+        <w:t xml:space="preserve"> activation function</w:t>
+      </w:r>
+      <w:r>
+        <w:rPr>
+          <w:rFonts w:ascii="Calibri" w:eastAsia="Times New Roman" w:hAnsi="Calibri" w:cs="Calibri"/>
+          <w:sz w:val="20"/>
+          <w:szCs w:val="20"/>
+        </w:rPr>
+        <w:t>s</w:t>
+      </w:r>
+      <w:r>
+        <w:rPr>
+          <w:rFonts w:ascii="Calibri" w:eastAsia="Times New Roman" w:hAnsi="Calibri" w:cs="Calibri"/>
+          <w:sz w:val="20"/>
+          <w:szCs w:val="20"/>
+        </w:rPr>
+        <w:t xml:space="preserve"> with cross-entropy loss</w:t>
       </w:r>
     </w:p>
     <w:p>
@@ -1308,76 +1398,128 @@
           <w:sz w:val="20"/>
           <w:szCs w:val="20"/>
         </w:rPr>
-        <w:t>Bui</w:t>
-      </w:r>
-      <w:r>
-        <w:rPr>
-          <w:rFonts w:ascii="Calibri" w:eastAsia="Times New Roman" w:hAnsi="Calibri" w:cs="Calibri"/>
-          <w:sz w:val="20"/>
-          <w:szCs w:val="20"/>
-        </w:rPr>
-        <w:t>lt</w:t>
-      </w:r>
-      <w:r>
-        <w:rPr>
-          <w:rFonts w:ascii="Calibri" w:eastAsia="Times New Roman" w:hAnsi="Calibri" w:cs="Calibri"/>
-          <w:sz w:val="20"/>
-          <w:szCs w:val="20"/>
-        </w:rPr>
-        <w:t xml:space="preserve"> a neural network used for optical character recognition</w:t>
-      </w:r>
-      <w:r>
-        <w:rPr>
-          <w:rFonts w:ascii="Calibri" w:eastAsia="Times New Roman" w:hAnsi="Calibri" w:cs="Calibri"/>
-          <w:sz w:val="20"/>
-          <w:szCs w:val="20"/>
-        </w:rPr>
-        <w:t>,</w:t>
-      </w:r>
-      <w:r>
-        <w:rPr>
-          <w:rFonts w:ascii="Calibri" w:eastAsia="Times New Roman" w:hAnsi="Calibri" w:cs="Calibri"/>
-          <w:sz w:val="20"/>
-          <w:szCs w:val="20"/>
-        </w:rPr>
-        <w:t xml:space="preserve"> including implementing forward pass &amp; backpropagation using the sigmoid &amp; </w:t>
-      </w:r>
-      <w:proofErr w:type="spellStart"/>
-      <w:r>
-        <w:rPr>
-          <w:rFonts w:ascii="Calibri" w:eastAsia="Times New Roman" w:hAnsi="Calibri" w:cs="Calibri"/>
-          <w:sz w:val="20"/>
-          <w:szCs w:val="20"/>
-        </w:rPr>
-        <w:t>softmax</w:t>
-      </w:r>
-      <w:proofErr w:type="spellEnd"/>
-      <w:r>
-        <w:rPr>
-          <w:rFonts w:ascii="Calibri" w:eastAsia="Times New Roman" w:hAnsi="Calibri" w:cs="Calibri"/>
-          <w:sz w:val="20"/>
-          <w:szCs w:val="20"/>
-        </w:rPr>
-        <w:t xml:space="preserve"> activation function</w:t>
-      </w:r>
-      <w:r>
-        <w:rPr>
-          <w:rFonts w:ascii="Calibri" w:eastAsia="Times New Roman" w:hAnsi="Calibri" w:cs="Calibri"/>
-          <w:sz w:val="20"/>
-          <w:szCs w:val="20"/>
-        </w:rPr>
-        <w:t>s</w:t>
-      </w:r>
-      <w:r>
-        <w:rPr>
-          <w:rFonts w:ascii="Calibri" w:eastAsia="Times New Roman" w:hAnsi="Calibri" w:cs="Calibri"/>
-          <w:sz w:val="20"/>
-          <w:szCs w:val="20"/>
-        </w:rPr>
-        <w:t xml:space="preserve"> with cross-entropy loss</w:t>
-      </w:r>
-      <w:bookmarkStart w:id="0" w:name="_GoBack"/>
-      <w:bookmarkEnd w:id="0"/>
+        <w:t>Successful</w:t>
+      </w:r>
+      <w:r>
+        <w:rPr>
+          <w:rFonts w:ascii="Calibri" w:eastAsia="Times New Roman" w:hAnsi="Calibri" w:cs="Calibri"/>
+          <w:sz w:val="20"/>
+          <w:szCs w:val="20"/>
+        </w:rPr>
+        <w:t xml:space="preserve"> image stitching </w:t>
+      </w:r>
+      <w:r>
+        <w:rPr>
+          <w:rFonts w:ascii="Calibri" w:eastAsia="Times New Roman" w:hAnsi="Calibri" w:cs="Calibri"/>
+          <w:sz w:val="20"/>
+          <w:szCs w:val="20"/>
+        </w:rPr>
+        <w:t xml:space="preserve">achieved </w:t>
+      </w:r>
+      <w:r>
+        <w:rPr>
+          <w:rFonts w:ascii="Calibri" w:eastAsia="Times New Roman" w:hAnsi="Calibri" w:cs="Calibri"/>
+          <w:sz w:val="20"/>
+          <w:szCs w:val="20"/>
+        </w:rPr>
+        <w:t xml:space="preserve">by </w:t>
+      </w:r>
+      <w:r>
+        <w:rPr>
+          <w:rFonts w:ascii="Calibri" w:eastAsia="Times New Roman" w:hAnsi="Calibri" w:cs="Calibri"/>
+          <w:sz w:val="20"/>
+          <w:szCs w:val="20"/>
+        </w:rPr>
+        <w:t>building</w:t>
+      </w:r>
+      <w:r>
+        <w:rPr>
+          <w:rFonts w:ascii="Calibri" w:eastAsia="Times New Roman" w:hAnsi="Calibri" w:cs="Calibri"/>
+          <w:sz w:val="20"/>
+          <w:szCs w:val="20"/>
+        </w:rPr>
+        <w:t xml:space="preserve"> </w:t>
+      </w:r>
+      <w:r>
+        <w:rPr>
+          <w:rFonts w:ascii="Calibri" w:eastAsia="Times New Roman" w:hAnsi="Calibri" w:cs="Calibri"/>
+          <w:sz w:val="20"/>
+          <w:szCs w:val="20"/>
+        </w:rPr>
+        <w:t>a</w:t>
+      </w:r>
+      <w:r>
+        <w:rPr>
+          <w:rFonts w:ascii="Calibri" w:eastAsia="Times New Roman" w:hAnsi="Calibri" w:cs="Calibri"/>
+          <w:sz w:val="20"/>
+          <w:szCs w:val="20"/>
+        </w:rPr>
+        <w:t xml:space="preserve"> BRIEF descriptor to detect point correspondences</w:t>
+      </w:r>
+      <w:r>
+        <w:rPr>
+          <w:rFonts w:ascii="Calibri" w:eastAsia="Times New Roman" w:hAnsi="Calibri" w:cs="Calibri"/>
+          <w:sz w:val="20"/>
+          <w:szCs w:val="20"/>
+        </w:rPr>
+        <w:t xml:space="preserve"> </w:t>
+      </w:r>
+      <w:r>
+        <w:rPr>
+          <w:rFonts w:ascii="Calibri" w:eastAsia="Times New Roman" w:hAnsi="Calibri" w:cs="Calibri"/>
+          <w:sz w:val="20"/>
+          <w:szCs w:val="20"/>
+        </w:rPr>
+        <w:t>&amp;</w:t>
+      </w:r>
+      <w:r>
+        <w:rPr>
+          <w:rFonts w:ascii="Calibri" w:eastAsia="Times New Roman" w:hAnsi="Calibri" w:cs="Calibri"/>
+          <w:sz w:val="20"/>
+          <w:szCs w:val="20"/>
+        </w:rPr>
+        <w:t xml:space="preserve"> implementing </w:t>
+      </w:r>
+      <w:r>
+        <w:rPr>
+          <w:rFonts w:ascii="Calibri" w:eastAsia="Times New Roman" w:hAnsi="Calibri" w:cs="Calibri"/>
+          <w:sz w:val="20"/>
+          <w:szCs w:val="20"/>
+        </w:rPr>
+        <w:t xml:space="preserve">RANSAC to find the best correspondences </w:t>
+      </w:r>
+      <w:r>
+        <w:rPr>
+          <w:rFonts w:ascii="Calibri" w:eastAsia="Times New Roman" w:hAnsi="Calibri" w:cs="Calibri"/>
+          <w:sz w:val="20"/>
+          <w:szCs w:val="20"/>
+        </w:rPr>
+        <w:t xml:space="preserve">with which </w:t>
+      </w:r>
+      <w:r>
+        <w:rPr>
+          <w:rFonts w:ascii="Calibri" w:eastAsia="Times New Roman" w:hAnsi="Calibri" w:cs="Calibri"/>
+          <w:sz w:val="20"/>
+          <w:szCs w:val="20"/>
+        </w:rPr>
+        <w:t xml:space="preserve">to compute </w:t>
+      </w:r>
+      <w:r>
+        <w:rPr>
+          <w:rFonts w:ascii="Calibri" w:eastAsia="Times New Roman" w:hAnsi="Calibri" w:cs="Calibri"/>
+          <w:sz w:val="20"/>
+          <w:szCs w:val="20"/>
+        </w:rPr>
+        <w:t>the homography used to project one image onto another</w:t>
+      </w:r>
+      <w:r>
+        <w:rPr>
+          <w:rFonts w:ascii="Calibri" w:eastAsia="Times New Roman" w:hAnsi="Calibri" w:cs="Calibri"/>
+          <w:sz w:val="20"/>
+          <w:szCs w:val="20"/>
+        </w:rPr>
+        <w:t xml:space="preserve"> </w:t>
+      </w:r>
     </w:p>
     <w:p>
       <w:pPr>
@@ -1502,7 +1644,6 @@
           <w:rFonts w:ascii="Calibri" w:eastAsia="Calibri" w:hAnsi="Calibri" w:cs="Calibri"/>
           <w:i/>
           <w:szCs w:val="10"/>
-          <w:u w:val="single"/>
         </w:rPr>
         <w:t>Research Assistant</w:t>
       </w:r>
@@ -1792,17 +1933,8 @@
         <w:rPr>
           <w:rFonts w:ascii="Calibri" w:eastAsia="Calibri" w:hAnsi="Calibri" w:cs="Calibri"/>
           <w:i/>
-          <w:u w:val="single"/>
-        </w:rPr>
-        <w:t xml:space="preserve">Software </w:t>
-      </w:r>
-      <w:r>
-        <w:rPr>
-          <w:rFonts w:ascii="Calibri" w:eastAsia="Calibri" w:hAnsi="Calibri" w:cs="Calibri"/>
-          <w:i/>
-          <w:u w:val="single"/>
-        </w:rPr>
-        <w:t>Developer</w:t>
+        </w:rPr>
+        <w:t>Software Developer</w:t>
       </w:r>
       <w:r>
         <w:rPr>
@@ -1941,7 +2073,23 @@
           <w:sz w:val="20"/>
           <w:szCs w:val="20"/>
         </w:rPr>
-        <w:t>Utilized a combination of ultrasonic sensors &amp; encoders to localize, perceive, &amp; map environment</w:t>
+        <w:t xml:space="preserve">Built an accurate map of the environment using an occupancy grid which was then used for path planning </w:t>
+      </w:r>
+      <w:r>
+        <w:rPr>
+          <w:rFonts w:ascii="Calibri" w:eastAsia="Times New Roman" w:hAnsi="Calibri" w:cs="Calibri"/>
+          <w:sz w:val="20"/>
+          <w:szCs w:val="20"/>
+        </w:rPr>
+        <w:t>&amp;</w:t>
+      </w:r>
+      <w:r>
+        <w:rPr>
+          <w:rFonts w:ascii="Calibri" w:eastAsia="Times New Roman" w:hAnsi="Calibri" w:cs="Calibri"/>
+          <w:sz w:val="20"/>
+          <w:szCs w:val="20"/>
+        </w:rPr>
+        <w:t xml:space="preserve"> localization </w:t>
       </w:r>
     </w:p>
     <w:p>
@@ -1963,6 +2111,7 @@
           <w:rFonts w:ascii="Calibri" w:eastAsia="Calibri" w:hAnsi="Calibri" w:cs="Calibri"/>
           <w:sz w:val="24"/>
           <w:szCs w:val="24"/>
+          <w:u w:val="single"/>
         </w:rPr>
       </w:pPr>
       <w:r>
@@ -1970,6 +2119,7 @@
           <w:rFonts w:ascii="Calibri" w:eastAsia="Calibri" w:hAnsi="Calibri" w:cs="Calibri"/>
           <w:sz w:val="24"/>
           <w:szCs w:val="24"/>
+          <w:u w:val="single"/>
         </w:rPr>
         <w:t xml:space="preserve">PROFESSIONAL </w:t>
       </w:r>
@@ -1978,6 +2128,7 @@
           <w:rFonts w:ascii="Calibri" w:eastAsia="Calibri" w:hAnsi="Calibri" w:cs="Calibri"/>
           <w:sz w:val="24"/>
           <w:szCs w:val="24"/>
+          <w:u w:val="single"/>
         </w:rPr>
         <w:t>EXPERIENCE</w:t>
       </w:r>
@@ -2096,7 +2247,6 @@
         <w:rPr>
           <w:rFonts w:ascii="Calibri" w:eastAsia="Calibri" w:hAnsi="Calibri" w:cs="Calibri"/>
           <w:i/>
-          <w:u w:val="single"/>
         </w:rPr>
         <w:t>Operational</w:t>
       </w:r>
@@ -2104,7 +2254,6 @@
         <w:rPr>
           <w:rFonts w:ascii="Calibri" w:eastAsia="Calibri" w:hAnsi="Calibri" w:cs="Calibri"/>
           <w:i/>
-          <w:u w:val="single"/>
         </w:rPr>
         <w:t xml:space="preserve"> Stability Engineer</w:t>
       </w:r>
@@ -2187,7 +2336,6 @@
         <w:rPr>
           <w:rFonts w:ascii="Calibri" w:eastAsia="Calibri" w:hAnsi="Calibri" w:cs="Calibri"/>
           <w:i/>
-          <w:u w:val="single"/>
         </w:rPr>
         <w:t>Field Service Engineer</w:t>
       </w:r>
@@ -2533,38 +2681,33 @@
           <w:sz w:val="20"/>
           <w:szCs w:val="20"/>
         </w:rPr>
-        <w:t xml:space="preserve">Created a set of MySQL queries to collect data from 29 commercial client facilities </w:t>
-      </w:r>
-    </w:p>
-    <w:p>
-      <w:pPr>
-        <w:numPr>
-          <w:ilvl w:val="0"/>
-          <w:numId w:val="16"/>
-        </w:numPr>
-        <w:pBdr>
-          <w:top w:val="none" w:sz="0" w:space="0" w:color="auto"/>
-          <w:left w:val="none" w:sz="0" w:space="0" w:color="auto"/>
-          <w:bottom w:val="none" w:sz="0" w:space="0" w:color="auto"/>
-          <w:right w:val="none" w:sz="0" w:space="0" w:color="auto"/>
-          <w:between w:val="none" w:sz="0" w:space="0" w:color="auto"/>
-        </w:pBdr>
-        <w:spacing w:line="240" w:lineRule="auto"/>
-        <w:ind w:left="-180" w:right="-720"/>
-        <w:textAlignment w:val="baseline"/>
-        <w:rPr>
-          <w:rFonts w:eastAsia="Times New Roman"/>
-          <w:sz w:val="20"/>
-          <w:szCs w:val="20"/>
-        </w:rPr>
-      </w:pPr>
-      <w:r>
-        <w:rPr>
-          <w:rFonts w:ascii="Calibri" w:eastAsia="Times New Roman" w:hAnsi="Calibri" w:cs="Calibri"/>
-          <w:sz w:val="20"/>
-          <w:szCs w:val="20"/>
-        </w:rPr>
-        <w:t>Aggregated &amp; presented this data in a user friendly, graphical format using internally developed tools to allow maintenance teams to efficiently analyze warehouse status</w:t>
+        <w:t xml:space="preserve">Created a set of MySQL queries to collect data from 29 commercial </w:t>
+      </w:r>
+      <w:proofErr w:type="gramStart"/>
+      <w:r>
+        <w:rPr>
+          <w:rFonts w:ascii="Calibri" w:eastAsia="Times New Roman" w:hAnsi="Calibri" w:cs="Calibri"/>
+          <w:sz w:val="20"/>
+          <w:szCs w:val="20"/>
+        </w:rPr>
+        <w:t>client</w:t>
+      </w:r>
+      <w:proofErr w:type="gramEnd"/>
+      <w:r>
+        <w:rPr>
+          <w:rFonts w:ascii="Calibri" w:eastAsia="Times New Roman" w:hAnsi="Calibri" w:cs="Calibri"/>
+          <w:sz w:val="20"/>
+          <w:szCs w:val="20"/>
+        </w:rPr>
+        <w:t xml:space="preserve"> facilities</w:t>
+      </w:r>
+      <w:r>
+        <w:rPr>
+          <w:rFonts w:ascii="Calibri" w:eastAsia="Times New Roman" w:hAnsi="Calibri" w:cs="Calibri"/>
+          <w:sz w:val="20"/>
+          <w:szCs w:val="20"/>
+        </w:rPr>
+        <w:t xml:space="preserve"> &amp; presented this data in a user friendly, graphical format using internally developed tools to allow maintenance teams to efficiently analyze warehouse status</w:t>
       </w:r>
     </w:p>
     <w:p>

</xml_diff>